<commit_message>
refactor(): improve document handling
</commit_message>
<xml_diff>
--- a/public/assets/templates/cv.docx
+++ b/public/assets/templates/cv.docx
@@ -138,18 +138,7 @@
           <w:szCs w:val="20"/>
           <w:lang w:val="en-GB"/>
         </w:rPr>
-        <w:t>{</w:t>
-      </w:r>
-      <w:proofErr w:type="spellStart"/>
-      <w:r>
-        <w:rPr>
-          <w:rFonts w:ascii="Arial" w:eastAsia="Calibri" w:hAnsi="Arial" w:cs="Arial"/>
-          <w:color w:val="000000"/>
-          <w:sz w:val="20"/>
-          <w:szCs w:val="20"/>
-          <w:lang w:val="en-GB"/>
-        </w:rPr>
-        <w:t>e</w:t>
+        <w:t>{e</w:t>
       </w:r>
       <w:r>
         <w:rPr>
@@ -181,7 +170,6 @@
         </w:rPr>
         <w:t>ddress</w:t>
       </w:r>
-      <w:proofErr w:type="spellEnd"/>
       <w:r>
         <w:rPr>
           <w:rFonts w:ascii="Arial" w:eastAsia="Calibri" w:hAnsi="Arial" w:cs="Arial"/>
@@ -210,18 +198,7 @@
           <w:szCs w:val="20"/>
           <w:lang w:val="en-GB"/>
         </w:rPr>
-        <w:t>{</w:t>
-      </w:r>
-      <w:proofErr w:type="spellStart"/>
-      <w:r>
-        <w:rPr>
-          <w:rFonts w:ascii="Arial" w:eastAsia="Calibri" w:hAnsi="Arial" w:cs="Arial"/>
-          <w:color w:val="000000"/>
-          <w:sz w:val="20"/>
-          <w:szCs w:val="20"/>
-          <w:lang w:val="en-GB"/>
-        </w:rPr>
-        <w:t>p</w:t>
+        <w:t>{p</w:t>
       </w:r>
       <w:r>
         <w:rPr>
@@ -253,7 +230,6 @@
         </w:rPr>
         <w:t>umber</w:t>
       </w:r>
-      <w:proofErr w:type="spellEnd"/>
       <w:r>
         <w:rPr>
           <w:rFonts w:ascii="Arial" w:eastAsia="Calibri" w:hAnsi="Arial" w:cs="Arial"/>
@@ -329,25 +305,56 @@
     </w:p>
     <w:p>
       <w:pPr>
-        <w:rPr>
-          <w:rFonts w:ascii="Arial" w:hAnsi="Arial" w:cs="Arial"/>
+        <w:pBdr>
+          <w:top w:val="nil"/>
+          <w:left w:val="nil"/>
+          <w:bottom w:val="nil"/>
+          <w:right w:val="nil"/>
+          <w:between w:val="nil"/>
+        </w:pBdr>
+        <w:rPr>
+          <w:rFonts w:ascii="Arial" w:eastAsia="Calibri" w:hAnsi="Arial" w:cs="Arial"/>
           <w:b/>
-          <w:sz w:val="20"/>
-          <w:szCs w:val="20"/>
-          <w:lang w:val="en-GB"/>
-        </w:rPr>
-      </w:pPr>
-      <w:r>
-        <w:rPr>
-          <w:rFonts w:ascii="Arial" w:hAnsi="Arial" w:cs="Arial"/>
+          <w:color w:val="000000"/>
+          <w:sz w:val="20"/>
+          <w:szCs w:val="20"/>
+          <w:u w:val="single"/>
+          <w:lang w:val="en-GB"/>
+        </w:rPr>
+      </w:pPr>
+      <w:r>
+        <w:rPr>
+          <w:rFonts w:ascii="Arial" w:eastAsia="Calibri" w:hAnsi="Arial" w:cs="Arial"/>
           <w:b/>
+          <w:color w:val="000000"/>
+          <w:sz w:val="20"/>
+          <w:szCs w:val="20"/>
+          <w:u w:val="single"/>
+          <w:lang w:val="en-GB"/>
+        </w:rPr>
+        <w:t>{#educations}</w:t>
+      </w:r>
+    </w:p>
+    <w:p>
+      <w:pPr>
+        <w:rPr>
+          <w:rFonts w:ascii="Arial" w:hAnsi="Arial" w:cs="Arial"/>
+          <w:b/>
+          <w:sz w:val="20"/>
+          <w:szCs w:val="20"/>
+          <w:lang w:val="en-GB"/>
+        </w:rPr>
+      </w:pPr>
+      <w:r>
+        <w:rPr>
+          <w:rFonts w:ascii="Arial" w:hAnsi="Arial" w:cs="Arial"/>
+          <w:b/>
           <w:sz w:val="20"/>
           <w:szCs w:val="20"/>
           <w:lang w:val="en-GB"/>
         </w:rPr>
         <w:t>{</w:t>
       </w:r>
-      <w:proofErr w:type="spellStart"/>
       <w:r>
         <w:rPr>
           <w:rFonts w:ascii="Arial" w:hAnsi="Arial" w:cs="Arial"/>
@@ -356,39 +363,8 @@
           <w:szCs w:val="20"/>
           <w:lang w:val="en-GB"/>
         </w:rPr>
-        <w:t>u</w:t>
-      </w:r>
-      <w:r>
-        <w:rPr>
-          <w:rFonts w:ascii="Arial" w:hAnsi="Arial" w:cs="Arial"/>
-          <w:b/>
-          <w:sz w:val="20"/>
-          <w:szCs w:val="20"/>
-          <w:lang w:val="en-GB"/>
-        </w:rPr>
-        <w:t>niversity</w:t>
-      </w:r>
-      <w:r>
-        <w:rPr>
-          <w:rFonts w:ascii="Arial" w:hAnsi="Arial" w:cs="Arial"/>
-          <w:b/>
-          <w:sz w:val="20"/>
-          <w:szCs w:val="20"/>
-          <w:lang w:val="en-GB"/>
-        </w:rPr>
-        <w:t>_n</w:t>
-      </w:r>
-      <w:r>
-        <w:rPr>
-          <w:rFonts w:ascii="Arial" w:hAnsi="Arial" w:cs="Arial"/>
-          <w:b/>
-          <w:sz w:val="20"/>
-          <w:szCs w:val="20"/>
-          <w:lang w:val="en-GB"/>
-        </w:rPr>
-        <w:t>ame</w:t>
-      </w:r>
-      <w:proofErr w:type="spellEnd"/>
+        <w:t>school</w:t>
+      </w:r>
       <w:r>
         <w:rPr>
           <w:rFonts w:ascii="Arial" w:hAnsi="Arial" w:cs="Arial"/>
@@ -570,172 +546,205 @@
           <w:szCs w:val="20"/>
           <w:lang w:val="en-GB"/>
         </w:rPr>
+        <w:t>{field</w:t>
+      </w:r>
+      <w:r>
+        <w:rPr>
+          <w:rFonts w:ascii="Arial" w:hAnsi="Arial" w:cs="Arial"/>
+          <w:i/>
+          <w:sz w:val="20"/>
+          <w:szCs w:val="20"/>
+          <w:lang w:val="en-GB"/>
+        </w:rPr>
+        <w:t>O</w:t>
+      </w:r>
+      <w:r>
+        <w:rPr>
+          <w:rFonts w:ascii="Arial" w:hAnsi="Arial" w:cs="Arial"/>
+          <w:i/>
+          <w:sz w:val="20"/>
+          <w:szCs w:val="20"/>
+          <w:lang w:val="en-GB"/>
+        </w:rPr>
+        <w:t>f</w:t>
+      </w:r>
+      <w:r>
+        <w:rPr>
+          <w:rFonts w:ascii="Arial" w:hAnsi="Arial" w:cs="Arial"/>
+          <w:i/>
+          <w:sz w:val="20"/>
+          <w:szCs w:val="20"/>
+          <w:lang w:val="en-GB"/>
+        </w:rPr>
+        <w:t>S</w:t>
+      </w:r>
+      <w:r>
+        <w:rPr>
+          <w:rFonts w:ascii="Arial" w:hAnsi="Arial" w:cs="Arial"/>
+          <w:i/>
+          <w:sz w:val="20"/>
+          <w:szCs w:val="20"/>
+          <w:lang w:val="en-GB"/>
+        </w:rPr>
+        <w:t>tudy}</w:t>
+      </w:r>
+      <w:r>
+        <w:rPr>
+          <w:rFonts w:ascii="Arial" w:hAnsi="Arial" w:cs="Arial"/>
+          <w:sz w:val="20"/>
+          <w:szCs w:val="20"/>
+          <w:lang w:val="en-GB"/>
+        </w:rPr>
+        <w:t xml:space="preserve"> </w:t>
+      </w:r>
+      <w:r>
+        <w:rPr>
+          <w:rFonts w:ascii="Arial" w:hAnsi="Arial" w:cs="Arial"/>
+          <w:sz w:val="20"/>
+          <w:szCs w:val="20"/>
+          <w:lang w:val="en-GB"/>
+        </w:rPr>
+        <w:tab/>
+      </w:r>
+      <w:r>
+        <w:rPr>
+          <w:rFonts w:ascii="Arial" w:hAnsi="Arial" w:cs="Arial"/>
+          <w:sz w:val="20"/>
+          <w:szCs w:val="20"/>
+          <w:lang w:val="en-GB"/>
+        </w:rPr>
+        <w:tab/>
+      </w:r>
+      <w:r>
+        <w:rPr>
+          <w:rFonts w:ascii="Arial" w:hAnsi="Arial" w:cs="Arial"/>
+          <w:sz w:val="20"/>
+          <w:szCs w:val="20"/>
+          <w:lang w:val="en-GB"/>
+        </w:rPr>
+        <w:tab/>
+      </w:r>
+      <w:r>
+        <w:rPr>
+          <w:rFonts w:ascii="Arial" w:hAnsi="Arial" w:cs="Arial"/>
+          <w:sz w:val="20"/>
+          <w:szCs w:val="20"/>
+          <w:lang w:val="en-GB"/>
+        </w:rPr>
+        <w:tab/>
+      </w:r>
+      <w:r>
+        <w:rPr>
+          <w:rFonts w:ascii="Arial" w:hAnsi="Arial" w:cs="Arial"/>
+          <w:sz w:val="20"/>
+          <w:szCs w:val="20"/>
+          <w:lang w:val="en-GB"/>
+        </w:rPr>
+        <w:tab/>
+      </w:r>
+      <w:r>
+        <w:rPr>
+          <w:rFonts w:ascii="Arial" w:hAnsi="Arial" w:cs="Arial"/>
+          <w:sz w:val="20"/>
+          <w:szCs w:val="20"/>
+          <w:lang w:val="en-GB"/>
+        </w:rPr>
+        <w:tab/>
+      </w:r>
+      <w:r>
+        <w:rPr>
+          <w:rFonts w:ascii="Arial" w:hAnsi="Arial" w:cs="Arial"/>
+          <w:sz w:val="20"/>
+          <w:szCs w:val="20"/>
+          <w:lang w:val="en-GB"/>
+        </w:rPr>
+        <w:tab/>
+      </w:r>
+      <w:r>
+        <w:rPr>
+          <w:rFonts w:ascii="Arial" w:hAnsi="Arial" w:cs="Arial"/>
+          <w:sz w:val="20"/>
+          <w:szCs w:val="20"/>
+          <w:lang w:val="en-GB"/>
+        </w:rPr>
+        <w:tab/>
+      </w:r>
+      <w:r>
+        <w:rPr>
+          <w:rFonts w:ascii="Arial" w:hAnsi="Arial" w:cs="Arial"/>
+          <w:sz w:val="20"/>
+          <w:szCs w:val="20"/>
+          <w:lang w:val="en-GB"/>
+        </w:rPr>
+        <w:tab/>
+      </w:r>
+      <w:r>
+        <w:rPr>
+          <w:rFonts w:ascii="Arial" w:eastAsia="Calibri" w:hAnsi="Arial" w:cs="Arial"/>
+          <w:color w:val="000000"/>
+          <w:sz w:val="20"/>
+          <w:szCs w:val="20"/>
+          <w:lang w:val="en-GB"/>
+        </w:rPr>
         <w:t>{</w:t>
       </w:r>
-      <w:proofErr w:type="spellStart"/>
-      <w:r>
-        <w:rPr>
-          <w:rFonts w:ascii="Arial" w:hAnsi="Arial" w:cs="Arial"/>
-          <w:i/>
-          <w:sz w:val="20"/>
-          <w:szCs w:val="20"/>
-          <w:lang w:val="en-GB"/>
-        </w:rPr>
-        <w:t>field_of_study</w:t>
-      </w:r>
-      <w:proofErr w:type="spellEnd"/>
-      <w:r>
-        <w:rPr>
-          <w:rFonts w:ascii="Arial" w:hAnsi="Arial" w:cs="Arial"/>
-          <w:i/>
-          <w:sz w:val="20"/>
-          <w:szCs w:val="20"/>
-          <w:lang w:val="en-GB"/>
-        </w:rPr>
-        <w:t>}</w:t>
-      </w:r>
-      <w:r>
-        <w:rPr>
-          <w:rFonts w:ascii="Arial" w:hAnsi="Arial" w:cs="Arial"/>
-          <w:sz w:val="20"/>
-          <w:szCs w:val="20"/>
-          <w:lang w:val="en-GB"/>
-        </w:rPr>
-        <w:t xml:space="preserve"> </w:t>
-      </w:r>
-      <w:r>
-        <w:rPr>
-          <w:rFonts w:ascii="Arial" w:hAnsi="Arial" w:cs="Arial"/>
-          <w:sz w:val="20"/>
-          <w:szCs w:val="20"/>
-          <w:lang w:val="en-GB"/>
-        </w:rPr>
-        <w:tab/>
-      </w:r>
-      <w:r>
-        <w:rPr>
-          <w:rFonts w:ascii="Arial" w:hAnsi="Arial" w:cs="Arial"/>
-          <w:sz w:val="20"/>
-          <w:szCs w:val="20"/>
-          <w:lang w:val="en-GB"/>
-        </w:rPr>
-        <w:tab/>
-      </w:r>
-      <w:r>
-        <w:rPr>
-          <w:rFonts w:ascii="Arial" w:hAnsi="Arial" w:cs="Arial"/>
-          <w:sz w:val="20"/>
-          <w:szCs w:val="20"/>
-          <w:lang w:val="en-GB"/>
-        </w:rPr>
-        <w:tab/>
-      </w:r>
-      <w:r>
-        <w:rPr>
-          <w:rFonts w:ascii="Arial" w:hAnsi="Arial" w:cs="Arial"/>
-          <w:sz w:val="20"/>
-          <w:szCs w:val="20"/>
-          <w:lang w:val="en-GB"/>
-        </w:rPr>
-        <w:tab/>
-      </w:r>
-      <w:r>
-        <w:rPr>
-          <w:rFonts w:ascii="Arial" w:hAnsi="Arial" w:cs="Arial"/>
-          <w:sz w:val="20"/>
-          <w:szCs w:val="20"/>
-          <w:lang w:val="en-GB"/>
-        </w:rPr>
-        <w:tab/>
-      </w:r>
-      <w:r>
-        <w:rPr>
-          <w:rFonts w:ascii="Arial" w:hAnsi="Arial" w:cs="Arial"/>
-          <w:sz w:val="20"/>
-          <w:szCs w:val="20"/>
-          <w:lang w:val="en-GB"/>
-        </w:rPr>
-        <w:tab/>
-      </w:r>
-      <w:r>
-        <w:rPr>
-          <w:rFonts w:ascii="Arial" w:hAnsi="Arial" w:cs="Arial"/>
-          <w:sz w:val="20"/>
-          <w:szCs w:val="20"/>
-          <w:lang w:val="en-GB"/>
-        </w:rPr>
-        <w:tab/>
-      </w:r>
-      <w:r>
-        <w:rPr>
-          <w:rFonts w:ascii="Arial" w:hAnsi="Arial" w:cs="Arial"/>
-          <w:sz w:val="20"/>
-          <w:szCs w:val="20"/>
-          <w:lang w:val="en-GB"/>
-        </w:rPr>
-        <w:tab/>
-      </w:r>
-      <w:r>
-        <w:rPr>
-          <w:rFonts w:ascii="Arial" w:hAnsi="Arial" w:cs="Arial"/>
-          <w:sz w:val="20"/>
-          <w:szCs w:val="20"/>
-          <w:lang w:val="en-GB"/>
-        </w:rPr>
-        <w:tab/>
-      </w:r>
-      <w:r>
-        <w:rPr>
-          <w:rFonts w:ascii="Arial" w:eastAsia="Calibri" w:hAnsi="Arial" w:cs="Arial"/>
-          <w:color w:val="000000"/>
-          <w:sz w:val="20"/>
-          <w:szCs w:val="20"/>
-          <w:lang w:val="en-GB"/>
-        </w:rPr>
-        <w:t>{</w:t>
-      </w:r>
-      <w:proofErr w:type="spellStart"/>
-      <w:r>
-        <w:rPr>
-          <w:rFonts w:ascii="Arial" w:eastAsia="Calibri" w:hAnsi="Arial" w:cs="Arial"/>
-          <w:sz w:val="20"/>
-          <w:szCs w:val="20"/>
-          <w:lang w:val="en-GB"/>
-        </w:rPr>
-        <w:t>start_date</w:t>
-      </w:r>
-      <w:proofErr w:type="spellEnd"/>
-      <w:r>
-        <w:rPr>
-          <w:rFonts w:ascii="Arial" w:eastAsia="Calibri" w:hAnsi="Arial" w:cs="Arial"/>
-          <w:sz w:val="20"/>
-          <w:szCs w:val="20"/>
-          <w:lang w:val="en-GB"/>
-        </w:rPr>
-        <w:t>}</w:t>
-      </w:r>
-      <w:r>
-        <w:rPr>
-          <w:rFonts w:ascii="Arial" w:eastAsia="Calibri" w:hAnsi="Arial" w:cs="Arial"/>
-          <w:color w:val="000000"/>
-          <w:sz w:val="20"/>
-          <w:szCs w:val="20"/>
-          <w:lang w:val="en-GB"/>
-        </w:rPr>
-        <w:t xml:space="preserve"> – {</w:t>
-      </w:r>
-      <w:proofErr w:type="spellStart"/>
-      <w:r>
-        <w:rPr>
-          <w:rFonts w:ascii="Arial" w:eastAsia="Calibri" w:hAnsi="Arial" w:cs="Arial"/>
-          <w:color w:val="000000"/>
-          <w:sz w:val="20"/>
-          <w:szCs w:val="20"/>
-          <w:lang w:val="en-GB"/>
-        </w:rPr>
-        <w:t>end_date</w:t>
-      </w:r>
-      <w:proofErr w:type="spellEnd"/>
+      <w:r>
+        <w:rPr>
+          <w:rFonts w:ascii="Arial" w:eastAsia="Calibri" w:hAnsi="Arial" w:cs="Arial"/>
+          <w:sz w:val="20"/>
+          <w:szCs w:val="20"/>
+          <w:lang w:val="en-GB"/>
+        </w:rPr>
+        <w:t>star</w:t>
+      </w:r>
+      <w:r>
+        <w:rPr>
+          <w:rFonts w:ascii="Arial" w:eastAsia="Calibri" w:hAnsi="Arial" w:cs="Arial"/>
+          <w:sz w:val="20"/>
+          <w:szCs w:val="20"/>
+          <w:lang w:val="en-GB"/>
+        </w:rPr>
+        <w:t>tD</w:t>
+      </w:r>
+      <w:r>
+        <w:rPr>
+          <w:rFonts w:ascii="Arial" w:eastAsia="Calibri" w:hAnsi="Arial" w:cs="Arial"/>
+          <w:sz w:val="20"/>
+          <w:szCs w:val="20"/>
+          <w:lang w:val="en-GB"/>
+        </w:rPr>
+        <w:t>ate}</w:t>
+      </w:r>
+      <w:r>
+        <w:rPr>
+          <w:rFonts w:ascii="Arial" w:eastAsia="Calibri" w:hAnsi="Arial" w:cs="Arial"/>
+          <w:color w:val="000000"/>
+          <w:sz w:val="20"/>
+          <w:szCs w:val="20"/>
+          <w:lang w:val="en-GB"/>
+        </w:rPr>
+        <w:t xml:space="preserve"> – {end</w:t>
+      </w:r>
+      <w:r>
+        <w:rPr>
+          <w:rFonts w:ascii="Arial" w:eastAsia="Calibri" w:hAnsi="Arial" w:cs="Arial"/>
+          <w:color w:val="000000"/>
+          <w:sz w:val="20"/>
+          <w:szCs w:val="20"/>
+          <w:lang w:val="en-GB"/>
+        </w:rPr>
+        <w:t>D</w:t>
+      </w:r>
+      <w:r>
+        <w:rPr>
+          <w:rFonts w:ascii="Arial" w:eastAsia="Calibri" w:hAnsi="Arial" w:cs="Arial"/>
+          <w:color w:val="000000"/>
+          <w:sz w:val="20"/>
+          <w:szCs w:val="20"/>
+          <w:lang w:val="en-GB"/>
+        </w:rPr>
+        <w:t>ate</w:t>
+      </w:r>
       <w:r>
         <w:rPr>
           <w:rFonts w:ascii="Arial" w:eastAsia="Calibri" w:hAnsi="Arial" w:cs="Arial"/>
@@ -831,6 +840,43 @@
       <w:pPr>
         <w:rPr>
           <w:rFonts w:ascii="Arial" w:eastAsia="Calibri" w:hAnsi="Arial" w:cs="Arial"/>
+          <w:sz w:val="20"/>
+          <w:szCs w:val="20"/>
+          <w:lang w:val="en-GB"/>
+        </w:rPr>
+      </w:pPr>
+      <w:r>
+        <w:rPr>
+          <w:rFonts w:ascii="Arial" w:eastAsia="Calibri" w:hAnsi="Arial" w:cs="Arial"/>
+          <w:sz w:val="20"/>
+          <w:szCs w:val="20"/>
+          <w:lang w:val="en-GB"/>
+        </w:rPr>
+        <w:t>{/education</w:t>
+      </w:r>
+      <w:r>
+        <w:rPr>
+          <w:rFonts w:ascii="Arial" w:eastAsia="Calibri" w:hAnsi="Arial" w:cs="Arial"/>
+          <w:sz w:val="20"/>
+          <w:szCs w:val="20"/>
+          <w:lang w:val="en-GB"/>
+        </w:rPr>
+        <w:t>s</w:t>
+      </w:r>
+      <w:r>
+        <w:rPr>
+          <w:rFonts w:ascii="Arial" w:eastAsia="Calibri" w:hAnsi="Arial" w:cs="Arial"/>
+          <w:sz w:val="20"/>
+          <w:szCs w:val="20"/>
+          <w:lang w:val="en-GB"/>
+        </w:rPr>
+        <w:t>}</w:t>
+      </w:r>
+    </w:p>
+    <w:p>
+      <w:pPr>
+        <w:rPr>
+          <w:rFonts w:ascii="Arial" w:eastAsia="Calibri" w:hAnsi="Arial" w:cs="Arial"/>
           <w:b/>
           <w:sz w:val="20"/>
           <w:szCs w:val="20"/>
@@ -848,6 +894,29 @@
           <w:lang w:val="en-GB"/>
         </w:rPr>
         <w:t>EXPERIENCE</w:t>
+      </w:r>
+    </w:p>
+    <w:p>
+      <w:pPr>
+        <w:rPr>
+          <w:rFonts w:ascii="Arial" w:eastAsia="Calibri" w:hAnsi="Arial" w:cs="Arial"/>
+          <w:b/>
+          <w:sz w:val="20"/>
+          <w:szCs w:val="20"/>
+          <w:u w:val="single"/>
+          <w:lang w:val="en-GB"/>
+        </w:rPr>
+      </w:pPr>
+      <w:r>
+        <w:rPr>
+          <w:rFonts w:ascii="Arial" w:eastAsia="Calibri" w:hAnsi="Arial" w:cs="Arial"/>
+          <w:b/>
+          <w:sz w:val="20"/>
+          <w:szCs w:val="20"/>
+          <w:u w:val="single"/>
+          <w:lang w:val="en-GB"/>
+        </w:rPr>
+        <w:t>{#experiences}</w:t>
       </w:r>
     </w:p>
     <w:p>
@@ -877,145 +946,98 @@
           <w:szCs w:val="20"/>
           <w:lang w:val="en-GB"/>
         </w:rPr>
+        <w:t>{company}</w:t>
+      </w:r>
+      <w:r>
+        <w:rPr>
+          <w:rFonts w:ascii="Arial" w:eastAsia="Calibri" w:hAnsi="Arial" w:cs="Arial"/>
+          <w:color w:val="000000"/>
+          <w:sz w:val="20"/>
+          <w:szCs w:val="20"/>
+          <w:lang w:val="en-GB"/>
+        </w:rPr>
+        <w:t xml:space="preserve">                                                   </w:t>
+      </w:r>
+      <w:r>
+        <w:rPr>
+          <w:rFonts w:ascii="Arial" w:eastAsia="Calibri" w:hAnsi="Arial" w:cs="Arial"/>
+          <w:color w:val="000000"/>
+          <w:sz w:val="20"/>
+          <w:szCs w:val="20"/>
+          <w:lang w:val="en-GB"/>
+        </w:rPr>
+        <w:tab/>
+      </w:r>
+      <w:r>
+        <w:rPr>
+          <w:rFonts w:ascii="Arial" w:eastAsia="Calibri" w:hAnsi="Arial" w:cs="Arial"/>
+          <w:color w:val="000000"/>
+          <w:sz w:val="20"/>
+          <w:szCs w:val="20"/>
+          <w:lang w:val="en-GB"/>
+        </w:rPr>
+        <w:tab/>
+      </w:r>
+      <w:r>
+        <w:rPr>
+          <w:rFonts w:ascii="Arial" w:eastAsia="Calibri" w:hAnsi="Arial" w:cs="Arial"/>
+          <w:color w:val="000000"/>
+          <w:sz w:val="20"/>
+          <w:szCs w:val="20"/>
+          <w:lang w:val="en-GB"/>
+        </w:rPr>
+        <w:tab/>
+      </w:r>
+      <w:r>
+        <w:rPr>
+          <w:rFonts w:ascii="Arial" w:eastAsia="Calibri" w:hAnsi="Arial" w:cs="Arial"/>
+          <w:color w:val="000000"/>
+          <w:sz w:val="20"/>
+          <w:szCs w:val="20"/>
+          <w:lang w:val="en-GB"/>
+        </w:rPr>
+        <w:tab/>
+      </w:r>
+      <w:r>
+        <w:rPr>
+          <w:rFonts w:ascii="Arial" w:eastAsia="Calibri" w:hAnsi="Arial" w:cs="Arial"/>
+          <w:color w:val="000000"/>
+          <w:sz w:val="20"/>
+          <w:szCs w:val="20"/>
+          <w:lang w:val="en-GB"/>
+        </w:rPr>
+        <w:tab/>
+      </w:r>
+      <w:r>
+        <w:rPr>
+          <w:rFonts w:ascii="Arial" w:eastAsia="Calibri" w:hAnsi="Arial" w:cs="Arial"/>
+          <w:color w:val="000000"/>
+          <w:sz w:val="20"/>
+          <w:szCs w:val="20"/>
+          <w:lang w:val="en-GB"/>
+        </w:rPr>
+        <w:tab/>
+      </w:r>
+      <w:r>
+        <w:rPr>
+          <w:rFonts w:ascii="Arial" w:eastAsia="Calibri" w:hAnsi="Arial" w:cs="Arial"/>
+          <w:color w:val="000000"/>
+          <w:sz w:val="20"/>
+          <w:szCs w:val="20"/>
+          <w:lang w:val="en-GB"/>
+        </w:rPr>
         <w:t>{</w:t>
       </w:r>
-      <w:proofErr w:type="spellStart"/>
-      <w:r>
-        <w:rPr>
-          <w:rFonts w:ascii="Arial" w:eastAsia="Calibri" w:hAnsi="Arial" w:cs="Arial"/>
-          <w:b/>
-          <w:color w:val="000000"/>
-          <w:sz w:val="20"/>
-          <w:szCs w:val="20"/>
-          <w:lang w:val="en-GB"/>
-        </w:rPr>
-        <w:t>company_name</w:t>
-      </w:r>
-      <w:proofErr w:type="spellEnd"/>
-      <w:r>
-        <w:rPr>
-          <w:rFonts w:ascii="Arial" w:eastAsia="Calibri" w:hAnsi="Arial" w:cs="Arial"/>
-          <w:b/>
-          <w:color w:val="000000"/>
-          <w:sz w:val="20"/>
-          <w:szCs w:val="20"/>
-          <w:lang w:val="en-GB"/>
-        </w:rPr>
-        <w:t>}</w:t>
-      </w:r>
-      <w:r>
-        <w:rPr>
-          <w:rFonts w:ascii="Arial" w:eastAsia="Calibri" w:hAnsi="Arial" w:cs="Arial"/>
-          <w:color w:val="000000"/>
-          <w:sz w:val="20"/>
-          <w:szCs w:val="20"/>
-          <w:lang w:val="en-GB"/>
-        </w:rPr>
-        <w:t xml:space="preserve">                                                   </w:t>
-      </w:r>
-      <w:r>
-        <w:rPr>
-          <w:rFonts w:ascii="Arial" w:eastAsia="Calibri" w:hAnsi="Arial" w:cs="Arial"/>
-          <w:color w:val="000000"/>
-          <w:sz w:val="20"/>
-          <w:szCs w:val="20"/>
-          <w:lang w:val="en-GB"/>
-        </w:rPr>
-        <w:tab/>
-      </w:r>
-      <w:r>
-        <w:rPr>
-          <w:rFonts w:ascii="Arial" w:eastAsia="Calibri" w:hAnsi="Arial" w:cs="Arial"/>
-          <w:color w:val="000000"/>
-          <w:sz w:val="20"/>
-          <w:szCs w:val="20"/>
-          <w:lang w:val="en-GB"/>
-        </w:rPr>
-        <w:tab/>
-      </w:r>
-      <w:r>
-        <w:rPr>
-          <w:rFonts w:ascii="Arial" w:eastAsia="Calibri" w:hAnsi="Arial" w:cs="Arial"/>
-          <w:color w:val="000000"/>
-          <w:sz w:val="20"/>
-          <w:szCs w:val="20"/>
-          <w:lang w:val="en-GB"/>
-        </w:rPr>
-        <w:tab/>
-      </w:r>
-      <w:r>
-        <w:rPr>
-          <w:rFonts w:ascii="Arial" w:eastAsia="Calibri" w:hAnsi="Arial" w:cs="Arial"/>
-          <w:color w:val="000000"/>
-          <w:sz w:val="20"/>
-          <w:szCs w:val="20"/>
-          <w:lang w:val="en-GB"/>
-        </w:rPr>
-        <w:tab/>
-      </w:r>
-      <w:r>
-        <w:rPr>
-          <w:rFonts w:ascii="Arial" w:eastAsia="Calibri" w:hAnsi="Arial" w:cs="Arial"/>
-          <w:color w:val="000000"/>
-          <w:sz w:val="20"/>
-          <w:szCs w:val="20"/>
-          <w:lang w:val="en-GB"/>
-        </w:rPr>
-        <w:tab/>
-      </w:r>
-      <w:r>
-        <w:rPr>
-          <w:rFonts w:ascii="Arial" w:eastAsia="Calibri" w:hAnsi="Arial" w:cs="Arial"/>
-          <w:color w:val="000000"/>
-          <w:sz w:val="20"/>
-          <w:szCs w:val="20"/>
-          <w:lang w:val="en-GB"/>
-        </w:rPr>
-        <w:tab/>
-        <w:t>{</w:t>
-      </w:r>
-      <w:proofErr w:type="spellStart"/>
-      <w:r>
-        <w:rPr>
-          <w:rFonts w:ascii="Arial" w:eastAsia="Calibri" w:hAnsi="Arial" w:cs="Arial"/>
-          <w:color w:val="000000"/>
-          <w:sz w:val="20"/>
-          <w:szCs w:val="20"/>
-          <w:lang w:val="en-GB"/>
-        </w:rPr>
-        <w:t>c</w:t>
-      </w:r>
-      <w:r>
-        <w:rPr>
-          <w:rFonts w:ascii="Arial" w:eastAsia="Calibri" w:hAnsi="Arial" w:cs="Arial"/>
-          <w:color w:val="000000"/>
-          <w:sz w:val="20"/>
-          <w:szCs w:val="20"/>
-          <w:lang w:val="en-GB"/>
-        </w:rPr>
-        <w:t>ity</w:t>
-      </w:r>
-      <w:r>
-        <w:rPr>
-          <w:rFonts w:ascii="Arial" w:eastAsia="Calibri" w:hAnsi="Arial" w:cs="Arial"/>
-          <w:color w:val="000000"/>
-          <w:sz w:val="20"/>
-          <w:szCs w:val="20"/>
-          <w:lang w:val="en-GB"/>
-        </w:rPr>
-        <w:t>_c</w:t>
-      </w:r>
-      <w:r>
-        <w:rPr>
-          <w:rFonts w:ascii="Arial" w:eastAsia="Calibri" w:hAnsi="Arial" w:cs="Arial"/>
-          <w:color w:val="000000"/>
-          <w:sz w:val="20"/>
-          <w:szCs w:val="20"/>
-          <w:lang w:val="en-GB"/>
-        </w:rPr>
-        <w:t>ountry</w:t>
-      </w:r>
-      <w:proofErr w:type="spellEnd"/>
+      <w:r>
+        <w:rPr>
+          <w:rFonts w:ascii="Arial" w:eastAsia="Calibri" w:hAnsi="Arial" w:cs="Arial"/>
+          <w:color w:val="000000"/>
+          <w:sz w:val="20"/>
+          <w:szCs w:val="20"/>
+          <w:lang w:val="en-GB"/>
+        </w:rPr>
+        <w:t>location</w:t>
+      </w:r>
       <w:r>
         <w:rPr>
           <w:rFonts w:ascii="Arial" w:eastAsia="Calibri" w:hAnsi="Arial" w:cs="Arial"/>
@@ -1054,104 +1076,85 @@
           <w:szCs w:val="20"/>
           <w:lang w:val="en-GB"/>
         </w:rPr>
+        <w:t>{title}</w:t>
+      </w:r>
+      <w:r>
+        <w:rPr>
+          <w:rFonts w:ascii="Arial" w:eastAsia="Calibri" w:hAnsi="Arial" w:cs="Arial"/>
+          <w:color w:val="000000"/>
+          <w:sz w:val="20"/>
+          <w:szCs w:val="20"/>
+          <w:lang w:val="en-GB"/>
+        </w:rPr>
+        <w:t xml:space="preserve">                                                                                                 </w:t>
+      </w:r>
+      <w:r>
+        <w:rPr>
+          <w:rFonts w:ascii="Arial" w:eastAsia="Calibri" w:hAnsi="Arial" w:cs="Arial"/>
+          <w:color w:val="000000"/>
+          <w:sz w:val="20"/>
+          <w:szCs w:val="20"/>
+          <w:lang w:val="en-GB"/>
+        </w:rPr>
+        <w:tab/>
+      </w:r>
+      <w:r>
+        <w:rPr>
+          <w:rFonts w:ascii="Arial" w:eastAsia="Calibri" w:hAnsi="Arial" w:cs="Arial"/>
+          <w:color w:val="000000"/>
+          <w:sz w:val="20"/>
+          <w:szCs w:val="20"/>
+          <w:lang w:val="en-GB"/>
+        </w:rPr>
+        <w:tab/>
+        <w:t xml:space="preserve">         </w:t>
+      </w:r>
+      <w:r>
+        <w:rPr>
+          <w:rFonts w:ascii="Arial" w:eastAsia="Calibri" w:hAnsi="Arial" w:cs="Arial"/>
+          <w:color w:val="000000"/>
+          <w:sz w:val="20"/>
+          <w:szCs w:val="20"/>
+          <w:lang w:val="en-GB"/>
+        </w:rPr>
+        <w:tab/>
+      </w:r>
+      <w:r>
+        <w:rPr>
+          <w:rFonts w:ascii="Arial" w:eastAsia="Calibri" w:hAnsi="Arial" w:cs="Arial"/>
+          <w:color w:val="000000"/>
+          <w:sz w:val="20"/>
+          <w:szCs w:val="20"/>
+          <w:lang w:val="en-GB"/>
+        </w:rPr>
         <w:t>{</w:t>
       </w:r>
-      <w:proofErr w:type="spellStart"/>
-      <w:r>
-        <w:rPr>
-          <w:rFonts w:ascii="Arial" w:eastAsia="Calibri" w:hAnsi="Arial" w:cs="Arial"/>
-          <w:i/>
-          <w:color w:val="000000"/>
-          <w:sz w:val="20"/>
-          <w:szCs w:val="20"/>
-          <w:lang w:val="en-GB"/>
-        </w:rPr>
-        <w:t>job_title</w:t>
-      </w:r>
-      <w:proofErr w:type="spellEnd"/>
-      <w:r>
-        <w:rPr>
-          <w:rFonts w:ascii="Arial" w:eastAsia="Calibri" w:hAnsi="Arial" w:cs="Arial"/>
-          <w:i/>
-          <w:color w:val="000000"/>
-          <w:sz w:val="20"/>
-          <w:szCs w:val="20"/>
-          <w:lang w:val="en-GB"/>
-        </w:rPr>
-        <w:t>}</w:t>
-      </w:r>
-      <w:r>
-        <w:rPr>
-          <w:rFonts w:ascii="Arial" w:eastAsia="Calibri" w:hAnsi="Arial" w:cs="Arial"/>
-          <w:color w:val="000000"/>
-          <w:sz w:val="20"/>
-          <w:szCs w:val="20"/>
-          <w:lang w:val="en-GB"/>
-        </w:rPr>
-        <w:t xml:space="preserve">                                                                                                 </w:t>
-      </w:r>
-      <w:r>
-        <w:rPr>
-          <w:rFonts w:ascii="Arial" w:eastAsia="Calibri" w:hAnsi="Arial" w:cs="Arial"/>
-          <w:color w:val="000000"/>
-          <w:sz w:val="20"/>
-          <w:szCs w:val="20"/>
-          <w:lang w:val="en-GB"/>
-        </w:rPr>
-        <w:tab/>
-      </w:r>
-      <w:r>
-        <w:rPr>
-          <w:rFonts w:ascii="Arial" w:eastAsia="Calibri" w:hAnsi="Arial" w:cs="Arial"/>
-          <w:color w:val="000000"/>
-          <w:sz w:val="20"/>
-          <w:szCs w:val="20"/>
-          <w:lang w:val="en-GB"/>
-        </w:rPr>
-        <w:tab/>
-        <w:t xml:space="preserve">         </w:t>
-      </w:r>
-      <w:r>
-        <w:rPr>
-          <w:rFonts w:ascii="Arial" w:eastAsia="Calibri" w:hAnsi="Arial" w:cs="Arial"/>
-          <w:color w:val="000000"/>
-          <w:sz w:val="20"/>
-          <w:szCs w:val="20"/>
-          <w:lang w:val="en-GB"/>
-        </w:rPr>
-        <w:tab/>
-        <w:t xml:space="preserve">   </w:t>
-      </w:r>
-      <w:r>
-        <w:rPr>
-          <w:rFonts w:ascii="Arial" w:eastAsia="Calibri" w:hAnsi="Arial" w:cs="Arial"/>
-          <w:color w:val="000000"/>
-          <w:sz w:val="20"/>
-          <w:szCs w:val="20"/>
-          <w:lang w:val="en-GB"/>
-        </w:rPr>
-        <w:tab/>
-        <w:t>{</w:t>
-      </w:r>
-      <w:proofErr w:type="spellStart"/>
-      <w:r>
-        <w:rPr>
-          <w:rFonts w:ascii="Arial" w:eastAsia="Calibri" w:hAnsi="Arial" w:cs="Arial"/>
-          <w:sz w:val="20"/>
-          <w:szCs w:val="20"/>
-          <w:lang w:val="en-GB"/>
-        </w:rPr>
-        <w:t>start_date</w:t>
-      </w:r>
-      <w:proofErr w:type="spellEnd"/>
-      <w:r>
-        <w:rPr>
-          <w:rFonts w:ascii="Arial" w:eastAsia="Calibri" w:hAnsi="Arial" w:cs="Arial"/>
-          <w:sz w:val="20"/>
-          <w:szCs w:val="20"/>
-          <w:lang w:val="en-GB"/>
-        </w:rPr>
-        <w:t>}</w:t>
+      <w:r>
+        <w:rPr>
+          <w:rFonts w:ascii="Arial" w:eastAsia="Calibri" w:hAnsi="Arial" w:cs="Arial"/>
+          <w:sz w:val="20"/>
+          <w:szCs w:val="20"/>
+          <w:lang w:val="en-GB"/>
+        </w:rPr>
+        <w:t>start</w:t>
+      </w:r>
+      <w:r>
+        <w:rPr>
+          <w:rFonts w:ascii="Arial" w:eastAsia="Calibri" w:hAnsi="Arial" w:cs="Arial"/>
+          <w:sz w:val="20"/>
+          <w:szCs w:val="20"/>
+          <w:lang w:val="en-GB"/>
+        </w:rPr>
+        <w:t>D</w:t>
+      </w:r>
+      <w:r>
+        <w:rPr>
+          <w:rFonts w:ascii="Arial" w:eastAsia="Calibri" w:hAnsi="Arial" w:cs="Arial"/>
+          <w:sz w:val="20"/>
+          <w:szCs w:val="20"/>
+          <w:lang w:val="en-GB"/>
+        </w:rPr>
+        <w:t>ate}</w:t>
       </w:r>
       <w:r>
         <w:rPr>
@@ -1191,20 +1194,28 @@
           <w:szCs w:val="20"/>
           <w:lang w:val="en-GB"/>
         </w:rPr>
-        <w:t>{</w:t>
-      </w:r>
-      <w:proofErr w:type="spellStart"/>
-      <w:r>
-        <w:rPr>
-          <w:rFonts w:ascii="Arial" w:eastAsia="Calibri" w:hAnsi="Arial" w:cs="Arial"/>
-          <w:color w:val="000000"/>
-          <w:sz w:val="20"/>
-          <w:szCs w:val="20"/>
-          <w:lang w:val="en-GB"/>
-        </w:rPr>
-        <w:t>end_date</w:t>
-      </w:r>
-      <w:proofErr w:type="spellEnd"/>
+        <w:t>{end</w:t>
+      </w:r>
+      <w:r>
+        <w:rPr>
+          <w:rFonts w:ascii="Arial" w:eastAsia="Calibri" w:hAnsi="Arial" w:cs="Arial"/>
+          <w:color w:val="000000"/>
+          <w:sz w:val="20"/>
+          <w:szCs w:val="20"/>
+          <w:lang w:val="en-GB"/>
+        </w:rPr>
+        <w:t>D</w:t>
+      </w:r>
+      <w:r>
+        <w:rPr>
+          <w:rFonts w:ascii="Arial" w:eastAsia="Calibri" w:hAnsi="Arial" w:cs="Arial"/>
+          <w:color w:val="000000"/>
+          <w:sz w:val="20"/>
+          <w:szCs w:val="20"/>
+          <w:lang w:val="en-GB"/>
+        </w:rPr>
+        <w:t>ate</w:t>
+      </w:r>
       <w:r>
         <w:rPr>
           <w:rFonts w:ascii="Arial" w:eastAsia="Calibri" w:hAnsi="Arial" w:cs="Arial"/>
@@ -1242,57 +1253,27 @@
           <w:szCs w:val="20"/>
           <w:lang w:val="en-GB"/>
         </w:rPr>
-        <w:t>{description}</w:t>
-      </w:r>
-    </w:p>
-    <w:p>
-      <w:pPr>
-        <w:pBdr>
-          <w:top w:val="nil"/>
-          <w:left w:val="nil"/>
-          <w:bottom w:val="nil"/>
-          <w:right w:val="nil"/>
-          <w:between w:val="nil"/>
-        </w:pBdr>
-        <w:rPr>
-          <w:rFonts w:ascii="Arial" w:eastAsia="Calibri" w:hAnsi="Arial" w:cs="Arial"/>
-          <w:color w:val="000000"/>
-          <w:sz w:val="20"/>
-          <w:szCs w:val="20"/>
-          <w:lang w:val="en-GB"/>
-        </w:rPr>
-      </w:pPr>
-    </w:p>
-    <w:p>
-      <w:pPr>
-        <w:pBdr>
-          <w:top w:val="nil"/>
-          <w:left w:val="nil"/>
-          <w:bottom w:val="nil"/>
-          <w:right w:val="nil"/>
-          <w:between w:val="nil"/>
-        </w:pBdr>
-        <w:rPr>
-          <w:rFonts w:ascii="Arial" w:eastAsia="Calibri" w:hAnsi="Arial" w:cs="Arial"/>
-          <w:b/>
-          <w:color w:val="000000"/>
-          <w:sz w:val="20"/>
-          <w:szCs w:val="20"/>
-          <w:u w:val="single"/>
-          <w:lang w:val="en-GB"/>
-        </w:rPr>
-      </w:pPr>
-      <w:r>
-        <w:rPr>
-          <w:rFonts w:ascii="Arial" w:eastAsia="Calibri" w:hAnsi="Arial" w:cs="Arial"/>
-          <w:b/>
-          <w:color w:val="000000"/>
-          <w:sz w:val="20"/>
-          <w:szCs w:val="20"/>
-          <w:u w:val="single"/>
-          <w:lang w:val="en-GB"/>
-        </w:rPr>
-        <w:t>SKILLS</w:t>
+        <w:t>{</w:t>
+      </w:r>
+      <w:r>
+        <w:rPr>
+          <w:rFonts w:ascii="Arial" w:eastAsia="Calibri" w:hAnsi="Arial" w:cs="Arial"/>
+          <w:color w:val="000000"/>
+          <w:sz w:val="20"/>
+          <w:szCs w:val="20"/>
+          <w:lang w:val="en-GB"/>
+        </w:rPr>
+        <w:t>d</w:t>
+      </w:r>
+      <w:r>
+        <w:rPr>
+          <w:rFonts w:ascii="Arial" w:eastAsia="Calibri" w:hAnsi="Arial" w:cs="Arial"/>
+          <w:color w:val="000000"/>
+          <w:sz w:val="20"/>
+          <w:szCs w:val="20"/>
+          <w:lang w:val="en-GB"/>
+        </w:rPr>
+        <w:t>escription}</w:t>
       </w:r>
     </w:p>
     <w:p>
@@ -1306,22 +1287,72 @@
         </w:pBdr>
         <w:shd w:val="clear" w:color="auto" w:fill="FFFFFF"/>
         <w:rPr>
-          <w:rFonts w:ascii="Arial" w:hAnsi="Arial" w:cs="Arial"/>
-          <w:color w:val="000000"/>
-          <w:sz w:val="20"/>
-          <w:szCs w:val="20"/>
-          <w:lang w:val="en-GB"/>
-        </w:rPr>
-      </w:pPr>
-      <w:r>
-        <w:rPr>
-          <w:rFonts w:ascii="Arial" w:hAnsi="Arial" w:cs="Arial"/>
-          <w:color w:val="000000"/>
-          <w:sz w:val="20"/>
-          <w:szCs w:val="20"/>
-          <w:lang w:val="en-GB"/>
-        </w:rPr>
-        <w:t>{skills}</w:t>
+          <w:rFonts w:ascii="Arial" w:eastAsia="Calibri" w:hAnsi="Arial" w:cs="Arial"/>
+          <w:color w:val="000000"/>
+          <w:sz w:val="20"/>
+          <w:szCs w:val="20"/>
+          <w:lang w:val="en-GB"/>
+        </w:rPr>
+      </w:pPr>
+    </w:p>
+    <w:p>
+      <w:pPr>
+        <w:pBdr>
+          <w:top w:val="nil"/>
+          <w:left w:val="nil"/>
+          <w:bottom w:val="nil"/>
+          <w:right w:val="nil"/>
+          <w:between w:val="nil"/>
+        </w:pBdr>
+        <w:rPr>
+          <w:rFonts w:ascii="Arial" w:eastAsia="Calibri" w:hAnsi="Arial" w:cs="Arial"/>
+          <w:color w:val="000000"/>
+          <w:sz w:val="20"/>
+          <w:szCs w:val="20"/>
+          <w:lang w:val="en-GB"/>
+        </w:rPr>
+      </w:pPr>
+      <w:r>
+        <w:rPr>
+          <w:rFonts w:ascii="Arial" w:eastAsia="Calibri" w:hAnsi="Arial" w:cs="Arial"/>
+          <w:color w:val="000000"/>
+          <w:sz w:val="20"/>
+          <w:szCs w:val="20"/>
+          <w:lang w:val="en-GB"/>
+        </w:rPr>
+        <w:t>{/experiences}</w:t>
+      </w:r>
+    </w:p>
+    <w:p>
+      <w:pPr>
+        <w:pBdr>
+          <w:top w:val="nil"/>
+          <w:left w:val="nil"/>
+          <w:bottom w:val="nil"/>
+          <w:right w:val="nil"/>
+          <w:between w:val="nil"/>
+        </w:pBdr>
+        <w:rPr>
+          <w:rFonts w:ascii="Arial" w:eastAsia="Calibri" w:hAnsi="Arial" w:cs="Arial"/>
+          <w:b/>
+          <w:color w:val="000000"/>
+          <w:sz w:val="20"/>
+          <w:szCs w:val="20"/>
+          <w:u w:val="single"/>
+          <w:lang w:val="en-GB"/>
+        </w:rPr>
+      </w:pPr>
+      <w:r>
+        <w:rPr>
+          <w:rFonts w:ascii="Arial" w:eastAsia="Calibri" w:hAnsi="Arial" w:cs="Arial"/>
+          <w:b/>
+          <w:color w:val="000000"/>
+          <w:sz w:val="20"/>
+          <w:szCs w:val="20"/>
+          <w:u w:val="single"/>
+          <w:lang w:val="en-GB"/>
+        </w:rPr>
+        <w:t>SKILLS</w:t>
       </w:r>
     </w:p>
     <w:p>
@@ -1342,37 +1373,45 @@
           <w:lang w:val="en-GB"/>
         </w:rPr>
       </w:pPr>
-    </w:p>
-    <w:p>
-      <w:pPr>
-        <w:pBdr>
-          <w:top w:val="nil"/>
-          <w:left w:val="nil"/>
-          <w:bottom w:val="nil"/>
-          <w:right w:val="nil"/>
-          <w:between w:val="nil"/>
-        </w:pBdr>
-        <w:rPr>
-          <w:rFonts w:ascii="Arial" w:eastAsia="Calibri" w:hAnsi="Arial" w:cs="Arial"/>
-          <w:b/>
-          <w:color w:val="000000"/>
-          <w:sz w:val="20"/>
-          <w:szCs w:val="20"/>
-          <w:u w:val="single"/>
-          <w:lang w:val="en-GB"/>
-        </w:rPr>
-      </w:pPr>
-      <w:r>
-        <w:rPr>
-          <w:rFonts w:ascii="Arial" w:eastAsia="Calibri" w:hAnsi="Arial" w:cs="Arial"/>
-          <w:b/>
-          <w:color w:val="000000"/>
-          <w:sz w:val="20"/>
-          <w:szCs w:val="20"/>
-          <w:u w:val="single"/>
-          <w:lang w:val="en-GB"/>
-        </w:rPr>
-        <w:t>LANGUAGES</w:t>
+      <w:r>
+        <w:rPr>
+          <w:rFonts w:ascii="Arial" w:hAnsi="Arial" w:cs="Arial"/>
+          <w:color w:val="000000"/>
+          <w:sz w:val="20"/>
+          <w:szCs w:val="20"/>
+          <w:lang w:val="en-GB"/>
+        </w:rPr>
+        <w:t>{</w:t>
+      </w:r>
+      <w:r>
+        <w:rPr>
+          <w:rFonts w:ascii="Arial" w:hAnsi="Arial" w:cs="Arial"/>
+          <w:color w:val="000000"/>
+          <w:sz w:val="20"/>
+          <w:szCs w:val="20"/>
+          <w:lang w:val="en-GB"/>
+        </w:rPr>
+        <w:t>#</w:t>
+      </w:r>
+      <w:r>
+        <w:rPr>
+          <w:rFonts w:ascii="Arial" w:hAnsi="Arial" w:cs="Arial"/>
+          <w:color w:val="000000"/>
+          <w:sz w:val="20"/>
+          <w:szCs w:val="20"/>
+          <w:lang w:val="en-GB"/>
+        </w:rPr>
+        <w:t>skills}</w:t>
+      </w:r>
+      <w:r>
+        <w:rPr>
+          <w:rFonts w:ascii="Arial" w:hAnsi="Arial" w:cs="Arial"/>
+          <w:color w:val="000000"/>
+          <w:sz w:val="20"/>
+          <w:szCs w:val="20"/>
+          <w:lang w:val="en-GB"/>
+        </w:rPr>
+        <w:t xml:space="preserve">{.}, {/skills} </w:t>
       </w:r>
     </w:p>
     <w:p>
@@ -1393,15 +1432,116 @@
           <w:lang w:val="en-GB"/>
         </w:rPr>
       </w:pPr>
-      <w:r>
-        <w:rPr>
-          <w:rFonts w:ascii="Arial" w:hAnsi="Arial" w:cs="Arial"/>
-          <w:color w:val="000000"/>
-          <w:sz w:val="20"/>
-          <w:szCs w:val="20"/>
-          <w:lang w:val="en-GB"/>
-        </w:rPr>
-        <w:t>{languages}</w:t>
+    </w:p>
+    <w:p>
+      <w:pPr>
+        <w:pBdr>
+          <w:top w:val="nil"/>
+          <w:left w:val="nil"/>
+          <w:bottom w:val="nil"/>
+          <w:right w:val="nil"/>
+          <w:between w:val="nil"/>
+        </w:pBdr>
+        <w:rPr>
+          <w:rFonts w:ascii="Arial" w:eastAsia="Calibri" w:hAnsi="Arial" w:cs="Arial"/>
+          <w:b/>
+          <w:color w:val="000000"/>
+          <w:sz w:val="20"/>
+          <w:szCs w:val="20"/>
+          <w:u w:val="single"/>
+          <w:lang w:val="en-GB"/>
+        </w:rPr>
+      </w:pPr>
+      <w:r>
+        <w:rPr>
+          <w:rFonts w:ascii="Arial" w:eastAsia="Calibri" w:hAnsi="Arial" w:cs="Arial"/>
+          <w:b/>
+          <w:color w:val="000000"/>
+          <w:sz w:val="20"/>
+          <w:szCs w:val="20"/>
+          <w:u w:val="single"/>
+          <w:lang w:val="en-GB"/>
+        </w:rPr>
+        <w:t>LANGUAGES</w:t>
+      </w:r>
+    </w:p>
+    <w:p>
+      <w:pPr>
+        <w:pBdr>
+          <w:top w:val="nil"/>
+          <w:left w:val="nil"/>
+          <w:bottom w:val="nil"/>
+          <w:right w:val="nil"/>
+          <w:between w:val="nil"/>
+        </w:pBdr>
+        <w:shd w:val="clear" w:color="auto" w:fill="FFFFFF"/>
+        <w:rPr>
+          <w:rFonts w:ascii="Arial" w:hAnsi="Arial" w:cs="Arial"/>
+          <w:color w:val="000000"/>
+          <w:sz w:val="20"/>
+          <w:szCs w:val="20"/>
+          <w:lang w:val="en-GB"/>
+        </w:rPr>
+      </w:pPr>
+      <w:r>
+        <w:rPr>
+          <w:rFonts w:ascii="Arial" w:hAnsi="Arial" w:cs="Arial"/>
+          <w:color w:val="000000"/>
+          <w:sz w:val="20"/>
+          <w:szCs w:val="20"/>
+          <w:lang w:val="en-GB"/>
+        </w:rPr>
+        <w:t>{</w:t>
+      </w:r>
+      <w:r>
+        <w:rPr>
+          <w:rFonts w:ascii="Arial" w:hAnsi="Arial" w:cs="Arial"/>
+          <w:color w:val="000000"/>
+          <w:sz w:val="20"/>
+          <w:szCs w:val="20"/>
+          <w:lang w:val="en-GB"/>
+        </w:rPr>
+        <w:t>#</w:t>
+      </w:r>
+      <w:r>
+        <w:rPr>
+          <w:rFonts w:ascii="Arial" w:hAnsi="Arial" w:cs="Arial"/>
+          <w:color w:val="000000"/>
+          <w:sz w:val="20"/>
+          <w:szCs w:val="20"/>
+          <w:lang w:val="en-GB"/>
+        </w:rPr>
+        <w:t>languages}</w:t>
+      </w:r>
+      <w:r>
+        <w:rPr>
+          <w:rFonts w:ascii="Arial" w:hAnsi="Arial" w:cs="Arial"/>
+          <w:color w:val="000000"/>
+          <w:sz w:val="20"/>
+          <w:szCs w:val="20"/>
+          <w:lang w:val="en-GB"/>
+        </w:rPr>
+        <w:t>{</w:t>
+      </w:r>
+      <w:r>
+        <w:rPr>
+          <w:rFonts w:ascii="Arial" w:hAnsi="Arial" w:cs="Arial"/>
+          <w:color w:val="000000"/>
+          <w:sz w:val="20"/>
+          <w:szCs w:val="20"/>
+          <w:lang w:val="en-GB"/>
+        </w:rPr>
+        <w:t>language</w:t>
+      </w:r>
+      <w:r>
+        <w:rPr>
+          <w:rFonts w:ascii="Arial" w:hAnsi="Arial" w:cs="Arial"/>
+          <w:color w:val="000000"/>
+          <w:sz w:val="20"/>
+          <w:szCs w:val="20"/>
+          <w:lang w:val="en-GB"/>
+        </w:rPr>
+        <w:t>}, {/languages}</w:t>
       </w:r>
     </w:p>
     <w:p>

</xml_diff>

<commit_message>
fix: add tab stop
</commit_message>
<xml_diff>
--- a/public/assets/templates/cv.docx
+++ b/public/assets/templates/cv.docx
@@ -138,7 +138,18 @@
           <w:szCs w:val="20"/>
           <w:lang w:val="en-GB"/>
         </w:rPr>
-        <w:t>{e</w:t>
+        <w:t>{</w:t>
+      </w:r>
+      <w:proofErr w:type="spellStart"/>
+      <w:r>
+        <w:rPr>
+          <w:rFonts w:ascii="Arial" w:eastAsia="Calibri" w:hAnsi="Arial" w:cs="Arial"/>
+          <w:color w:val="000000"/>
+          <w:sz w:val="20"/>
+          <w:szCs w:val="20"/>
+          <w:lang w:val="en-GB"/>
+        </w:rPr>
+        <w:t>e</w:t>
       </w:r>
       <w:r>
         <w:rPr>
@@ -170,6 +181,7 @@
         </w:rPr>
         <w:t>ddress</w:t>
       </w:r>
+      <w:proofErr w:type="spellEnd"/>
       <w:r>
         <w:rPr>
           <w:rFonts w:ascii="Arial" w:eastAsia="Calibri" w:hAnsi="Arial" w:cs="Arial"/>
@@ -198,7 +210,18 @@
           <w:szCs w:val="20"/>
           <w:lang w:val="en-GB"/>
         </w:rPr>
-        <w:t>{p</w:t>
+        <w:t>{</w:t>
+      </w:r>
+      <w:proofErr w:type="spellStart"/>
+      <w:r>
+        <w:rPr>
+          <w:rFonts w:ascii="Arial" w:eastAsia="Calibri" w:hAnsi="Arial" w:cs="Arial"/>
+          <w:color w:val="000000"/>
+          <w:sz w:val="20"/>
+          <w:szCs w:val="20"/>
+          <w:lang w:val="en-GB"/>
+        </w:rPr>
+        <w:t>p</w:t>
       </w:r>
       <w:r>
         <w:rPr>
@@ -230,6 +253,7 @@
         </w:rPr>
         <w:t>umber</w:t>
       </w:r>
+      <w:proofErr w:type="spellEnd"/>
       <w:r>
         <w:rPr>
           <w:rFonts w:ascii="Arial" w:eastAsia="Calibri" w:hAnsi="Arial" w:cs="Arial"/>
@@ -337,6 +361,9 @@
     </w:p>
     <w:p>
       <w:pPr>
+        <w:tabs>
+          <w:tab w:val="right" w:pos="11057"/>
+        </w:tabs>
         <w:rPr>
           <w:rFonts w:ascii="Arial" w:hAnsi="Arial" w:cs="Arial"/>
           <w:b/>
@@ -379,102 +406,6 @@
         <w:rPr>
           <w:rFonts w:ascii="Arial" w:hAnsi="Arial" w:cs="Arial"/>
           <w:b/>
-          <w:sz w:val="20"/>
-          <w:szCs w:val="20"/>
-          <w:lang w:val="en-GB"/>
-        </w:rPr>
-        <w:tab/>
-      </w:r>
-      <w:r>
-        <w:rPr>
-          <w:rFonts w:ascii="Arial" w:hAnsi="Arial" w:cs="Arial"/>
-          <w:b/>
-          <w:sz w:val="20"/>
-          <w:szCs w:val="20"/>
-          <w:lang w:val="en-GB"/>
-        </w:rPr>
-        <w:tab/>
-      </w:r>
-      <w:r>
-        <w:rPr>
-          <w:rFonts w:ascii="Arial" w:hAnsi="Arial" w:cs="Arial"/>
-          <w:b/>
-          <w:sz w:val="20"/>
-          <w:szCs w:val="20"/>
-          <w:lang w:val="en-GB"/>
-        </w:rPr>
-        <w:tab/>
-      </w:r>
-      <w:r>
-        <w:rPr>
-          <w:rFonts w:ascii="Arial" w:hAnsi="Arial" w:cs="Arial"/>
-          <w:b/>
-          <w:sz w:val="20"/>
-          <w:szCs w:val="20"/>
-          <w:lang w:val="en-GB"/>
-        </w:rPr>
-        <w:tab/>
-      </w:r>
-      <w:r>
-        <w:rPr>
-          <w:rFonts w:ascii="Arial" w:hAnsi="Arial" w:cs="Arial"/>
-          <w:b/>
-          <w:sz w:val="20"/>
-          <w:szCs w:val="20"/>
-          <w:lang w:val="en-GB"/>
-        </w:rPr>
-        <w:tab/>
-      </w:r>
-      <w:r>
-        <w:rPr>
-          <w:rFonts w:ascii="Arial" w:hAnsi="Arial" w:cs="Arial"/>
-          <w:b/>
-          <w:sz w:val="20"/>
-          <w:szCs w:val="20"/>
-          <w:lang w:val="en-GB"/>
-        </w:rPr>
-        <w:tab/>
-      </w:r>
-      <w:r>
-        <w:rPr>
-          <w:rFonts w:ascii="Arial" w:hAnsi="Arial" w:cs="Arial"/>
-          <w:b/>
-          <w:sz w:val="20"/>
-          <w:szCs w:val="20"/>
-          <w:lang w:val="en-GB"/>
-        </w:rPr>
-        <w:tab/>
-      </w:r>
-      <w:r>
-        <w:rPr>
-          <w:rFonts w:ascii="Arial" w:hAnsi="Arial" w:cs="Arial"/>
-          <w:sz w:val="20"/>
-          <w:szCs w:val="20"/>
-          <w:lang w:val="en-GB"/>
-        </w:rPr>
-        <w:t xml:space="preserve"> </w:t>
-      </w:r>
-      <w:r>
-        <w:rPr>
-          <w:rFonts w:ascii="Arial" w:hAnsi="Arial" w:cs="Arial"/>
-          <w:sz w:val="20"/>
-          <w:szCs w:val="20"/>
-          <w:lang w:val="en-GB"/>
-        </w:rPr>
-        <w:tab/>
-      </w:r>
-      <w:r>
-        <w:rPr>
-          <w:rFonts w:ascii="Arial" w:hAnsi="Arial" w:cs="Arial"/>
-          <w:sz w:val="20"/>
-          <w:szCs w:val="20"/>
-          <w:lang w:val="en-GB"/>
-        </w:rPr>
-        <w:tab/>
-      </w:r>
-      <w:r>
-        <w:rPr>
-          <w:rFonts w:ascii="Arial" w:hAnsi="Arial" w:cs="Arial"/>
           <w:sz w:val="20"/>
           <w:szCs w:val="20"/>
           <w:lang w:val="en-GB"/>
@@ -510,6 +441,9 @@
           <w:between w:val="nil"/>
         </w:pBdr>
         <w:shd w:val="clear" w:color="auto" w:fill="FFFFFF"/>
+        <w:tabs>
+          <w:tab w:val="right" w:pos="11057"/>
+        </w:tabs>
         <w:rPr>
           <w:rFonts w:ascii="Arial" w:eastAsia="Calibri" w:hAnsi="Arial" w:cs="Arial"/>
           <w:color w:val="000000"/>
@@ -546,8 +480,9 @@
           <w:szCs w:val="20"/>
           <w:lang w:val="en-GB"/>
         </w:rPr>
-        <w:t>{field</w:t>
-      </w:r>
+        <w:t>{</w:t>
+      </w:r>
+      <w:proofErr w:type="spellStart"/>
       <w:r>
         <w:rPr>
           <w:rFonts w:ascii="Arial" w:hAnsi="Arial" w:cs="Arial"/>
@@ -556,6 +491,16 @@
           <w:szCs w:val="20"/>
           <w:lang w:val="en-GB"/>
         </w:rPr>
+        <w:t>field</w:t>
+      </w:r>
+      <w:r>
+        <w:rPr>
+          <w:rFonts w:ascii="Arial" w:hAnsi="Arial" w:cs="Arial"/>
+          <w:i/>
+          <w:sz w:val="20"/>
+          <w:szCs w:val="20"/>
+          <w:lang w:val="en-GB"/>
+        </w:rPr>
         <w:t>O</w:t>
       </w:r>
       <w:r>
@@ -586,7 +531,18 @@
           <w:szCs w:val="20"/>
           <w:lang w:val="en-GB"/>
         </w:rPr>
-        <w:t>tudy}</w:t>
+        <w:t>tudy</w:t>
+      </w:r>
+      <w:proofErr w:type="spellEnd"/>
+      <w:r>
+        <w:rPr>
+          <w:rFonts w:ascii="Arial" w:hAnsi="Arial" w:cs="Arial"/>
+          <w:i/>
+          <w:sz w:val="20"/>
+          <w:szCs w:val="20"/>
+          <w:lang w:val="en-GB"/>
+        </w:rPr>
+        <w:t>}</w:t>
       </w:r>
       <w:r>
         <w:rPr>
@@ -608,78 +564,6 @@
       </w:r>
       <w:r>
         <w:rPr>
-          <w:rFonts w:ascii="Arial" w:hAnsi="Arial" w:cs="Arial"/>
-          <w:sz w:val="20"/>
-          <w:szCs w:val="20"/>
-          <w:lang w:val="en-GB"/>
-        </w:rPr>
-        <w:tab/>
-      </w:r>
-      <w:r>
-        <w:rPr>
-          <w:rFonts w:ascii="Arial" w:hAnsi="Arial" w:cs="Arial"/>
-          <w:sz w:val="20"/>
-          <w:szCs w:val="20"/>
-          <w:lang w:val="en-GB"/>
-        </w:rPr>
-        <w:tab/>
-      </w:r>
-      <w:r>
-        <w:rPr>
-          <w:rFonts w:ascii="Arial" w:hAnsi="Arial" w:cs="Arial"/>
-          <w:sz w:val="20"/>
-          <w:szCs w:val="20"/>
-          <w:lang w:val="en-GB"/>
-        </w:rPr>
-        <w:tab/>
-      </w:r>
-      <w:r>
-        <w:rPr>
-          <w:rFonts w:ascii="Arial" w:hAnsi="Arial" w:cs="Arial"/>
-          <w:sz w:val="20"/>
-          <w:szCs w:val="20"/>
-          <w:lang w:val="en-GB"/>
-        </w:rPr>
-        <w:tab/>
-      </w:r>
-      <w:r>
-        <w:rPr>
-          <w:rFonts w:ascii="Arial" w:hAnsi="Arial" w:cs="Arial"/>
-          <w:sz w:val="20"/>
-          <w:szCs w:val="20"/>
-          <w:lang w:val="en-GB"/>
-        </w:rPr>
-        <w:tab/>
-      </w:r>
-      <w:r>
-        <w:rPr>
-          <w:rFonts w:ascii="Arial" w:hAnsi="Arial" w:cs="Arial"/>
-          <w:sz w:val="20"/>
-          <w:szCs w:val="20"/>
-          <w:lang w:val="en-GB"/>
-        </w:rPr>
-        <w:tab/>
-      </w:r>
-      <w:r>
-        <w:rPr>
-          <w:rFonts w:ascii="Arial" w:hAnsi="Arial" w:cs="Arial"/>
-          <w:sz w:val="20"/>
-          <w:szCs w:val="20"/>
-          <w:lang w:val="en-GB"/>
-        </w:rPr>
-        <w:tab/>
-      </w:r>
-      <w:r>
-        <w:rPr>
-          <w:rFonts w:ascii="Arial" w:hAnsi="Arial" w:cs="Arial"/>
-          <w:sz w:val="20"/>
-          <w:szCs w:val="20"/>
-          <w:lang w:val="en-GB"/>
-        </w:rPr>
-        <w:tab/>
-      </w:r>
-      <w:r>
-        <w:rPr>
           <w:rFonts w:ascii="Arial" w:eastAsia="Calibri" w:hAnsi="Arial" w:cs="Arial"/>
           <w:color w:val="000000"/>
           <w:sz w:val="20"/>
@@ -688,6 +572,7 @@
         </w:rPr>
         <w:t>{</w:t>
       </w:r>
+      <w:proofErr w:type="spellStart"/>
       <w:r>
         <w:rPr>
           <w:rFonts w:ascii="Arial" w:eastAsia="Calibri" w:hAnsi="Arial" w:cs="Arial"/>
@@ -713,17 +598,58 @@
           <w:szCs w:val="20"/>
           <w:lang w:val="en-GB"/>
         </w:rPr>
-        <w:t>ate}</w:t>
-      </w:r>
-      <w:r>
-        <w:rPr>
-          <w:rFonts w:ascii="Arial" w:eastAsia="Calibri" w:hAnsi="Arial" w:cs="Arial"/>
-          <w:color w:val="000000"/>
-          <w:sz w:val="20"/>
-          <w:szCs w:val="20"/>
-          <w:lang w:val="en-GB"/>
-        </w:rPr>
-        <w:t xml:space="preserve"> – {end</w:t>
+        <w:t>ate</w:t>
+      </w:r>
+      <w:proofErr w:type="spellEnd"/>
+      <w:r>
+        <w:rPr>
+          <w:rFonts w:ascii="Arial" w:eastAsia="Calibri" w:hAnsi="Arial" w:cs="Arial"/>
+          <w:sz w:val="20"/>
+          <w:szCs w:val="20"/>
+          <w:lang w:val="en-GB"/>
+        </w:rPr>
+        <w:t>}</w:t>
+      </w:r>
+      <w:r>
+        <w:rPr>
+          <w:rFonts w:ascii="Arial" w:eastAsia="Calibri" w:hAnsi="Arial" w:cs="Arial"/>
+          <w:color w:val="000000"/>
+          <w:sz w:val="20"/>
+          <w:szCs w:val="20"/>
+          <w:lang w:val="en-GB"/>
+        </w:rPr>
+        <w:t xml:space="preserve"> </w:t>
+      </w:r>
+      <w:r>
+        <w:rPr>
+          <w:rFonts w:ascii="Arial" w:eastAsia="Calibri" w:hAnsi="Arial" w:cs="Arial"/>
+          <w:color w:val="000000"/>
+          <w:sz w:val="20"/>
+          <w:szCs w:val="20"/>
+          <w:lang w:val="en-GB"/>
+        </w:rPr>
+        <w:t>till</w:t>
+      </w:r>
+      <w:r>
+        <w:rPr>
+          <w:rFonts w:ascii="Arial" w:eastAsia="Calibri" w:hAnsi="Arial" w:cs="Arial"/>
+          <w:color w:val="000000"/>
+          <w:sz w:val="20"/>
+          <w:szCs w:val="20"/>
+          <w:lang w:val="en-GB"/>
+        </w:rPr>
+        <w:t xml:space="preserve"> {</w:t>
+      </w:r>
+      <w:proofErr w:type="spellStart"/>
+      <w:r>
+        <w:rPr>
+          <w:rFonts w:ascii="Arial" w:eastAsia="Calibri" w:hAnsi="Arial" w:cs="Arial"/>
+          <w:color w:val="000000"/>
+          <w:sz w:val="20"/>
+          <w:szCs w:val="20"/>
+          <w:lang w:val="en-GB"/>
+        </w:rPr>
+        <w:t>end</w:t>
       </w:r>
       <w:r>
         <w:rPr>
@@ -745,6 +671,7 @@
         </w:rPr>
         <w:t>ate</w:t>
       </w:r>
+      <w:proofErr w:type="spellEnd"/>
       <w:r>
         <w:rPr>
           <w:rFonts w:ascii="Arial" w:eastAsia="Calibri" w:hAnsi="Arial" w:cs="Arial"/>
@@ -758,6 +685,7 @@
     </w:p>
     <w:p>
       <w:pPr>
+        <w:jc w:val="both"/>
         <w:rPr>
           <w:rFonts w:ascii="Arial" w:hAnsi="Arial" w:cs="Arial"/>
           <w:b/>
@@ -766,15 +694,6 @@
           <w:lang w:val="en-GB"/>
         </w:rPr>
       </w:pPr>
-      <w:r>
-        <w:rPr>
-          <w:rFonts w:ascii="Arial" w:hAnsi="Arial" w:cs="Arial"/>
-          <w:sz w:val="20"/>
-          <w:szCs w:val="20"/>
-          <w:lang w:val="en-GB"/>
-        </w:rPr>
-        <w:t xml:space="preserve">Relevant Coursework: </w:t>
-      </w:r>
       <w:r>
         <w:rPr>
           <w:rFonts w:ascii="Arial" w:hAnsi="Arial" w:cs="Arial"/>
@@ -929,6 +848,9 @@
           <w:between w:val="nil"/>
         </w:pBdr>
         <w:shd w:val="clear" w:color="auto" w:fill="FFFFFF"/>
+        <w:tabs>
+          <w:tab w:val="right" w:pos="11057"/>
+        </w:tabs>
         <w:rPr>
           <w:rFonts w:ascii="Arial" w:eastAsia="Calibri" w:hAnsi="Arial" w:cs="Arial"/>
           <w:color w:val="000000"/>
@@ -967,65 +889,6 @@
           <w:lang w:val="en-GB"/>
         </w:rPr>
         <w:tab/>
-      </w:r>
-      <w:r>
-        <w:rPr>
-          <w:rFonts w:ascii="Arial" w:eastAsia="Calibri" w:hAnsi="Arial" w:cs="Arial"/>
-          <w:color w:val="000000"/>
-          <w:sz w:val="20"/>
-          <w:szCs w:val="20"/>
-          <w:lang w:val="en-GB"/>
-        </w:rPr>
-        <w:tab/>
-      </w:r>
-      <w:r>
-        <w:rPr>
-          <w:rFonts w:ascii="Arial" w:eastAsia="Calibri" w:hAnsi="Arial" w:cs="Arial"/>
-          <w:color w:val="000000"/>
-          <w:sz w:val="20"/>
-          <w:szCs w:val="20"/>
-          <w:lang w:val="en-GB"/>
-        </w:rPr>
-        <w:tab/>
-      </w:r>
-      <w:r>
-        <w:rPr>
-          <w:rFonts w:ascii="Arial" w:eastAsia="Calibri" w:hAnsi="Arial" w:cs="Arial"/>
-          <w:color w:val="000000"/>
-          <w:sz w:val="20"/>
-          <w:szCs w:val="20"/>
-          <w:lang w:val="en-GB"/>
-        </w:rPr>
-        <w:tab/>
-      </w:r>
-      <w:r>
-        <w:rPr>
-          <w:rFonts w:ascii="Arial" w:eastAsia="Calibri" w:hAnsi="Arial" w:cs="Arial"/>
-          <w:color w:val="000000"/>
-          <w:sz w:val="20"/>
-          <w:szCs w:val="20"/>
-          <w:lang w:val="en-GB"/>
-        </w:rPr>
-        <w:tab/>
-      </w:r>
-      <w:r>
-        <w:rPr>
-          <w:rFonts w:ascii="Arial" w:eastAsia="Calibri" w:hAnsi="Arial" w:cs="Arial"/>
-          <w:color w:val="000000"/>
-          <w:sz w:val="20"/>
-          <w:szCs w:val="20"/>
-          <w:lang w:val="en-GB"/>
-        </w:rPr>
-        <w:tab/>
-      </w:r>
-      <w:r>
-        <w:rPr>
-          <w:rFonts w:ascii="Arial" w:eastAsia="Calibri" w:hAnsi="Arial" w:cs="Arial"/>
-          <w:color w:val="000000"/>
-          <w:sz w:val="20"/>
-          <w:szCs w:val="20"/>
-          <w:lang w:val="en-GB"/>
-        </w:rPr>
         <w:t>{</w:t>
       </w:r>
       <w:r>
@@ -1059,6 +922,9 @@
           <w:between w:val="nil"/>
         </w:pBdr>
         <w:shd w:val="clear" w:color="auto" w:fill="FFFFFF"/>
+        <w:tabs>
+          <w:tab w:val="right" w:pos="11057"/>
+        </w:tabs>
         <w:rPr>
           <w:rFonts w:ascii="Arial" w:eastAsia="Calibri" w:hAnsi="Arial" w:cs="Arial"/>
           <w:color w:val="000000"/>
@@ -1106,29 +972,9 @@
           <w:szCs w:val="20"/>
           <w:lang w:val="en-GB"/>
         </w:rPr>
-        <w:tab/>
-        <w:t xml:space="preserve">         </w:t>
-      </w:r>
-      <w:r>
-        <w:rPr>
-          <w:rFonts w:ascii="Arial" w:eastAsia="Calibri" w:hAnsi="Arial" w:cs="Arial"/>
-          <w:color w:val="000000"/>
-          <w:sz w:val="20"/>
-          <w:szCs w:val="20"/>
-          <w:lang w:val="en-GB"/>
-        </w:rPr>
-        <w:tab/>
-      </w:r>
-      <w:r>
-        <w:rPr>
-          <w:rFonts w:ascii="Arial" w:eastAsia="Calibri" w:hAnsi="Arial" w:cs="Arial"/>
-          <w:color w:val="000000"/>
-          <w:sz w:val="20"/>
-          <w:szCs w:val="20"/>
-          <w:lang w:val="en-GB"/>
-        </w:rPr>
         <w:t>{</w:t>
       </w:r>
+      <w:proofErr w:type="spellStart"/>
       <w:r>
         <w:rPr>
           <w:rFonts w:ascii="Arial" w:eastAsia="Calibri" w:hAnsi="Arial" w:cs="Arial"/>
@@ -1154,7 +1000,17 @@
           <w:szCs w:val="20"/>
           <w:lang w:val="en-GB"/>
         </w:rPr>
-        <w:t>ate}</w:t>
+        <w:t>ate</w:t>
+      </w:r>
+      <w:proofErr w:type="spellEnd"/>
+      <w:r>
+        <w:rPr>
+          <w:rFonts w:ascii="Arial" w:eastAsia="Calibri" w:hAnsi="Arial" w:cs="Arial"/>
+          <w:sz w:val="20"/>
+          <w:szCs w:val="20"/>
+          <w:lang w:val="en-GB"/>
+        </w:rPr>
+        <w:t>}</w:t>
       </w:r>
       <w:r>
         <w:rPr>
@@ -1174,7 +1030,7 @@
           <w:szCs w:val="20"/>
           <w:lang w:val="en-GB"/>
         </w:rPr>
-        <w:t>–</w:t>
+        <w:t>till</w:t>
       </w:r>
       <w:r>
         <w:rPr>
@@ -1194,7 +1050,18 @@
           <w:szCs w:val="20"/>
           <w:lang w:val="en-GB"/>
         </w:rPr>
-        <w:t>{end</w:t>
+        <w:t>{</w:t>
+      </w:r>
+      <w:proofErr w:type="spellStart"/>
+      <w:r>
+        <w:rPr>
+          <w:rFonts w:ascii="Arial" w:eastAsia="Calibri" w:hAnsi="Arial" w:cs="Arial"/>
+          <w:color w:val="000000"/>
+          <w:sz w:val="20"/>
+          <w:szCs w:val="20"/>
+          <w:lang w:val="en-GB"/>
+        </w:rPr>
+        <w:t>end</w:t>
       </w:r>
       <w:r>
         <w:rPr>
@@ -1216,6 +1083,7 @@
         </w:rPr>
         <w:t>ate</w:t>
       </w:r>
+      <w:proofErr w:type="spellEnd"/>
       <w:r>
         <w:rPr>
           <w:rFonts w:ascii="Arial" w:eastAsia="Calibri" w:hAnsi="Arial" w:cs="Arial"/>
@@ -1237,6 +1105,7 @@
           <w:between w:val="nil"/>
         </w:pBdr>
         <w:shd w:val="clear" w:color="auto" w:fill="FFFFFF"/>
+        <w:jc w:val="both"/>
         <w:rPr>
           <w:rFonts w:ascii="Arial" w:eastAsia="Calibri" w:hAnsi="Arial" w:cs="Arial"/>
           <w:color w:val="000000"/>
@@ -1411,7 +1280,7 @@
           <w:szCs w:val="20"/>
           <w:lang w:val="en-GB"/>
         </w:rPr>
-        <w:t xml:space="preserve">{.}, {/skills} </w:t>
+        <w:t xml:space="preserve">{.},{/skills} </w:t>
       </w:r>
     </w:p>
     <w:p>

</xml_diff>

<commit_message>
refactor: improve LLM handling
</commit_message>
<xml_diff>
--- a/public/assets/templates/cv.docx
+++ b/public/assets/templates/cv.docx
@@ -53,6 +53,17 @@
         </w:rPr>
         <w:t>}</w:t>
       </w:r>
+      <w:r>
+        <w:rPr>
+          <w:rFonts w:ascii="Arial" w:eastAsia="Calibri" w:hAnsi="Arial" w:cs="Arial"/>
+          <w:bCs/>
+          <w:color w:val="000000"/>
+          <w:sz w:val="32"/>
+          <w:szCs w:val="32"/>
+          <w:lang w:val="en-GB"/>
+        </w:rPr>
+        <w:t>, {headline}</w:t>
+      </w:r>
     </w:p>
     <w:p>
       <w:pPr>
@@ -79,26 +90,110 @@
           <w:szCs w:val="20"/>
           <w:lang w:val="en-GB"/>
         </w:rPr>
+        <w:t>{</w:t>
+      </w:r>
+      <w:r>
+        <w:rPr>
+          <w:rFonts w:ascii="Arial" w:eastAsia="Calibri" w:hAnsi="Arial" w:cs="Arial"/>
+          <w:color w:val="000000"/>
+          <w:sz w:val="20"/>
+          <w:szCs w:val="20"/>
+          <w:lang w:val="en-GB"/>
+        </w:rPr>
+        <w:t>a</w:t>
+      </w:r>
+      <w:r>
+        <w:rPr>
+          <w:rFonts w:ascii="Arial" w:eastAsia="Calibri" w:hAnsi="Arial" w:cs="Arial"/>
+          <w:color w:val="000000"/>
+          <w:sz w:val="20"/>
+          <w:szCs w:val="20"/>
+          <w:lang w:val="en-GB"/>
+        </w:rPr>
+        <w:t>ddress</w:t>
+      </w:r>
+      <w:r>
+        <w:rPr>
+          <w:rFonts w:ascii="Arial" w:eastAsia="Calibri" w:hAnsi="Arial" w:cs="Arial"/>
+          <w:color w:val="000000"/>
+          <w:sz w:val="20"/>
+          <w:szCs w:val="20"/>
+          <w:lang w:val="en-GB"/>
+        </w:rPr>
+        <w:t>}</w:t>
+      </w:r>
+      <w:r>
+        <w:rPr>
+          <w:rFonts w:ascii="Arial" w:eastAsia="Calibri" w:hAnsi="Arial" w:cs="Arial"/>
+          <w:color w:val="000000"/>
+          <w:sz w:val="20"/>
+          <w:szCs w:val="20"/>
+          <w:lang w:val="en-GB"/>
+        </w:rPr>
         <w:t xml:space="preserve"> </w:t>
       </w:r>
       <w:r>
         <w:rPr>
           <w:rFonts w:ascii="Arial" w:eastAsia="Calibri" w:hAnsi="Arial" w:cs="Arial"/>
+          <w:b/>
+          <w:bCs/>
+          <w:color w:val="000000"/>
+          <w:sz w:val="20"/>
+          <w:szCs w:val="20"/>
+          <w:lang w:val="en-GB"/>
+        </w:rPr>
+        <w:t>.</w:t>
+      </w:r>
+      <w:r>
+        <w:rPr>
+          <w:rFonts w:ascii="Arial" w:eastAsia="Calibri" w:hAnsi="Arial" w:cs="Arial"/>
+          <w:color w:val="000000"/>
+          <w:sz w:val="20"/>
+          <w:szCs w:val="20"/>
+          <w:lang w:val="en-GB"/>
+        </w:rPr>
+        <w:t xml:space="preserve"> </w:t>
+      </w:r>
+      <w:r>
+        <w:rPr>
+          <w:rFonts w:ascii="Arial" w:eastAsia="Calibri" w:hAnsi="Arial" w:cs="Arial"/>
+          <w:color w:val="000000"/>
           <w:sz w:val="20"/>
           <w:szCs w:val="20"/>
           <w:lang w:val="en-GB"/>
         </w:rPr>
         <w:t>{</w:t>
       </w:r>
-      <w:r>
-        <w:rPr>
-          <w:rFonts w:ascii="Arial" w:eastAsia="Calibri" w:hAnsi="Arial" w:cs="Arial"/>
-          <w:color w:val="000000"/>
-          <w:sz w:val="20"/>
-          <w:szCs w:val="20"/>
-          <w:lang w:val="en-GB"/>
-        </w:rPr>
-        <w:t>a</w:t>
+      <w:proofErr w:type="spellStart"/>
+      <w:r>
+        <w:rPr>
+          <w:rFonts w:ascii="Arial" w:eastAsia="Calibri" w:hAnsi="Arial" w:cs="Arial"/>
+          <w:color w:val="000000"/>
+          <w:sz w:val="20"/>
+          <w:szCs w:val="20"/>
+          <w:lang w:val="en-GB"/>
+        </w:rPr>
+        <w:t>e</w:t>
+      </w:r>
+      <w:r>
+        <w:rPr>
+          <w:rFonts w:ascii="Arial" w:eastAsia="Calibri" w:hAnsi="Arial" w:cs="Arial"/>
+          <w:color w:val="000000"/>
+          <w:sz w:val="20"/>
+          <w:szCs w:val="20"/>
+          <w:lang w:val="en-GB"/>
+        </w:rPr>
+        <w:t>mail</w:t>
+      </w:r>
+      <w:r>
+        <w:rPr>
+          <w:rFonts w:ascii="Arial" w:eastAsia="Calibri" w:hAnsi="Arial" w:cs="Arial"/>
+          <w:color w:val="000000"/>
+          <w:sz w:val="20"/>
+          <w:szCs w:val="20"/>
+          <w:lang w:val="en-GB"/>
+        </w:rPr>
+        <w:t>_a</w:t>
       </w:r>
       <w:r>
         <w:rPr>
@@ -110,6 +205,7 @@
         </w:rPr>
         <w:t>ddress</w:t>
       </w:r>
+      <w:proofErr w:type="spellEnd"/>
       <w:r>
         <w:rPr>
           <w:rFonts w:ascii="Arial" w:eastAsia="Calibri" w:hAnsi="Arial" w:cs="Arial"/>
@@ -128,7 +224,29 @@
           <w:szCs w:val="20"/>
           <w:lang w:val="en-GB"/>
         </w:rPr>
-        <w:t xml:space="preserve"> | </w:t>
+        <w:t xml:space="preserve"> </w:t>
+      </w:r>
+      <w:r>
+        <w:rPr>
+          <w:rFonts w:ascii="Arial" w:eastAsia="Calibri" w:hAnsi="Arial" w:cs="Arial"/>
+          <w:b/>
+          <w:bCs/>
+          <w:color w:val="000000"/>
+          <w:sz w:val="20"/>
+          <w:szCs w:val="20"/>
+          <w:lang w:val="en-GB"/>
+        </w:rPr>
+        <w:t>.</w:t>
+      </w:r>
+      <w:r>
+        <w:rPr>
+          <w:rFonts w:ascii="Arial" w:eastAsia="Calibri" w:hAnsi="Arial" w:cs="Arial"/>
+          <w:color w:val="000000"/>
+          <w:sz w:val="20"/>
+          <w:szCs w:val="20"/>
+          <w:lang w:val="en-GB"/>
+        </w:rPr>
+        <w:t xml:space="preserve"> </w:t>
       </w:r>
       <w:r>
         <w:rPr>
@@ -149,37 +267,37 @@
           <w:szCs w:val="20"/>
           <w:lang w:val="en-GB"/>
         </w:rPr>
-        <w:t>e</w:t>
-      </w:r>
-      <w:r>
-        <w:rPr>
-          <w:rFonts w:ascii="Arial" w:eastAsia="Calibri" w:hAnsi="Arial" w:cs="Arial"/>
-          <w:color w:val="000000"/>
-          <w:sz w:val="20"/>
-          <w:szCs w:val="20"/>
-          <w:lang w:val="en-GB"/>
-        </w:rPr>
-        <w:t>mail</w:t>
-      </w:r>
-      <w:r>
-        <w:rPr>
-          <w:rFonts w:ascii="Arial" w:eastAsia="Calibri" w:hAnsi="Arial" w:cs="Arial"/>
-          <w:color w:val="000000"/>
-          <w:sz w:val="20"/>
-          <w:szCs w:val="20"/>
-          <w:lang w:val="en-GB"/>
-        </w:rPr>
-        <w:t>_a</w:t>
-      </w:r>
-      <w:r>
-        <w:rPr>
-          <w:rFonts w:ascii="Arial" w:eastAsia="Calibri" w:hAnsi="Arial" w:cs="Arial"/>
-          <w:color w:val="000000"/>
-          <w:sz w:val="20"/>
-          <w:szCs w:val="20"/>
-          <w:lang w:val="en-GB"/>
-        </w:rPr>
-        <w:t>ddress</w:t>
+        <w:t>p</w:t>
+      </w:r>
+      <w:r>
+        <w:rPr>
+          <w:rFonts w:ascii="Arial" w:eastAsia="Calibri" w:hAnsi="Arial" w:cs="Arial"/>
+          <w:color w:val="000000"/>
+          <w:sz w:val="20"/>
+          <w:szCs w:val="20"/>
+          <w:lang w:val="en-GB"/>
+        </w:rPr>
+        <w:t>hone</w:t>
+      </w:r>
+      <w:r>
+        <w:rPr>
+          <w:rFonts w:ascii="Arial" w:eastAsia="Calibri" w:hAnsi="Arial" w:cs="Arial"/>
+          <w:color w:val="000000"/>
+          <w:sz w:val="20"/>
+          <w:szCs w:val="20"/>
+          <w:lang w:val="en-GB"/>
+        </w:rPr>
+        <w:t>_n</w:t>
+      </w:r>
+      <w:r>
+        <w:rPr>
+          <w:rFonts w:ascii="Arial" w:eastAsia="Calibri" w:hAnsi="Arial" w:cs="Arial"/>
+          <w:color w:val="000000"/>
+          <w:sz w:val="20"/>
+          <w:szCs w:val="20"/>
+          <w:lang w:val="en-GB"/>
+        </w:rPr>
+        <w:t>umber</w:t>
       </w:r>
       <w:proofErr w:type="spellEnd"/>
       <w:r>
@@ -191,88 +309,6 @@
           <w:lang w:val="en-GB"/>
         </w:rPr>
         <w:t>}</w:t>
-      </w:r>
-      <w:r>
-        <w:rPr>
-          <w:rFonts w:ascii="Arial" w:eastAsia="Calibri" w:hAnsi="Arial" w:cs="Arial"/>
-          <w:color w:val="000000"/>
-          <w:sz w:val="20"/>
-          <w:szCs w:val="20"/>
-          <w:lang w:val="en-GB"/>
-        </w:rPr>
-        <w:t xml:space="preserve"> | </w:t>
-      </w:r>
-      <w:r>
-        <w:rPr>
-          <w:rFonts w:ascii="Arial" w:eastAsia="Calibri" w:hAnsi="Arial" w:cs="Arial"/>
-          <w:color w:val="000000"/>
-          <w:sz w:val="20"/>
-          <w:szCs w:val="20"/>
-          <w:lang w:val="en-GB"/>
-        </w:rPr>
-        <w:t>{</w:t>
-      </w:r>
-      <w:proofErr w:type="spellStart"/>
-      <w:r>
-        <w:rPr>
-          <w:rFonts w:ascii="Arial" w:eastAsia="Calibri" w:hAnsi="Arial" w:cs="Arial"/>
-          <w:color w:val="000000"/>
-          <w:sz w:val="20"/>
-          <w:szCs w:val="20"/>
-          <w:lang w:val="en-GB"/>
-        </w:rPr>
-        <w:t>p</w:t>
-      </w:r>
-      <w:r>
-        <w:rPr>
-          <w:rFonts w:ascii="Arial" w:eastAsia="Calibri" w:hAnsi="Arial" w:cs="Arial"/>
-          <w:color w:val="000000"/>
-          <w:sz w:val="20"/>
-          <w:szCs w:val="20"/>
-          <w:lang w:val="en-GB"/>
-        </w:rPr>
-        <w:t>hone</w:t>
-      </w:r>
-      <w:r>
-        <w:rPr>
-          <w:rFonts w:ascii="Arial" w:eastAsia="Calibri" w:hAnsi="Arial" w:cs="Arial"/>
-          <w:color w:val="000000"/>
-          <w:sz w:val="20"/>
-          <w:szCs w:val="20"/>
-          <w:lang w:val="en-GB"/>
-        </w:rPr>
-        <w:t>_n</w:t>
-      </w:r>
-      <w:r>
-        <w:rPr>
-          <w:rFonts w:ascii="Arial" w:eastAsia="Calibri" w:hAnsi="Arial" w:cs="Arial"/>
-          <w:color w:val="000000"/>
-          <w:sz w:val="20"/>
-          <w:szCs w:val="20"/>
-          <w:lang w:val="en-GB"/>
-        </w:rPr>
-        <w:t>umber</w:t>
-      </w:r>
-      <w:proofErr w:type="spellEnd"/>
-      <w:r>
-        <w:rPr>
-          <w:rFonts w:ascii="Arial" w:eastAsia="Calibri" w:hAnsi="Arial" w:cs="Arial"/>
-          <w:color w:val="000000"/>
-          <w:sz w:val="20"/>
-          <w:szCs w:val="20"/>
-          <w:lang w:val="en-GB"/>
-        </w:rPr>
-        <w:t>}</w:t>
-      </w:r>
-      <w:r>
-        <w:rPr>
-          <w:rFonts w:ascii="Arial" w:eastAsia="Calibri" w:hAnsi="Arial" w:cs="Arial"/>
-          <w:color w:val="000000"/>
-          <w:sz w:val="20"/>
-          <w:szCs w:val="20"/>
-          <w:lang w:val="en-GB"/>
-        </w:rPr>
-        <w:t xml:space="preserve"> </w:t>
       </w:r>
     </w:p>
     <w:p>
@@ -324,7 +360,7 @@
           <w:u w:val="single"/>
           <w:lang w:val="en-GB"/>
         </w:rPr>
-        <w:t>EDUCATION</w:t>
+        <w:t>PROFILE</w:t>
       </w:r>
     </w:p>
     <w:p>
@@ -336,10 +372,75 @@
           <w:right w:val="nil"/>
           <w:between w:val="nil"/>
         </w:pBdr>
-        <w:rPr>
-          <w:rFonts w:ascii="Arial" w:eastAsia="Calibri" w:hAnsi="Arial" w:cs="Arial"/>
-          <w:b/>
-          <w:color w:val="000000"/>
+        <w:jc w:val="both"/>
+        <w:rPr>
+          <w:rFonts w:ascii="Arial" w:eastAsia="Calibri" w:hAnsi="Arial" w:cs="Arial"/>
+          <w:bCs/>
+          <w:color w:val="000000"/>
+          <w:sz w:val="20"/>
+          <w:szCs w:val="20"/>
+          <w:lang w:val="en-GB"/>
+        </w:rPr>
+      </w:pPr>
+      <w:r>
+        <w:rPr>
+          <w:rFonts w:ascii="Arial" w:eastAsia="Calibri" w:hAnsi="Arial" w:cs="Arial"/>
+          <w:bCs/>
+          <w:color w:val="000000"/>
+          <w:sz w:val="20"/>
+          <w:szCs w:val="20"/>
+          <w:lang w:val="en-GB"/>
+        </w:rPr>
+        <w:t>{</w:t>
+      </w:r>
+      <w:r>
+        <w:rPr>
+          <w:rFonts w:ascii="Arial" w:eastAsia="Calibri" w:hAnsi="Arial" w:cs="Arial"/>
+          <w:bCs/>
+          <w:color w:val="000000"/>
+          <w:sz w:val="20"/>
+          <w:szCs w:val="20"/>
+          <w:lang w:val="en-GB"/>
+        </w:rPr>
+        <w:t>about</w:t>
+      </w:r>
+      <w:r>
+        <w:rPr>
+          <w:rFonts w:ascii="Arial" w:eastAsia="Calibri" w:hAnsi="Arial" w:cs="Arial"/>
+          <w:bCs/>
+          <w:color w:val="000000"/>
+          <w:sz w:val="20"/>
+          <w:szCs w:val="20"/>
+          <w:lang w:val="en-GB"/>
+        </w:rPr>
+        <w:t>}</w:t>
+      </w:r>
+    </w:p>
+    <w:p>
+      <w:pPr>
+        <w:pBdr>
+          <w:top w:val="nil"/>
+          <w:left w:val="nil"/>
+          <w:bottom w:val="nil"/>
+          <w:right w:val="nil"/>
+          <w:between w:val="nil"/>
+        </w:pBdr>
+        <w:jc w:val="both"/>
+        <w:rPr>
+          <w:rFonts w:ascii="Arial" w:eastAsia="Calibri" w:hAnsi="Arial" w:cs="Arial"/>
+          <w:bCs/>
+          <w:color w:val="000000"/>
+          <w:sz w:val="20"/>
+          <w:szCs w:val="20"/>
+          <w:lang w:val="en-GB"/>
+        </w:rPr>
+      </w:pPr>
+    </w:p>
+    <w:p>
+      <w:pPr>
+        <w:rPr>
+          <w:rFonts w:ascii="Arial" w:eastAsia="Calibri" w:hAnsi="Arial" w:cs="Arial"/>
+          <w:b/>
           <w:sz w:val="20"/>
           <w:szCs w:val="20"/>
           <w:u w:val="single"/>
@@ -350,85 +451,33 @@
         <w:rPr>
           <w:rFonts w:ascii="Arial" w:eastAsia="Calibri" w:hAnsi="Arial" w:cs="Arial"/>
           <w:b/>
-          <w:color w:val="000000"/>
           <w:sz w:val="20"/>
           <w:szCs w:val="20"/>
           <w:u w:val="single"/>
           <w:lang w:val="en-GB"/>
         </w:rPr>
-        <w:t>{#educations}</w:t>
-      </w:r>
-    </w:p>
-    <w:p>
-      <w:pPr>
-        <w:tabs>
-          <w:tab w:val="right" w:pos="11057"/>
-        </w:tabs>
-        <w:rPr>
-          <w:rFonts w:ascii="Arial" w:hAnsi="Arial" w:cs="Arial"/>
-          <w:b/>
-          <w:sz w:val="20"/>
-          <w:szCs w:val="20"/>
-          <w:lang w:val="en-GB"/>
-        </w:rPr>
-      </w:pPr>
-      <w:r>
-        <w:rPr>
-          <w:rFonts w:ascii="Arial" w:hAnsi="Arial" w:cs="Arial"/>
-          <w:b/>
-          <w:sz w:val="20"/>
-          <w:szCs w:val="20"/>
-          <w:lang w:val="en-GB"/>
-        </w:rPr>
-        <w:t>{</w:t>
-      </w:r>
-      <w:r>
-        <w:rPr>
-          <w:rFonts w:ascii="Arial" w:hAnsi="Arial" w:cs="Arial"/>
-          <w:b/>
-          <w:sz w:val="20"/>
-          <w:szCs w:val="20"/>
-          <w:lang w:val="en-GB"/>
-        </w:rPr>
-        <w:t>school</w:t>
-      </w:r>
-      <w:r>
-        <w:rPr>
-          <w:rFonts w:ascii="Arial" w:hAnsi="Arial" w:cs="Arial"/>
-          <w:b/>
-          <w:sz w:val="20"/>
-          <w:szCs w:val="20"/>
-          <w:lang w:val="en-GB"/>
-        </w:rPr>
-        <w:t>}</w:t>
-      </w:r>
-      <w:r>
-        <w:rPr>
-          <w:rFonts w:ascii="Arial" w:hAnsi="Arial" w:cs="Arial"/>
-          <w:b/>
-          <w:sz w:val="20"/>
-          <w:szCs w:val="20"/>
-          <w:lang w:val="en-GB"/>
-        </w:rPr>
-        <w:tab/>
-      </w:r>
-      <w:r>
-        <w:rPr>
-          <w:rFonts w:ascii="Arial" w:hAnsi="Arial" w:cs="Arial"/>
-          <w:sz w:val="20"/>
-          <w:szCs w:val="20"/>
-          <w:lang w:val="en-GB"/>
-        </w:rPr>
-        <w:t>{</w:t>
-      </w:r>
-      <w:r>
-        <w:rPr>
-          <w:rFonts w:ascii="Arial" w:hAnsi="Arial" w:cs="Arial"/>
-          <w:sz w:val="20"/>
-          <w:szCs w:val="20"/>
-          <w:lang w:val="en-GB"/>
-        </w:rPr>
-        <w:t>grade}</w:t>
+        <w:t>EXPERIENCE</w:t>
+      </w:r>
+    </w:p>
+    <w:p>
+      <w:pPr>
+        <w:rPr>
+          <w:rFonts w:ascii="Arial" w:eastAsia="Calibri" w:hAnsi="Arial" w:cs="Arial"/>
+          <w:b/>
+          <w:sz w:val="20"/>
+          <w:szCs w:val="20"/>
+          <w:lang w:val="en-GB"/>
+        </w:rPr>
+      </w:pPr>
+      <w:r>
+        <w:rPr>
+          <w:rFonts w:ascii="Arial" w:eastAsia="Calibri" w:hAnsi="Arial" w:cs="Arial"/>
+          <w:b/>
+          <w:sz w:val="20"/>
+          <w:szCs w:val="20"/>
+          <w:lang w:val="en-GB"/>
+        </w:rPr>
+        <w:t>{#experiences}</w:t>
       </w:r>
     </w:p>
     <w:p>
@@ -454,357 +503,25 @@
       </w:pPr>
       <w:r>
         <w:rPr>
-          <w:rFonts w:ascii="Arial" w:hAnsi="Arial" w:cs="Arial"/>
-          <w:i/>
-          <w:sz w:val="20"/>
-          <w:szCs w:val="20"/>
-          <w:lang w:val="en-GB"/>
-        </w:rPr>
-        <w:t>{degree}</w:t>
-      </w:r>
-      <w:r>
-        <w:rPr>
-          <w:rFonts w:ascii="Arial" w:hAnsi="Arial" w:cs="Arial"/>
-          <w:i/>
-          <w:sz w:val="20"/>
-          <w:szCs w:val="20"/>
-          <w:lang w:val="en-GB"/>
-        </w:rPr>
-        <w:t xml:space="preserve"> </w:t>
-      </w:r>
-      <w:r>
-        <w:rPr>
-          <w:rFonts w:ascii="Arial" w:hAnsi="Arial" w:cs="Arial"/>
-          <w:i/>
-          <w:sz w:val="20"/>
-          <w:szCs w:val="20"/>
-          <w:lang w:val="en-GB"/>
-        </w:rPr>
-        <w:t>{</w:t>
-      </w:r>
-      <w:proofErr w:type="spellStart"/>
-      <w:r>
-        <w:rPr>
-          <w:rFonts w:ascii="Arial" w:hAnsi="Arial" w:cs="Arial"/>
-          <w:i/>
-          <w:sz w:val="20"/>
-          <w:szCs w:val="20"/>
-          <w:lang w:val="en-GB"/>
-        </w:rPr>
-        <w:t>field</w:t>
-      </w:r>
-      <w:r>
-        <w:rPr>
-          <w:rFonts w:ascii="Arial" w:hAnsi="Arial" w:cs="Arial"/>
-          <w:i/>
-          <w:sz w:val="20"/>
-          <w:szCs w:val="20"/>
-          <w:lang w:val="en-GB"/>
-        </w:rPr>
-        <w:t>O</w:t>
-      </w:r>
-      <w:r>
-        <w:rPr>
-          <w:rFonts w:ascii="Arial" w:hAnsi="Arial" w:cs="Arial"/>
-          <w:i/>
-          <w:sz w:val="20"/>
-          <w:szCs w:val="20"/>
-          <w:lang w:val="en-GB"/>
-        </w:rPr>
-        <w:t>f</w:t>
-      </w:r>
-      <w:r>
-        <w:rPr>
-          <w:rFonts w:ascii="Arial" w:hAnsi="Arial" w:cs="Arial"/>
-          <w:i/>
-          <w:sz w:val="20"/>
-          <w:szCs w:val="20"/>
-          <w:lang w:val="en-GB"/>
-        </w:rPr>
-        <w:t>S</w:t>
-      </w:r>
-      <w:r>
-        <w:rPr>
-          <w:rFonts w:ascii="Arial" w:hAnsi="Arial" w:cs="Arial"/>
-          <w:i/>
-          <w:sz w:val="20"/>
-          <w:szCs w:val="20"/>
-          <w:lang w:val="en-GB"/>
-        </w:rPr>
-        <w:t>tudy</w:t>
-      </w:r>
-      <w:proofErr w:type="spellEnd"/>
-      <w:r>
-        <w:rPr>
-          <w:rFonts w:ascii="Arial" w:hAnsi="Arial" w:cs="Arial"/>
-          <w:i/>
-          <w:sz w:val="20"/>
-          <w:szCs w:val="20"/>
-          <w:lang w:val="en-GB"/>
-        </w:rPr>
-        <w:t>}</w:t>
-      </w:r>
-      <w:r>
-        <w:rPr>
-          <w:rFonts w:ascii="Arial" w:hAnsi="Arial" w:cs="Arial"/>
+          <w:rFonts w:ascii="Arial" w:eastAsia="Calibri" w:hAnsi="Arial" w:cs="Arial"/>
+          <w:b/>
+          <w:color w:val="000000"/>
+          <w:sz w:val="20"/>
+          <w:szCs w:val="20"/>
+          <w:lang w:val="en-GB"/>
+        </w:rPr>
+        <w:t>{company}</w:t>
+      </w:r>
+      <w:r>
+        <w:rPr>
+          <w:rFonts w:ascii="Arial" w:eastAsia="Calibri" w:hAnsi="Arial" w:cs="Arial"/>
+          <w:color w:val="000000"/>
           <w:sz w:val="20"/>
           <w:szCs w:val="20"/>
           <w:lang w:val="en-GB"/>
         </w:rPr>
         <w:tab/>
-      </w:r>
-      <w:r>
-        <w:rPr>
-          <w:rFonts w:ascii="Arial" w:eastAsia="Calibri" w:hAnsi="Arial" w:cs="Arial"/>
-          <w:color w:val="000000"/>
-          <w:sz w:val="20"/>
-          <w:szCs w:val="20"/>
-          <w:lang w:val="en-GB"/>
-        </w:rPr>
-        <w:t>{</w:t>
-      </w:r>
-      <w:proofErr w:type="spellStart"/>
-      <w:r>
-        <w:rPr>
-          <w:rFonts w:ascii="Arial" w:eastAsia="Calibri" w:hAnsi="Arial" w:cs="Arial"/>
-          <w:sz w:val="20"/>
-          <w:szCs w:val="20"/>
-          <w:lang w:val="en-GB"/>
-        </w:rPr>
-        <w:t>star</w:t>
-      </w:r>
-      <w:r>
-        <w:rPr>
-          <w:rFonts w:ascii="Arial" w:eastAsia="Calibri" w:hAnsi="Arial" w:cs="Arial"/>
-          <w:sz w:val="20"/>
-          <w:szCs w:val="20"/>
-          <w:lang w:val="en-GB"/>
-        </w:rPr>
-        <w:t>tD</w:t>
-      </w:r>
-      <w:r>
-        <w:rPr>
-          <w:rFonts w:ascii="Arial" w:eastAsia="Calibri" w:hAnsi="Arial" w:cs="Arial"/>
-          <w:sz w:val="20"/>
-          <w:szCs w:val="20"/>
-          <w:lang w:val="en-GB"/>
-        </w:rPr>
-        <w:t>ate</w:t>
-      </w:r>
-      <w:proofErr w:type="spellEnd"/>
-      <w:r>
-        <w:rPr>
-          <w:rFonts w:ascii="Arial" w:eastAsia="Calibri" w:hAnsi="Arial" w:cs="Arial"/>
-          <w:sz w:val="20"/>
-          <w:szCs w:val="20"/>
-          <w:lang w:val="en-GB"/>
-        </w:rPr>
-        <w:t>}</w:t>
-      </w:r>
-      <w:r>
-        <w:rPr>
-          <w:rFonts w:ascii="Arial" w:eastAsia="Calibri" w:hAnsi="Arial" w:cs="Arial"/>
-          <w:color w:val="000000"/>
-          <w:sz w:val="20"/>
-          <w:szCs w:val="20"/>
-          <w:lang w:val="en-GB"/>
-        </w:rPr>
-        <w:t xml:space="preserve"> </w:t>
-      </w:r>
-      <w:r>
-        <w:rPr>
-          <w:rFonts w:ascii="Arial" w:eastAsia="Calibri" w:hAnsi="Arial" w:cs="Arial"/>
-          <w:color w:val="000000"/>
-          <w:sz w:val="20"/>
-          <w:szCs w:val="20"/>
-          <w:lang w:val="en-GB"/>
-        </w:rPr>
-        <w:t>t</w:t>
-      </w:r>
-      <w:r>
-        <w:rPr>
-          <w:rFonts w:ascii="Arial" w:eastAsia="Calibri" w:hAnsi="Arial" w:cs="Arial"/>
-          <w:color w:val="000000"/>
-          <w:sz w:val="20"/>
-          <w:szCs w:val="20"/>
-          <w:lang w:val="en-GB"/>
-        </w:rPr>
-        <w:t>o</w:t>
-      </w:r>
-      <w:r>
-        <w:rPr>
-          <w:rFonts w:ascii="Arial" w:eastAsia="Calibri" w:hAnsi="Arial" w:cs="Arial"/>
-          <w:color w:val="000000"/>
-          <w:sz w:val="20"/>
-          <w:szCs w:val="20"/>
-          <w:lang w:val="en-GB"/>
-        </w:rPr>
-        <w:t xml:space="preserve"> {</w:t>
-      </w:r>
-      <w:proofErr w:type="spellStart"/>
-      <w:r>
-        <w:rPr>
-          <w:rFonts w:ascii="Arial" w:eastAsia="Calibri" w:hAnsi="Arial" w:cs="Arial"/>
-          <w:color w:val="000000"/>
-          <w:sz w:val="20"/>
-          <w:szCs w:val="20"/>
-          <w:lang w:val="en-GB"/>
-        </w:rPr>
-        <w:t>end</w:t>
-      </w:r>
-      <w:r>
-        <w:rPr>
-          <w:rFonts w:ascii="Arial" w:eastAsia="Calibri" w:hAnsi="Arial" w:cs="Arial"/>
-          <w:color w:val="000000"/>
-          <w:sz w:val="20"/>
-          <w:szCs w:val="20"/>
-          <w:lang w:val="en-GB"/>
-        </w:rPr>
-        <w:t>D</w:t>
-      </w:r>
-      <w:r>
-        <w:rPr>
-          <w:rFonts w:ascii="Arial" w:eastAsia="Calibri" w:hAnsi="Arial" w:cs="Arial"/>
-          <w:color w:val="000000"/>
-          <w:sz w:val="20"/>
-          <w:szCs w:val="20"/>
-          <w:lang w:val="en-GB"/>
-        </w:rPr>
-        <w:t>ate</w:t>
-      </w:r>
-      <w:proofErr w:type="spellEnd"/>
-      <w:r>
-        <w:rPr>
-          <w:rFonts w:ascii="Arial" w:eastAsia="Calibri" w:hAnsi="Arial" w:cs="Arial"/>
-          <w:color w:val="000000"/>
-          <w:sz w:val="20"/>
-          <w:szCs w:val="20"/>
-          <w:lang w:val="en-GB"/>
-        </w:rPr>
-        <w:t>}</w:t>
-      </w:r>
-    </w:p>
-    <w:p>
-      <w:pPr>
-        <w:rPr>
-          <w:rFonts w:ascii="Arial" w:hAnsi="Arial" w:cs="Arial"/>
-          <w:b/>
-          <w:sz w:val="20"/>
-          <w:szCs w:val="20"/>
-          <w:lang w:val="en-GB"/>
-        </w:rPr>
-      </w:pPr>
-      <w:r>
-        <w:rPr>
-          <w:rFonts w:ascii="Arial" w:hAnsi="Arial" w:cs="Arial"/>
-          <w:sz w:val="20"/>
-          <w:szCs w:val="20"/>
-          <w:lang w:val="en-GB"/>
-        </w:rPr>
-        <w:t>{description}</w:t>
-      </w:r>
-      <w:r>
-        <w:rPr>
-          <w:rFonts w:ascii="Arial" w:eastAsia="Calibri" w:hAnsi="Arial" w:cs="Arial"/>
-          <w:i/>
-          <w:sz w:val="20"/>
-          <w:szCs w:val="20"/>
-          <w:lang w:val="en-GB"/>
-        </w:rPr>
-        <w:t xml:space="preserve"> </w:t>
-      </w:r>
-    </w:p>
-    <w:p>
-      <w:pPr>
-        <w:rPr>
-          <w:rFonts w:ascii="Arial" w:eastAsia="Calibri" w:hAnsi="Arial" w:cs="Arial"/>
-          <w:sz w:val="20"/>
-          <w:szCs w:val="20"/>
-          <w:lang w:val="en-GB"/>
-        </w:rPr>
-      </w:pPr>
-    </w:p>
-    <w:p>
-      <w:pPr>
-        <w:rPr>
-          <w:rFonts w:ascii="Arial" w:eastAsia="Calibri" w:hAnsi="Arial" w:cs="Arial"/>
-          <w:sz w:val="20"/>
-          <w:szCs w:val="20"/>
-          <w:lang w:val="en-GB"/>
-        </w:rPr>
-      </w:pPr>
-      <w:r>
-        <w:rPr>
-          <w:rFonts w:ascii="Arial" w:eastAsia="Calibri" w:hAnsi="Arial" w:cs="Arial"/>
-          <w:sz w:val="20"/>
-          <w:szCs w:val="20"/>
-          <w:lang w:val="en-GB"/>
-        </w:rPr>
-        <w:t>{/education</w:t>
-      </w:r>
-      <w:r>
-        <w:rPr>
-          <w:rFonts w:ascii="Arial" w:eastAsia="Calibri" w:hAnsi="Arial" w:cs="Arial"/>
-          <w:sz w:val="20"/>
-          <w:szCs w:val="20"/>
-          <w:lang w:val="en-GB"/>
-        </w:rPr>
-        <w:t>s</w:t>
-      </w:r>
-      <w:r>
-        <w:rPr>
-          <w:rFonts w:ascii="Arial" w:eastAsia="Calibri" w:hAnsi="Arial" w:cs="Arial"/>
-          <w:sz w:val="20"/>
-          <w:szCs w:val="20"/>
-          <w:lang w:val="en-GB"/>
-        </w:rPr>
-        <w:t>}</w:t>
-      </w:r>
-    </w:p>
-    <w:p>
-      <w:pPr>
-        <w:rPr>
-          <w:rFonts w:ascii="Arial" w:eastAsia="Calibri" w:hAnsi="Arial" w:cs="Arial"/>
-          <w:b/>
-          <w:sz w:val="20"/>
-          <w:szCs w:val="20"/>
-          <w:u w:val="single"/>
-          <w:lang w:val="en-GB"/>
-        </w:rPr>
-      </w:pPr>
-      <w:r>
-        <w:rPr>
-          <w:rFonts w:ascii="Arial" w:eastAsia="Calibri" w:hAnsi="Arial" w:cs="Arial"/>
-          <w:b/>
-          <w:sz w:val="20"/>
-          <w:szCs w:val="20"/>
-          <w:u w:val="single"/>
-          <w:lang w:val="en-GB"/>
-        </w:rPr>
-        <w:t>EXPERIENCE</w:t>
-      </w:r>
-    </w:p>
-    <w:p>
-      <w:pPr>
-        <w:rPr>
-          <w:rFonts w:ascii="Arial" w:eastAsia="Calibri" w:hAnsi="Arial" w:cs="Arial"/>
-          <w:b/>
-          <w:sz w:val="20"/>
-          <w:szCs w:val="20"/>
-          <w:u w:val="single"/>
-          <w:lang w:val="en-GB"/>
-        </w:rPr>
-      </w:pPr>
-      <w:r>
-        <w:rPr>
-          <w:rFonts w:ascii="Arial" w:eastAsia="Calibri" w:hAnsi="Arial" w:cs="Arial"/>
-          <w:b/>
-          <w:sz w:val="20"/>
-          <w:szCs w:val="20"/>
-          <w:u w:val="single"/>
-          <w:lang w:val="en-GB"/>
-        </w:rPr>
-        <w:t>{#experiences}</w:t>
+        <w:t>{location}</w:t>
       </w:r>
     </w:p>
     <w:p>
@@ -831,13 +548,13 @@
       <w:r>
         <w:rPr>
           <w:rFonts w:ascii="Arial" w:eastAsia="Calibri" w:hAnsi="Arial" w:cs="Arial"/>
-          <w:b/>
-          <w:color w:val="000000"/>
-          <w:sz w:val="20"/>
-          <w:szCs w:val="20"/>
-          <w:lang w:val="en-GB"/>
-        </w:rPr>
-        <w:t>{company}</w:t>
+          <w:i/>
+          <w:color w:val="000000"/>
+          <w:sz w:val="20"/>
+          <w:szCs w:val="20"/>
+          <w:lang w:val="en-GB"/>
+        </w:rPr>
+        <w:t>{title}</w:t>
       </w:r>
       <w:r>
         <w:rPr>
@@ -850,25 +567,287 @@
         <w:tab/>
         <w:t>{</w:t>
       </w:r>
-      <w:r>
-        <w:rPr>
-          <w:rFonts w:ascii="Arial" w:eastAsia="Calibri" w:hAnsi="Arial" w:cs="Arial"/>
-          <w:color w:val="000000"/>
-          <w:sz w:val="20"/>
-          <w:szCs w:val="20"/>
-          <w:lang w:val="en-GB"/>
-        </w:rPr>
-        <w:t>location</w:t>
-      </w:r>
-      <w:r>
-        <w:rPr>
-          <w:rFonts w:ascii="Arial" w:eastAsia="Calibri" w:hAnsi="Arial" w:cs="Arial"/>
-          <w:color w:val="000000"/>
+      <w:proofErr w:type="spellStart"/>
+      <w:r>
+        <w:rPr>
+          <w:rFonts w:ascii="Arial" w:eastAsia="Calibri" w:hAnsi="Arial" w:cs="Arial"/>
+          <w:sz w:val="20"/>
+          <w:szCs w:val="20"/>
+          <w:lang w:val="en-GB"/>
+        </w:rPr>
+        <w:t>startDate</w:t>
+      </w:r>
+      <w:proofErr w:type="spellEnd"/>
+      <w:r>
+        <w:rPr>
+          <w:rFonts w:ascii="Arial" w:eastAsia="Calibri" w:hAnsi="Arial" w:cs="Arial"/>
           <w:sz w:val="20"/>
           <w:szCs w:val="20"/>
           <w:lang w:val="en-GB"/>
         </w:rPr>
         <w:t>}</w:t>
+      </w:r>
+      <w:r>
+        <w:rPr>
+          <w:rFonts w:ascii="Arial" w:eastAsia="Calibri" w:hAnsi="Arial" w:cs="Arial"/>
+          <w:color w:val="000000"/>
+          <w:sz w:val="20"/>
+          <w:szCs w:val="20"/>
+          <w:lang w:val="en-GB"/>
+        </w:rPr>
+        <w:t xml:space="preserve"> </w:t>
+      </w:r>
+      <w:r>
+        <w:rPr>
+          <w:rFonts w:ascii="Arial" w:eastAsia="Calibri" w:hAnsi="Arial" w:cs="Arial"/>
+          <w:color w:val="000000"/>
+          <w:sz w:val="20"/>
+          <w:szCs w:val="20"/>
+          <w:lang w:val="en-GB"/>
+        </w:rPr>
+        <w:t>-</w:t>
+      </w:r>
+      <w:r>
+        <w:rPr>
+          <w:rFonts w:ascii="Arial" w:eastAsia="Calibri" w:hAnsi="Arial" w:cs="Arial"/>
+          <w:color w:val="000000"/>
+          <w:sz w:val="20"/>
+          <w:szCs w:val="20"/>
+          <w:lang w:val="en-GB"/>
+        </w:rPr>
+        <w:t xml:space="preserve"> {</w:t>
+      </w:r>
+      <w:proofErr w:type="spellStart"/>
+      <w:r>
+        <w:rPr>
+          <w:rFonts w:ascii="Arial" w:eastAsia="Calibri" w:hAnsi="Arial" w:cs="Arial"/>
+          <w:color w:val="000000"/>
+          <w:sz w:val="20"/>
+          <w:szCs w:val="20"/>
+          <w:lang w:val="en-GB"/>
+        </w:rPr>
+        <w:t>endDate</w:t>
+      </w:r>
+      <w:proofErr w:type="spellEnd"/>
+      <w:r>
+        <w:rPr>
+          <w:rFonts w:ascii="Arial" w:eastAsia="Calibri" w:hAnsi="Arial" w:cs="Arial"/>
+          <w:color w:val="000000"/>
+          <w:sz w:val="20"/>
+          <w:szCs w:val="20"/>
+          <w:lang w:val="en-GB"/>
+        </w:rPr>
+        <w:t>}</w:t>
+      </w:r>
+    </w:p>
+    <w:p>
+      <w:pPr>
+        <w:pBdr>
+          <w:top w:val="nil"/>
+          <w:left w:val="nil"/>
+          <w:bottom w:val="nil"/>
+          <w:right w:val="nil"/>
+          <w:between w:val="nil"/>
+        </w:pBdr>
+        <w:shd w:val="clear" w:color="auto" w:fill="FFFFFF"/>
+        <w:rPr>
+          <w:rFonts w:ascii="Arial" w:eastAsia="Calibri" w:hAnsi="Arial" w:cs="Arial"/>
+          <w:color w:val="000000"/>
+          <w:sz w:val="20"/>
+          <w:szCs w:val="20"/>
+          <w:lang w:val="en-GB"/>
+        </w:rPr>
+      </w:pPr>
+      <w:r>
+        <w:rPr>
+          <w:rFonts w:ascii="Arial" w:eastAsia="Calibri" w:hAnsi="Arial" w:cs="Arial"/>
+          <w:color w:val="000000"/>
+          <w:sz w:val="20"/>
+          <w:szCs w:val="20"/>
+          <w:lang w:val="en-GB"/>
+        </w:rPr>
+        <w:t>{description}</w:t>
+      </w:r>
+    </w:p>
+    <w:p>
+      <w:pPr>
+        <w:pBdr>
+          <w:top w:val="nil"/>
+          <w:left w:val="nil"/>
+          <w:bottom w:val="nil"/>
+          <w:right w:val="nil"/>
+          <w:between w:val="nil"/>
+        </w:pBdr>
+        <w:shd w:val="clear" w:color="auto" w:fill="FFFFFF"/>
+        <w:rPr>
+          <w:rFonts w:ascii="Arial" w:eastAsia="Calibri" w:hAnsi="Arial" w:cs="Arial"/>
+          <w:color w:val="000000"/>
+          <w:sz w:val="20"/>
+          <w:szCs w:val="20"/>
+          <w:lang w:val="en-GB"/>
+        </w:rPr>
+      </w:pPr>
+    </w:p>
+    <w:p>
+      <w:pPr>
+        <w:pBdr>
+          <w:top w:val="nil"/>
+          <w:left w:val="nil"/>
+          <w:bottom w:val="nil"/>
+          <w:right w:val="nil"/>
+          <w:between w:val="nil"/>
+        </w:pBdr>
+        <w:rPr>
+          <w:rFonts w:ascii="Arial" w:eastAsia="Calibri" w:hAnsi="Arial" w:cs="Arial"/>
+          <w:color w:val="000000"/>
+          <w:sz w:val="20"/>
+          <w:szCs w:val="20"/>
+          <w:lang w:val="en-GB"/>
+        </w:rPr>
+      </w:pPr>
+      <w:r>
+        <w:rPr>
+          <w:rFonts w:ascii="Arial" w:eastAsia="Calibri" w:hAnsi="Arial" w:cs="Arial"/>
+          <w:color w:val="000000"/>
+          <w:sz w:val="20"/>
+          <w:szCs w:val="20"/>
+          <w:lang w:val="en-GB"/>
+        </w:rPr>
+        <w:t>{/experiences}</w:t>
+      </w:r>
+    </w:p>
+    <w:p>
+      <w:pPr>
+        <w:pBdr>
+          <w:top w:val="nil"/>
+          <w:left w:val="nil"/>
+          <w:bottom w:val="nil"/>
+          <w:right w:val="nil"/>
+          <w:between w:val="nil"/>
+        </w:pBdr>
+        <w:rPr>
+          <w:rFonts w:ascii="Arial" w:eastAsia="Calibri" w:hAnsi="Arial" w:cs="Arial"/>
+          <w:b/>
+          <w:color w:val="000000"/>
+          <w:sz w:val="20"/>
+          <w:szCs w:val="20"/>
+          <w:u w:val="single"/>
+          <w:lang w:val="en-GB"/>
+        </w:rPr>
+      </w:pPr>
+      <w:r>
+        <w:rPr>
+          <w:rFonts w:ascii="Arial" w:eastAsia="Calibri" w:hAnsi="Arial" w:cs="Arial"/>
+          <w:b/>
+          <w:color w:val="000000"/>
+          <w:sz w:val="20"/>
+          <w:szCs w:val="20"/>
+          <w:u w:val="single"/>
+          <w:lang w:val="en-GB"/>
+        </w:rPr>
+        <w:t>EDUCATION</w:t>
+      </w:r>
+    </w:p>
+    <w:p>
+      <w:pPr>
+        <w:pBdr>
+          <w:top w:val="nil"/>
+          <w:left w:val="nil"/>
+          <w:bottom w:val="nil"/>
+          <w:right w:val="nil"/>
+          <w:between w:val="nil"/>
+        </w:pBdr>
+        <w:rPr>
+          <w:rFonts w:ascii="Arial" w:eastAsia="Calibri" w:hAnsi="Arial" w:cs="Arial"/>
+          <w:b/>
+          <w:color w:val="000000"/>
+          <w:sz w:val="20"/>
+          <w:szCs w:val="20"/>
+          <w:lang w:val="en-GB"/>
+        </w:rPr>
+      </w:pPr>
+      <w:r>
+        <w:rPr>
+          <w:rFonts w:ascii="Arial" w:eastAsia="Calibri" w:hAnsi="Arial" w:cs="Arial"/>
+          <w:b/>
+          <w:color w:val="000000"/>
+          <w:sz w:val="20"/>
+          <w:szCs w:val="20"/>
+          <w:lang w:val="en-GB"/>
+        </w:rPr>
+        <w:t>{#educations}</w:t>
+      </w:r>
+    </w:p>
+    <w:p>
+      <w:pPr>
+        <w:tabs>
+          <w:tab w:val="right" w:pos="11057"/>
+        </w:tabs>
+        <w:rPr>
+          <w:rFonts w:ascii="Arial" w:hAnsi="Arial" w:cs="Arial"/>
+          <w:b/>
+          <w:sz w:val="20"/>
+          <w:szCs w:val="20"/>
+          <w:lang w:val="en-GB"/>
+        </w:rPr>
+      </w:pPr>
+      <w:r>
+        <w:rPr>
+          <w:rFonts w:ascii="Arial" w:hAnsi="Arial" w:cs="Arial"/>
+          <w:b/>
+          <w:sz w:val="20"/>
+          <w:szCs w:val="20"/>
+          <w:lang w:val="en-GB"/>
+        </w:rPr>
+        <w:t>{</w:t>
+      </w:r>
+      <w:r>
+        <w:rPr>
+          <w:rFonts w:ascii="Arial" w:hAnsi="Arial" w:cs="Arial"/>
+          <w:b/>
+          <w:sz w:val="20"/>
+          <w:szCs w:val="20"/>
+          <w:lang w:val="en-GB"/>
+        </w:rPr>
+        <w:t>school</w:t>
+      </w:r>
+      <w:r>
+        <w:rPr>
+          <w:rFonts w:ascii="Arial" w:hAnsi="Arial" w:cs="Arial"/>
+          <w:b/>
+          <w:sz w:val="20"/>
+          <w:szCs w:val="20"/>
+          <w:lang w:val="en-GB"/>
+        </w:rPr>
+        <w:t>}</w:t>
+      </w:r>
+      <w:r>
+        <w:rPr>
+          <w:rFonts w:ascii="Arial" w:hAnsi="Arial" w:cs="Arial"/>
+          <w:b/>
+          <w:sz w:val="20"/>
+          <w:szCs w:val="20"/>
+          <w:lang w:val="en-GB"/>
+        </w:rPr>
+        <w:tab/>
+      </w:r>
+      <w:r>
+        <w:rPr>
+          <w:rFonts w:ascii="Arial" w:hAnsi="Arial" w:cs="Arial"/>
+          <w:sz w:val="20"/>
+          <w:szCs w:val="20"/>
+          <w:lang w:val="en-GB"/>
+        </w:rPr>
+        <w:t>{</w:t>
+      </w:r>
+      <w:r>
+        <w:rPr>
+          <w:rFonts w:ascii="Arial" w:hAnsi="Arial" w:cs="Arial"/>
+          <w:sz w:val="20"/>
+          <w:szCs w:val="20"/>
+          <w:lang w:val="en-GB"/>
+        </w:rPr>
+        <w:t>grade}</w:t>
       </w:r>
     </w:p>
     <w:p>
@@ -894,19 +873,109 @@
       </w:pPr>
       <w:r>
         <w:rPr>
-          <w:rFonts w:ascii="Arial" w:eastAsia="Calibri" w:hAnsi="Arial" w:cs="Arial"/>
+          <w:rFonts w:ascii="Arial" w:hAnsi="Arial" w:cs="Arial"/>
           <w:i/>
-          <w:color w:val="000000"/>
-          <w:sz w:val="20"/>
-          <w:szCs w:val="20"/>
-          <w:lang w:val="en-GB"/>
-        </w:rPr>
-        <w:t>{title}</w:t>
-      </w:r>
-      <w:r>
-        <w:rPr>
-          <w:rFonts w:ascii="Arial" w:eastAsia="Calibri" w:hAnsi="Arial" w:cs="Arial"/>
-          <w:color w:val="000000"/>
+          <w:sz w:val="20"/>
+          <w:szCs w:val="20"/>
+          <w:lang w:val="en-GB"/>
+        </w:rPr>
+        <w:t>{degree}</w:t>
+      </w:r>
+      <w:r>
+        <w:rPr>
+          <w:rFonts w:ascii="Arial" w:hAnsi="Arial" w:cs="Arial"/>
+          <w:i/>
+          <w:sz w:val="20"/>
+          <w:szCs w:val="20"/>
+          <w:lang w:val="en-GB"/>
+        </w:rPr>
+        <w:t>,</w:t>
+      </w:r>
+      <w:r>
+        <w:rPr>
+          <w:rFonts w:ascii="Arial" w:hAnsi="Arial" w:cs="Arial"/>
+          <w:i/>
+          <w:sz w:val="20"/>
+          <w:szCs w:val="20"/>
+          <w:lang w:val="en-GB"/>
+        </w:rPr>
+        <w:t xml:space="preserve"> </w:t>
+      </w:r>
+      <w:r>
+        <w:rPr>
+          <w:rFonts w:ascii="Arial" w:hAnsi="Arial" w:cs="Arial"/>
+          <w:i/>
+          <w:sz w:val="20"/>
+          <w:szCs w:val="20"/>
+          <w:lang w:val="en-GB"/>
+        </w:rPr>
+        <w:t>{</w:t>
+      </w:r>
+      <w:proofErr w:type="spellStart"/>
+      <w:r>
+        <w:rPr>
+          <w:rFonts w:ascii="Arial" w:hAnsi="Arial" w:cs="Arial"/>
+          <w:i/>
+          <w:sz w:val="20"/>
+          <w:szCs w:val="20"/>
+          <w:lang w:val="en-GB"/>
+        </w:rPr>
+        <w:t>field</w:t>
+      </w:r>
+      <w:r>
+        <w:rPr>
+          <w:rFonts w:ascii="Arial" w:hAnsi="Arial" w:cs="Arial"/>
+          <w:i/>
+          <w:sz w:val="20"/>
+          <w:szCs w:val="20"/>
+          <w:lang w:val="en-GB"/>
+        </w:rPr>
+        <w:t>O</w:t>
+      </w:r>
+      <w:r>
+        <w:rPr>
+          <w:rFonts w:ascii="Arial" w:hAnsi="Arial" w:cs="Arial"/>
+          <w:i/>
+          <w:sz w:val="20"/>
+          <w:szCs w:val="20"/>
+          <w:lang w:val="en-GB"/>
+        </w:rPr>
+        <w:t>f</w:t>
+      </w:r>
+      <w:r>
+        <w:rPr>
+          <w:rFonts w:ascii="Arial" w:hAnsi="Arial" w:cs="Arial"/>
+          <w:i/>
+          <w:sz w:val="20"/>
+          <w:szCs w:val="20"/>
+          <w:lang w:val="en-GB"/>
+        </w:rPr>
+        <w:t>S</w:t>
+      </w:r>
+      <w:r>
+        <w:rPr>
+          <w:rFonts w:ascii="Arial" w:hAnsi="Arial" w:cs="Arial"/>
+          <w:i/>
+          <w:sz w:val="20"/>
+          <w:szCs w:val="20"/>
+          <w:lang w:val="en-GB"/>
+        </w:rPr>
+        <w:t>tudy</w:t>
+      </w:r>
+      <w:proofErr w:type="spellEnd"/>
+      <w:r>
+        <w:rPr>
+          <w:rFonts w:ascii="Arial" w:hAnsi="Arial" w:cs="Arial"/>
+          <w:i/>
+          <w:sz w:val="20"/>
+          <w:szCs w:val="20"/>
+          <w:lang w:val="en-GB"/>
+        </w:rPr>
+        <w:t>}</w:t>
+      </w:r>
+      <w:r>
+        <w:rPr>
+          <w:rFonts w:ascii="Arial" w:hAnsi="Arial" w:cs="Arial"/>
           <w:sz w:val="20"/>
           <w:szCs w:val="20"/>
           <w:lang w:val="en-GB"/>
@@ -931,11 +1000,81 @@
           <w:szCs w:val="20"/>
           <w:lang w:val="en-GB"/>
         </w:rPr>
-        <w:t>start</w:t>
-      </w:r>
-      <w:r>
-        <w:rPr>
-          <w:rFonts w:ascii="Arial" w:eastAsia="Calibri" w:hAnsi="Arial" w:cs="Arial"/>
+        <w:t>star</w:t>
+      </w:r>
+      <w:r>
+        <w:rPr>
+          <w:rFonts w:ascii="Arial" w:eastAsia="Calibri" w:hAnsi="Arial" w:cs="Arial"/>
+          <w:sz w:val="20"/>
+          <w:szCs w:val="20"/>
+          <w:lang w:val="en-GB"/>
+        </w:rPr>
+        <w:t>tD</w:t>
+      </w:r>
+      <w:r>
+        <w:rPr>
+          <w:rFonts w:ascii="Arial" w:eastAsia="Calibri" w:hAnsi="Arial" w:cs="Arial"/>
+          <w:sz w:val="20"/>
+          <w:szCs w:val="20"/>
+          <w:lang w:val="en-GB"/>
+        </w:rPr>
+        <w:t>ate</w:t>
+      </w:r>
+      <w:proofErr w:type="spellEnd"/>
+      <w:r>
+        <w:rPr>
+          <w:rFonts w:ascii="Arial" w:eastAsia="Calibri" w:hAnsi="Arial" w:cs="Arial"/>
+          <w:sz w:val="20"/>
+          <w:szCs w:val="20"/>
+          <w:lang w:val="en-GB"/>
+        </w:rPr>
+        <w:t>}</w:t>
+      </w:r>
+      <w:r>
+        <w:rPr>
+          <w:rFonts w:ascii="Arial" w:eastAsia="Calibri" w:hAnsi="Arial" w:cs="Arial"/>
+          <w:color w:val="000000"/>
+          <w:sz w:val="20"/>
+          <w:szCs w:val="20"/>
+          <w:lang w:val="en-GB"/>
+        </w:rPr>
+        <w:t xml:space="preserve"> </w:t>
+      </w:r>
+      <w:r>
+        <w:rPr>
+          <w:rFonts w:ascii="Arial" w:eastAsia="Calibri" w:hAnsi="Arial" w:cs="Arial"/>
+          <w:color w:val="000000"/>
+          <w:sz w:val="20"/>
+          <w:szCs w:val="20"/>
+          <w:lang w:val="en-GB"/>
+        </w:rPr>
+        <w:t>-</w:t>
+      </w:r>
+      <w:r>
+        <w:rPr>
+          <w:rFonts w:ascii="Arial" w:eastAsia="Calibri" w:hAnsi="Arial" w:cs="Arial"/>
+          <w:color w:val="000000"/>
+          <w:sz w:val="20"/>
+          <w:szCs w:val="20"/>
+          <w:lang w:val="en-GB"/>
+        </w:rPr>
+        <w:t xml:space="preserve"> {</w:t>
+      </w:r>
+      <w:proofErr w:type="spellStart"/>
+      <w:r>
+        <w:rPr>
+          <w:rFonts w:ascii="Arial" w:eastAsia="Calibri" w:hAnsi="Arial" w:cs="Arial"/>
+          <w:color w:val="000000"/>
+          <w:sz w:val="20"/>
+          <w:szCs w:val="20"/>
+          <w:lang w:val="en-GB"/>
+        </w:rPr>
+        <w:t>end</w:t>
+      </w:r>
+      <w:r>
+        <w:rPr>
+          <w:rFonts w:ascii="Arial" w:eastAsia="Calibri" w:hAnsi="Arial" w:cs="Arial"/>
+          <w:color w:val="000000"/>
           <w:sz w:val="20"/>
           <w:szCs w:val="20"/>
           <w:lang w:val="en-GB"/>
@@ -945,6 +1084,7 @@
       <w:r>
         <w:rPr>
           <w:rFonts w:ascii="Arial" w:eastAsia="Calibri" w:hAnsi="Arial" w:cs="Arial"/>
+          <w:color w:val="000000"/>
           <w:sz w:val="20"/>
           <w:szCs w:val="20"/>
           <w:lang w:val="en-GB"/>
@@ -955,15 +1095,125 @@
       <w:r>
         <w:rPr>
           <w:rFonts w:ascii="Arial" w:eastAsia="Calibri" w:hAnsi="Arial" w:cs="Arial"/>
+          <w:color w:val="000000"/>
           <w:sz w:val="20"/>
           <w:szCs w:val="20"/>
           <w:lang w:val="en-GB"/>
         </w:rPr>
         <w:t>}</w:t>
       </w:r>
-      <w:r>
-        <w:rPr>
-          <w:rFonts w:ascii="Arial" w:eastAsia="Calibri" w:hAnsi="Arial" w:cs="Arial"/>
+    </w:p>
+    <w:p>
+      <w:pPr>
+        <w:rPr>
+          <w:rFonts w:ascii="Arial" w:eastAsia="Calibri" w:hAnsi="Arial" w:cs="Arial"/>
+          <w:i/>
+          <w:sz w:val="20"/>
+          <w:szCs w:val="20"/>
+          <w:lang w:val="en-GB"/>
+        </w:rPr>
+      </w:pPr>
+      <w:r>
+        <w:rPr>
+          <w:rFonts w:ascii="Arial" w:hAnsi="Arial" w:cs="Arial"/>
+          <w:sz w:val="20"/>
+          <w:szCs w:val="20"/>
+          <w:lang w:val="en-GB"/>
+        </w:rPr>
+        <w:t>{description}</w:t>
+      </w:r>
+    </w:p>
+    <w:p>
+      <w:pPr>
+        <w:rPr>
+          <w:rFonts w:eastAsia="Calibri"/>
+        </w:rPr>
+      </w:pPr>
+    </w:p>
+    <w:p>
+      <w:pPr>
+        <w:rPr>
+          <w:rFonts w:ascii="Arial" w:eastAsia="Calibri" w:hAnsi="Arial" w:cs="Arial"/>
+          <w:sz w:val="20"/>
+          <w:szCs w:val="20"/>
+          <w:lang w:val="en-GB"/>
+        </w:rPr>
+      </w:pPr>
+      <w:r>
+        <w:rPr>
+          <w:rFonts w:ascii="Arial" w:eastAsia="Calibri" w:hAnsi="Arial" w:cs="Arial"/>
+          <w:sz w:val="20"/>
+          <w:szCs w:val="20"/>
+          <w:lang w:val="en-GB"/>
+        </w:rPr>
+        <w:t>{/education</w:t>
+      </w:r>
+      <w:r>
+        <w:rPr>
+          <w:rFonts w:ascii="Arial" w:eastAsia="Calibri" w:hAnsi="Arial" w:cs="Arial"/>
+          <w:sz w:val="20"/>
+          <w:szCs w:val="20"/>
+          <w:lang w:val="en-GB"/>
+        </w:rPr>
+        <w:t>s</w:t>
+      </w:r>
+      <w:r>
+        <w:rPr>
+          <w:rFonts w:ascii="Arial" w:eastAsia="Calibri" w:hAnsi="Arial" w:cs="Arial"/>
+          <w:sz w:val="20"/>
+          <w:szCs w:val="20"/>
+          <w:lang w:val="en-GB"/>
+        </w:rPr>
+        <w:t>}</w:t>
+      </w:r>
+    </w:p>
+    <w:p>
+      <w:pPr>
+        <w:rPr>
+          <w:rFonts w:ascii="Arial" w:eastAsia="Calibri" w:hAnsi="Arial" w:cs="Arial"/>
+          <w:b/>
+          <w:sz w:val="20"/>
+          <w:szCs w:val="20"/>
+          <w:u w:val="single"/>
+          <w:lang w:val="en-GB"/>
+        </w:rPr>
+      </w:pPr>
+      <w:r>
+        <w:rPr>
+          <w:rFonts w:ascii="Arial" w:eastAsia="Calibri" w:hAnsi="Arial" w:cs="Arial"/>
+          <w:b/>
+          <w:sz w:val="20"/>
+          <w:szCs w:val="20"/>
+          <w:u w:val="single"/>
+          <w:lang w:val="en-GB"/>
+        </w:rPr>
+        <w:t>EXTRACURRICULAR ACTIVITIES / AWARDS / ACHIEVEMENTS</w:t>
+      </w:r>
+    </w:p>
+    <w:p>
+      <w:pPr>
+        <w:rPr>
+          <w:rFonts w:ascii="Arial" w:eastAsia="Calibri" w:hAnsi="Arial" w:cs="Arial"/>
+          <w:b/>
+          <w:sz w:val="20"/>
+          <w:szCs w:val="20"/>
+          <w:lang w:val="en-GB"/>
+        </w:rPr>
+      </w:pPr>
+      <w:r>
+        <w:rPr>
+          <w:rFonts w:ascii="Arial" w:eastAsia="Calibri" w:hAnsi="Arial" w:cs="Arial"/>
+          <w:b/>
+          <w:sz w:val="20"/>
+          <w:szCs w:val="20"/>
+          <w:lang w:val="en-GB"/>
+        </w:rPr>
+        <w:t>{#</w:t>
+      </w:r>
+      <w:r>
+        <w:rPr>
+          <w:rFonts w:ascii="Arial" w:eastAsia="Calibri" w:hAnsi="Arial" w:cs="Arial"/>
+          <w:b/>
           <w:color w:val="000000"/>
           <w:sz w:val="20"/>
           <w:szCs w:val="20"/>
@@ -974,27 +1224,18 @@
       <w:r>
         <w:rPr>
           <w:rFonts w:ascii="Arial" w:eastAsia="Calibri" w:hAnsi="Arial" w:cs="Arial"/>
-          <w:color w:val="000000"/>
-          <w:sz w:val="20"/>
-          <w:szCs w:val="20"/>
-          <w:lang w:val="en-GB"/>
-        </w:rPr>
-        <w:t>t</w:t>
-      </w:r>
-      <w:r>
-        <w:rPr>
-          <w:rFonts w:ascii="Arial" w:eastAsia="Calibri" w:hAnsi="Arial" w:cs="Arial"/>
-          <w:color w:val="000000"/>
-          <w:sz w:val="20"/>
-          <w:szCs w:val="20"/>
-          <w:lang w:val="en-GB"/>
-        </w:rPr>
-        <w:t>o</w:t>
-      </w:r>
-      <w:r>
-        <w:rPr>
-          <w:rFonts w:ascii="Arial" w:eastAsia="Calibri" w:hAnsi="Arial" w:cs="Arial"/>
-          <w:color w:val="000000"/>
+          <w:b/>
+          <w:color w:val="000000"/>
+          <w:sz w:val="20"/>
+          <w:szCs w:val="20"/>
+          <w:lang w:val="en-GB"/>
+        </w:rPr>
+        <w:t>educations</w:t>
+      </w:r>
+      <w:r>
+        <w:rPr>
+          <w:rFonts w:ascii="Arial" w:eastAsia="Calibri" w:hAnsi="Arial" w:cs="Arial"/>
+          <w:b/>
           <w:sz w:val="20"/>
           <w:szCs w:val="20"/>
           <w:lang w:val="en-GB"/>
@@ -1004,49 +1245,7 @@
       <w:r>
         <w:rPr>
           <w:rFonts w:ascii="Arial" w:eastAsia="Calibri" w:hAnsi="Arial" w:cs="Arial"/>
-          <w:color w:val="000000"/>
-          <w:sz w:val="20"/>
-          <w:szCs w:val="20"/>
-          <w:lang w:val="en-GB"/>
-        </w:rPr>
-        <w:t>{</w:t>
-      </w:r>
-      <w:proofErr w:type="spellStart"/>
-      <w:r>
-        <w:rPr>
-          <w:rFonts w:ascii="Arial" w:eastAsia="Calibri" w:hAnsi="Arial" w:cs="Arial"/>
-          <w:color w:val="000000"/>
-          <w:sz w:val="20"/>
-          <w:szCs w:val="20"/>
-          <w:lang w:val="en-GB"/>
-        </w:rPr>
-        <w:t>end</w:t>
-      </w:r>
-      <w:r>
-        <w:rPr>
-          <w:rFonts w:ascii="Arial" w:eastAsia="Calibri" w:hAnsi="Arial" w:cs="Arial"/>
-          <w:color w:val="000000"/>
-          <w:sz w:val="20"/>
-          <w:szCs w:val="20"/>
-          <w:lang w:val="en-GB"/>
-        </w:rPr>
-        <w:t>D</w:t>
-      </w:r>
-      <w:r>
-        <w:rPr>
-          <w:rFonts w:ascii="Arial" w:eastAsia="Calibri" w:hAnsi="Arial" w:cs="Arial"/>
-          <w:color w:val="000000"/>
-          <w:sz w:val="20"/>
-          <w:szCs w:val="20"/>
-          <w:lang w:val="en-GB"/>
-        </w:rPr>
-        <w:t>ate</w:t>
-      </w:r>
-      <w:proofErr w:type="spellEnd"/>
-      <w:r>
-        <w:rPr>
-          <w:rFonts w:ascii="Arial" w:eastAsia="Calibri" w:hAnsi="Arial" w:cs="Arial"/>
-          <w:color w:val="000000"/>
+          <w:b/>
           <w:sz w:val="20"/>
           <w:szCs w:val="20"/>
           <w:lang w:val="en-GB"/>
@@ -1064,17 +1263,21 @@
           <w:between w:val="nil"/>
         </w:pBdr>
         <w:shd w:val="clear" w:color="auto" w:fill="FFFFFF"/>
-        <w:rPr>
-          <w:rFonts w:ascii="Arial" w:eastAsia="Calibri" w:hAnsi="Arial" w:cs="Arial"/>
-          <w:color w:val="000000"/>
-          <w:sz w:val="20"/>
-          <w:szCs w:val="20"/>
-          <w:lang w:val="en-GB"/>
-        </w:rPr>
-      </w:pPr>
-      <w:r>
-        <w:rPr>
-          <w:rFonts w:ascii="Arial" w:eastAsia="Calibri" w:hAnsi="Arial" w:cs="Arial"/>
+        <w:tabs>
+          <w:tab w:val="right" w:pos="11057"/>
+        </w:tabs>
+        <w:rPr>
+          <w:rFonts w:ascii="Arial" w:eastAsia="Calibri" w:hAnsi="Arial" w:cs="Arial"/>
+          <w:color w:val="000000"/>
+          <w:sz w:val="20"/>
+          <w:szCs w:val="20"/>
+          <w:lang w:val="en-GB"/>
+        </w:rPr>
+      </w:pPr>
+      <w:r>
+        <w:rPr>
+          <w:rFonts w:ascii="Arial" w:eastAsia="Calibri" w:hAnsi="Arial" w:cs="Arial"/>
+          <w:b/>
           <w:color w:val="000000"/>
           <w:sz w:val="20"/>
           <w:szCs w:val="20"/>
@@ -1084,23 +1287,24 @@
       </w:r>
       <w:r>
         <w:rPr>
-          <w:rFonts w:ascii="Arial" w:eastAsia="Calibri" w:hAnsi="Arial" w:cs="Arial"/>
-          <w:color w:val="000000"/>
-          <w:sz w:val="20"/>
-          <w:szCs w:val="20"/>
-          <w:lang w:val="en-GB"/>
-        </w:rPr>
-        <w:t>d</w:t>
-      </w:r>
-      <w:r>
-        <w:rPr>
-          <w:rFonts w:ascii="Arial" w:eastAsia="Calibri" w:hAnsi="Arial" w:cs="Arial"/>
-          <w:color w:val="000000"/>
-          <w:sz w:val="20"/>
-          <w:szCs w:val="20"/>
-          <w:lang w:val="en-GB"/>
-        </w:rPr>
-        <w:t>escription}</w:t>
+          <w:rFonts w:ascii="Arial" w:hAnsi="Arial" w:cs="Arial"/>
+          <w:b/>
+          <w:sz w:val="20"/>
+          <w:szCs w:val="20"/>
+          <w:lang w:val="en-GB"/>
+        </w:rPr>
+        <w:t>school</w:t>
+      </w:r>
+      <w:r>
+        <w:rPr>
+          <w:rFonts w:ascii="Arial" w:eastAsia="Calibri" w:hAnsi="Arial" w:cs="Arial"/>
+          <w:b/>
+          <w:color w:val="000000"/>
+          <w:sz w:val="20"/>
+          <w:szCs w:val="20"/>
+          <w:lang w:val="en-GB"/>
+        </w:rPr>
+        <w:t>}</w:t>
       </w:r>
     </w:p>
     <w:p>
@@ -1121,6 +1325,36 @@
           <w:lang w:val="en-GB"/>
         </w:rPr>
       </w:pPr>
+      <w:r>
+        <w:rPr>
+          <w:rFonts w:ascii="Arial" w:eastAsia="Calibri" w:hAnsi="Arial" w:cs="Arial"/>
+          <w:color w:val="000000"/>
+          <w:sz w:val="20"/>
+          <w:szCs w:val="20"/>
+          <w:lang w:val="en-GB"/>
+        </w:rPr>
+        <w:t>{</w:t>
+      </w:r>
+      <w:r>
+        <w:rPr>
+          <w:rFonts w:ascii="Arial" w:eastAsia="Calibri" w:hAnsi="Arial" w:cs="Arial"/>
+          <w:color w:val="000000"/>
+          <w:sz w:val="20"/>
+          <w:szCs w:val="20"/>
+          <w:lang w:val="en-GB"/>
+        </w:rPr>
+        <w:t>activities</w:t>
+      </w:r>
+      <w:r>
+        <w:rPr>
+          <w:rFonts w:ascii="Arial" w:eastAsia="Calibri" w:hAnsi="Arial" w:cs="Arial"/>
+          <w:color w:val="000000"/>
+          <w:sz w:val="20"/>
+          <w:szCs w:val="20"/>
+          <w:lang w:val="en-GB"/>
+        </w:rPr>
+        <w:t>}</w:t>
+      </w:r>
     </w:p>
     <w:p>
       <w:pPr>
@@ -1131,23 +1365,70 @@
           <w:right w:val="nil"/>
           <w:between w:val="nil"/>
         </w:pBdr>
-        <w:rPr>
-          <w:rFonts w:ascii="Arial" w:eastAsia="Calibri" w:hAnsi="Arial" w:cs="Arial"/>
-          <w:color w:val="000000"/>
-          <w:sz w:val="20"/>
-          <w:szCs w:val="20"/>
-          <w:lang w:val="en-GB"/>
-        </w:rPr>
-      </w:pPr>
-      <w:r>
-        <w:rPr>
-          <w:rFonts w:ascii="Arial" w:eastAsia="Calibri" w:hAnsi="Arial" w:cs="Arial"/>
-          <w:color w:val="000000"/>
-          <w:sz w:val="20"/>
-          <w:szCs w:val="20"/>
-          <w:lang w:val="en-GB"/>
-        </w:rPr>
-        <w:t>{/experiences}</w:t>
+        <w:shd w:val="clear" w:color="auto" w:fill="FFFFFF"/>
+        <w:rPr>
+          <w:rFonts w:ascii="Arial" w:eastAsia="Calibri" w:hAnsi="Arial" w:cs="Arial"/>
+          <w:color w:val="000000"/>
+          <w:sz w:val="20"/>
+          <w:szCs w:val="20"/>
+          <w:lang w:val="en-GB"/>
+        </w:rPr>
+      </w:pPr>
+    </w:p>
+    <w:p>
+      <w:pPr>
+        <w:pBdr>
+          <w:top w:val="nil"/>
+          <w:left w:val="nil"/>
+          <w:bottom w:val="nil"/>
+          <w:right w:val="nil"/>
+          <w:between w:val="nil"/>
+        </w:pBdr>
+        <w:rPr>
+          <w:rFonts w:ascii="Arial" w:eastAsia="Calibri" w:hAnsi="Arial" w:cs="Arial"/>
+          <w:color w:val="000000"/>
+          <w:sz w:val="20"/>
+          <w:szCs w:val="20"/>
+          <w:lang w:val="en-GB"/>
+        </w:rPr>
+      </w:pPr>
+      <w:r>
+        <w:rPr>
+          <w:rFonts w:ascii="Arial" w:eastAsia="Calibri" w:hAnsi="Arial" w:cs="Arial"/>
+          <w:color w:val="000000"/>
+          <w:sz w:val="20"/>
+          <w:szCs w:val="20"/>
+          <w:lang w:val="en-GB"/>
+        </w:rPr>
+        <w:t>{/</w:t>
+      </w:r>
+      <w:r>
+        <w:rPr>
+          <w:rFonts w:ascii="Arial" w:eastAsia="Calibri" w:hAnsi="Arial" w:cs="Arial"/>
+          <w:sz w:val="20"/>
+          <w:szCs w:val="20"/>
+          <w:lang w:val="en-GB"/>
+        </w:rPr>
+        <w:t xml:space="preserve"> </w:t>
+      </w:r>
+      <w:r>
+        <w:rPr>
+          <w:rFonts w:ascii="Arial" w:eastAsia="Calibri" w:hAnsi="Arial" w:cs="Arial"/>
+          <w:sz w:val="20"/>
+          <w:szCs w:val="20"/>
+          <w:lang w:val="en-GB"/>
+        </w:rPr>
+        <w:t>educations</w:t>
+      </w:r>
+      <w:r>
+        <w:rPr>
+          <w:rFonts w:ascii="Arial" w:eastAsia="Calibri" w:hAnsi="Arial" w:cs="Arial"/>
+          <w:color w:val="000000"/>
+          <w:sz w:val="20"/>
+          <w:szCs w:val="20"/>
+          <w:lang w:val="en-GB"/>
+        </w:rPr>
+        <w:t>}</w:t>
       </w:r>
     </w:p>
     <w:p>

</xml_diff>

<commit_message>
fix: improve LLM handling
</commit_message>
<xml_diff>
--- a/public/assets/templates/cv.docx
+++ b/public/assets/templates/cv.docx
@@ -162,18 +162,7 @@
           <w:szCs w:val="20"/>
           <w:lang w:val="en-GB"/>
         </w:rPr>
-        <w:t>{</w:t>
-      </w:r>
-      <w:proofErr w:type="spellStart"/>
-      <w:r>
-        <w:rPr>
-          <w:rFonts w:ascii="Arial" w:eastAsia="Calibri" w:hAnsi="Arial" w:cs="Arial"/>
-          <w:color w:val="000000"/>
-          <w:sz w:val="20"/>
-          <w:szCs w:val="20"/>
-          <w:lang w:val="en-GB"/>
-        </w:rPr>
-        <w:t>e</w:t>
+        <w:t>{e</w:t>
       </w:r>
       <w:r>
         <w:rPr>
@@ -205,7 +194,6 @@
         </w:rPr>
         <w:t>ddress</w:t>
       </w:r>
-      <w:proofErr w:type="spellEnd"/>
       <w:r>
         <w:rPr>
           <w:rFonts w:ascii="Arial" w:eastAsia="Calibri" w:hAnsi="Arial" w:cs="Arial"/>
@@ -256,18 +244,7 @@
           <w:szCs w:val="20"/>
           <w:lang w:val="en-GB"/>
         </w:rPr>
-        <w:t>{</w:t>
-      </w:r>
-      <w:proofErr w:type="spellStart"/>
-      <w:r>
-        <w:rPr>
-          <w:rFonts w:ascii="Arial" w:eastAsia="Calibri" w:hAnsi="Arial" w:cs="Arial"/>
-          <w:color w:val="000000"/>
-          <w:sz w:val="20"/>
-          <w:szCs w:val="20"/>
-          <w:lang w:val="en-GB"/>
-        </w:rPr>
-        <w:t>p</w:t>
+        <w:t>{p</w:t>
       </w:r>
       <w:r>
         <w:rPr>
@@ -299,7 +276,6 @@
         </w:rPr>
         <w:t>umber</w:t>
       </w:r>
-      <w:proofErr w:type="spellEnd"/>
       <w:r>
         <w:rPr>
           <w:rFonts w:ascii="Arial" w:eastAsia="Calibri" w:hAnsi="Arial" w:cs="Arial"/>
@@ -567,25 +543,14 @@
         <w:tab/>
         <w:t>{</w:t>
       </w:r>
-      <w:proofErr w:type="spellStart"/>
-      <w:r>
-        <w:rPr>
-          <w:rFonts w:ascii="Arial" w:eastAsia="Calibri" w:hAnsi="Arial" w:cs="Arial"/>
-          <w:sz w:val="20"/>
-          <w:szCs w:val="20"/>
-          <w:lang w:val="en-GB"/>
-        </w:rPr>
-        <w:t>startDate</w:t>
-      </w:r>
-      <w:proofErr w:type="spellEnd"/>
-      <w:r>
-        <w:rPr>
-          <w:rFonts w:ascii="Arial" w:eastAsia="Calibri" w:hAnsi="Arial" w:cs="Arial"/>
-          <w:sz w:val="20"/>
-          <w:szCs w:val="20"/>
-          <w:lang w:val="en-GB"/>
-        </w:rPr>
-        <w:t>}</w:t>
+      <w:r>
+        <w:rPr>
+          <w:rFonts w:ascii="Arial" w:eastAsia="Calibri" w:hAnsi="Arial" w:cs="Arial"/>
+          <w:sz w:val="20"/>
+          <w:szCs w:val="20"/>
+          <w:lang w:val="en-GB"/>
+        </w:rPr>
+        <w:t>startDate}</w:t>
       </w:r>
       <w:r>
         <w:rPr>
@@ -605,39 +570,17 @@
           <w:szCs w:val="20"/>
           <w:lang w:val="en-GB"/>
         </w:rPr>
-        <w:t>-</w:t>
-      </w:r>
-      <w:r>
-        <w:rPr>
-          <w:rFonts w:ascii="Arial" w:eastAsia="Calibri" w:hAnsi="Arial" w:cs="Arial"/>
-          <w:color w:val="000000"/>
-          <w:sz w:val="20"/>
-          <w:szCs w:val="20"/>
-          <w:lang w:val="en-GB"/>
-        </w:rPr>
-        <w:t xml:space="preserve"> {</w:t>
-      </w:r>
-      <w:proofErr w:type="spellStart"/>
-      <w:r>
-        <w:rPr>
-          <w:rFonts w:ascii="Arial" w:eastAsia="Calibri" w:hAnsi="Arial" w:cs="Arial"/>
-          <w:color w:val="000000"/>
-          <w:sz w:val="20"/>
-          <w:szCs w:val="20"/>
-          <w:lang w:val="en-GB"/>
-        </w:rPr>
-        <w:t>endDate</w:t>
-      </w:r>
-      <w:proofErr w:type="spellEnd"/>
-      <w:r>
-        <w:rPr>
-          <w:rFonts w:ascii="Arial" w:eastAsia="Calibri" w:hAnsi="Arial" w:cs="Arial"/>
-          <w:color w:val="000000"/>
-          <w:sz w:val="20"/>
-          <w:szCs w:val="20"/>
-          <w:lang w:val="en-GB"/>
-        </w:rPr>
-        <w:t>}</w:t>
+        <w:t>to</w:t>
+      </w:r>
+      <w:r>
+        <w:rPr>
+          <w:rFonts w:ascii="Arial" w:eastAsia="Calibri" w:hAnsi="Arial" w:cs="Arial"/>
+          <w:color w:val="000000"/>
+          <w:sz w:val="20"/>
+          <w:szCs w:val="20"/>
+          <w:lang w:val="en-GB"/>
+        </w:rPr>
+        <w:t xml:space="preserve"> {endDate}</w:t>
       </w:r>
     </w:p>
     <w:p>
@@ -650,6 +593,7 @@
           <w:between w:val="nil"/>
         </w:pBdr>
         <w:shd w:val="clear" w:color="auto" w:fill="FFFFFF"/>
+        <w:jc w:val="both"/>
         <w:rPr>
           <w:rFonts w:ascii="Arial" w:eastAsia="Calibri" w:hAnsi="Arial" w:cs="Arial"/>
           <w:color w:val="000000"/>
@@ -909,263 +853,209 @@
           <w:szCs w:val="20"/>
           <w:lang w:val="en-GB"/>
         </w:rPr>
+        <w:t>{field</w:t>
+      </w:r>
+      <w:r>
+        <w:rPr>
+          <w:rFonts w:ascii="Arial" w:hAnsi="Arial" w:cs="Arial"/>
+          <w:i/>
+          <w:sz w:val="20"/>
+          <w:szCs w:val="20"/>
+          <w:lang w:val="en-GB"/>
+        </w:rPr>
+        <w:t>O</w:t>
+      </w:r>
+      <w:r>
+        <w:rPr>
+          <w:rFonts w:ascii="Arial" w:hAnsi="Arial" w:cs="Arial"/>
+          <w:i/>
+          <w:sz w:val="20"/>
+          <w:szCs w:val="20"/>
+          <w:lang w:val="en-GB"/>
+        </w:rPr>
+        <w:t>f</w:t>
+      </w:r>
+      <w:r>
+        <w:rPr>
+          <w:rFonts w:ascii="Arial" w:hAnsi="Arial" w:cs="Arial"/>
+          <w:i/>
+          <w:sz w:val="20"/>
+          <w:szCs w:val="20"/>
+          <w:lang w:val="en-GB"/>
+        </w:rPr>
+        <w:t>S</w:t>
+      </w:r>
+      <w:r>
+        <w:rPr>
+          <w:rFonts w:ascii="Arial" w:hAnsi="Arial" w:cs="Arial"/>
+          <w:i/>
+          <w:sz w:val="20"/>
+          <w:szCs w:val="20"/>
+          <w:lang w:val="en-GB"/>
+        </w:rPr>
+        <w:t>tudy}</w:t>
+      </w:r>
+      <w:r>
+        <w:rPr>
+          <w:rFonts w:ascii="Arial" w:hAnsi="Arial" w:cs="Arial"/>
+          <w:sz w:val="20"/>
+          <w:szCs w:val="20"/>
+          <w:lang w:val="en-GB"/>
+        </w:rPr>
+        <w:tab/>
+      </w:r>
+      <w:r>
+        <w:rPr>
+          <w:rFonts w:ascii="Arial" w:eastAsia="Calibri" w:hAnsi="Arial" w:cs="Arial"/>
+          <w:color w:val="000000"/>
+          <w:sz w:val="20"/>
+          <w:szCs w:val="20"/>
+          <w:lang w:val="en-GB"/>
+        </w:rPr>
         <w:t>{</w:t>
       </w:r>
-      <w:proofErr w:type="spellStart"/>
-      <w:r>
-        <w:rPr>
-          <w:rFonts w:ascii="Arial" w:hAnsi="Arial" w:cs="Arial"/>
+      <w:r>
+        <w:rPr>
+          <w:rFonts w:ascii="Arial" w:eastAsia="Calibri" w:hAnsi="Arial" w:cs="Arial"/>
+          <w:sz w:val="20"/>
+          <w:szCs w:val="20"/>
+          <w:lang w:val="en-GB"/>
+        </w:rPr>
+        <w:t>star</w:t>
+      </w:r>
+      <w:r>
+        <w:rPr>
+          <w:rFonts w:ascii="Arial" w:eastAsia="Calibri" w:hAnsi="Arial" w:cs="Arial"/>
+          <w:sz w:val="20"/>
+          <w:szCs w:val="20"/>
+          <w:lang w:val="en-GB"/>
+        </w:rPr>
+        <w:t>tD</w:t>
+      </w:r>
+      <w:r>
+        <w:rPr>
+          <w:rFonts w:ascii="Arial" w:eastAsia="Calibri" w:hAnsi="Arial" w:cs="Arial"/>
+          <w:sz w:val="20"/>
+          <w:szCs w:val="20"/>
+          <w:lang w:val="en-GB"/>
+        </w:rPr>
+        <w:t>ate}</w:t>
+      </w:r>
+      <w:r>
+        <w:rPr>
+          <w:rFonts w:ascii="Arial" w:eastAsia="Calibri" w:hAnsi="Arial" w:cs="Arial"/>
+          <w:color w:val="000000"/>
+          <w:sz w:val="20"/>
+          <w:szCs w:val="20"/>
+          <w:lang w:val="en-GB"/>
+        </w:rPr>
+        <w:t xml:space="preserve"> </w:t>
+      </w:r>
+      <w:r>
+        <w:rPr>
+          <w:rFonts w:ascii="Arial" w:eastAsia="Calibri" w:hAnsi="Arial" w:cs="Arial"/>
+          <w:color w:val="000000"/>
+          <w:sz w:val="20"/>
+          <w:szCs w:val="20"/>
+          <w:lang w:val="en-GB"/>
+        </w:rPr>
+        <w:t>to</w:t>
+      </w:r>
+      <w:r>
+        <w:rPr>
+          <w:rFonts w:ascii="Arial" w:eastAsia="Calibri" w:hAnsi="Arial" w:cs="Arial"/>
+          <w:color w:val="000000"/>
+          <w:sz w:val="20"/>
+          <w:szCs w:val="20"/>
+          <w:lang w:val="en-GB"/>
+        </w:rPr>
+        <w:t xml:space="preserve"> {end</w:t>
+      </w:r>
+      <w:r>
+        <w:rPr>
+          <w:rFonts w:ascii="Arial" w:eastAsia="Calibri" w:hAnsi="Arial" w:cs="Arial"/>
+          <w:color w:val="000000"/>
+          <w:sz w:val="20"/>
+          <w:szCs w:val="20"/>
+          <w:lang w:val="en-GB"/>
+        </w:rPr>
+        <w:t>D</w:t>
+      </w:r>
+      <w:r>
+        <w:rPr>
+          <w:rFonts w:ascii="Arial" w:eastAsia="Calibri" w:hAnsi="Arial" w:cs="Arial"/>
+          <w:color w:val="000000"/>
+          <w:sz w:val="20"/>
+          <w:szCs w:val="20"/>
+          <w:lang w:val="en-GB"/>
+        </w:rPr>
+        <w:t>ate}</w:t>
+      </w:r>
+    </w:p>
+    <w:p>
+      <w:pPr>
+        <w:jc w:val="both"/>
+        <w:rPr>
+          <w:rFonts w:ascii="Arial" w:eastAsia="Calibri" w:hAnsi="Arial" w:cs="Arial"/>
           <w:i/>
           <w:sz w:val="20"/>
           <w:szCs w:val="20"/>
           <w:lang w:val="en-GB"/>
         </w:rPr>
-        <w:t>field</w:t>
-      </w:r>
-      <w:r>
-        <w:rPr>
-          <w:rFonts w:ascii="Arial" w:hAnsi="Arial" w:cs="Arial"/>
-          <w:i/>
-          <w:sz w:val="20"/>
-          <w:szCs w:val="20"/>
-          <w:lang w:val="en-GB"/>
-        </w:rPr>
-        <w:t>O</w:t>
-      </w:r>
-      <w:r>
-        <w:rPr>
-          <w:rFonts w:ascii="Arial" w:hAnsi="Arial" w:cs="Arial"/>
-          <w:i/>
-          <w:sz w:val="20"/>
-          <w:szCs w:val="20"/>
-          <w:lang w:val="en-GB"/>
-        </w:rPr>
-        <w:t>f</w:t>
-      </w:r>
-      <w:r>
-        <w:rPr>
-          <w:rFonts w:ascii="Arial" w:hAnsi="Arial" w:cs="Arial"/>
-          <w:i/>
-          <w:sz w:val="20"/>
-          <w:szCs w:val="20"/>
-          <w:lang w:val="en-GB"/>
-        </w:rPr>
-        <w:t>S</w:t>
-      </w:r>
-      <w:r>
-        <w:rPr>
-          <w:rFonts w:ascii="Arial" w:hAnsi="Arial" w:cs="Arial"/>
-          <w:i/>
-          <w:sz w:val="20"/>
-          <w:szCs w:val="20"/>
-          <w:lang w:val="en-GB"/>
-        </w:rPr>
-        <w:t>tudy</w:t>
-      </w:r>
-      <w:proofErr w:type="spellEnd"/>
-      <w:r>
-        <w:rPr>
-          <w:rFonts w:ascii="Arial" w:hAnsi="Arial" w:cs="Arial"/>
-          <w:i/>
+      </w:pPr>
+      <w:r>
+        <w:rPr>
+          <w:rFonts w:ascii="Arial" w:hAnsi="Arial" w:cs="Arial"/>
+          <w:sz w:val="20"/>
+          <w:szCs w:val="20"/>
+          <w:lang w:val="en-GB"/>
+        </w:rPr>
+        <w:t>{description}</w:t>
+      </w:r>
+    </w:p>
+    <w:p>
+      <w:pPr>
+        <w:rPr>
+          <w:rFonts w:eastAsia="Calibri"/>
+        </w:rPr>
+      </w:pPr>
+    </w:p>
+    <w:p>
+      <w:pPr>
+        <w:rPr>
+          <w:rFonts w:ascii="Arial" w:eastAsia="Calibri" w:hAnsi="Arial" w:cs="Arial"/>
+          <w:sz w:val="20"/>
+          <w:szCs w:val="20"/>
+          <w:lang w:val="en-GB"/>
+        </w:rPr>
+      </w:pPr>
+      <w:r>
+        <w:rPr>
+          <w:rFonts w:ascii="Arial" w:eastAsia="Calibri" w:hAnsi="Arial" w:cs="Arial"/>
+          <w:sz w:val="20"/>
+          <w:szCs w:val="20"/>
+          <w:lang w:val="en-GB"/>
+        </w:rPr>
+        <w:t>{/education</w:t>
+      </w:r>
+      <w:r>
+        <w:rPr>
+          <w:rFonts w:ascii="Arial" w:eastAsia="Calibri" w:hAnsi="Arial" w:cs="Arial"/>
+          <w:sz w:val="20"/>
+          <w:szCs w:val="20"/>
+          <w:lang w:val="en-GB"/>
+        </w:rPr>
+        <w:t>s</w:t>
+      </w:r>
+      <w:r>
+        <w:rPr>
+          <w:rFonts w:ascii="Arial" w:eastAsia="Calibri" w:hAnsi="Arial" w:cs="Arial"/>
           <w:sz w:val="20"/>
           <w:szCs w:val="20"/>
           <w:lang w:val="en-GB"/>
         </w:rPr>
         <w:t>}</w:t>
       </w:r>
-      <w:r>
-        <w:rPr>
-          <w:rFonts w:ascii="Arial" w:hAnsi="Arial" w:cs="Arial"/>
-          <w:sz w:val="20"/>
-          <w:szCs w:val="20"/>
-          <w:lang w:val="en-GB"/>
-        </w:rPr>
-        <w:tab/>
-      </w:r>
-      <w:r>
-        <w:rPr>
-          <w:rFonts w:ascii="Arial" w:eastAsia="Calibri" w:hAnsi="Arial" w:cs="Arial"/>
-          <w:color w:val="000000"/>
-          <w:sz w:val="20"/>
-          <w:szCs w:val="20"/>
-          <w:lang w:val="en-GB"/>
-        </w:rPr>
-        <w:t>{</w:t>
-      </w:r>
-      <w:proofErr w:type="spellStart"/>
-      <w:r>
-        <w:rPr>
-          <w:rFonts w:ascii="Arial" w:eastAsia="Calibri" w:hAnsi="Arial" w:cs="Arial"/>
-          <w:sz w:val="20"/>
-          <w:szCs w:val="20"/>
-          <w:lang w:val="en-GB"/>
-        </w:rPr>
-        <w:t>star</w:t>
-      </w:r>
-      <w:r>
-        <w:rPr>
-          <w:rFonts w:ascii="Arial" w:eastAsia="Calibri" w:hAnsi="Arial" w:cs="Arial"/>
-          <w:sz w:val="20"/>
-          <w:szCs w:val="20"/>
-          <w:lang w:val="en-GB"/>
-        </w:rPr>
-        <w:t>tD</w:t>
-      </w:r>
-      <w:r>
-        <w:rPr>
-          <w:rFonts w:ascii="Arial" w:eastAsia="Calibri" w:hAnsi="Arial" w:cs="Arial"/>
-          <w:sz w:val="20"/>
-          <w:szCs w:val="20"/>
-          <w:lang w:val="en-GB"/>
-        </w:rPr>
-        <w:t>ate</w:t>
-      </w:r>
-      <w:proofErr w:type="spellEnd"/>
-      <w:r>
-        <w:rPr>
-          <w:rFonts w:ascii="Arial" w:eastAsia="Calibri" w:hAnsi="Arial" w:cs="Arial"/>
-          <w:sz w:val="20"/>
-          <w:szCs w:val="20"/>
-          <w:lang w:val="en-GB"/>
-        </w:rPr>
-        <w:t>}</w:t>
-      </w:r>
-      <w:r>
-        <w:rPr>
-          <w:rFonts w:ascii="Arial" w:eastAsia="Calibri" w:hAnsi="Arial" w:cs="Arial"/>
-          <w:color w:val="000000"/>
-          <w:sz w:val="20"/>
-          <w:szCs w:val="20"/>
-          <w:lang w:val="en-GB"/>
-        </w:rPr>
-        <w:t xml:space="preserve"> </w:t>
-      </w:r>
-      <w:r>
-        <w:rPr>
-          <w:rFonts w:ascii="Arial" w:eastAsia="Calibri" w:hAnsi="Arial" w:cs="Arial"/>
-          <w:color w:val="000000"/>
-          <w:sz w:val="20"/>
-          <w:szCs w:val="20"/>
-          <w:lang w:val="en-GB"/>
-        </w:rPr>
-        <w:t>-</w:t>
-      </w:r>
-      <w:r>
-        <w:rPr>
-          <w:rFonts w:ascii="Arial" w:eastAsia="Calibri" w:hAnsi="Arial" w:cs="Arial"/>
-          <w:color w:val="000000"/>
-          <w:sz w:val="20"/>
-          <w:szCs w:val="20"/>
-          <w:lang w:val="en-GB"/>
-        </w:rPr>
-        <w:t xml:space="preserve"> {</w:t>
-      </w:r>
-      <w:proofErr w:type="spellStart"/>
-      <w:r>
-        <w:rPr>
-          <w:rFonts w:ascii="Arial" w:eastAsia="Calibri" w:hAnsi="Arial" w:cs="Arial"/>
-          <w:color w:val="000000"/>
-          <w:sz w:val="20"/>
-          <w:szCs w:val="20"/>
-          <w:lang w:val="en-GB"/>
-        </w:rPr>
-        <w:t>end</w:t>
-      </w:r>
-      <w:r>
-        <w:rPr>
-          <w:rFonts w:ascii="Arial" w:eastAsia="Calibri" w:hAnsi="Arial" w:cs="Arial"/>
-          <w:color w:val="000000"/>
-          <w:sz w:val="20"/>
-          <w:szCs w:val="20"/>
-          <w:lang w:val="en-GB"/>
-        </w:rPr>
-        <w:t>D</w:t>
-      </w:r>
-      <w:r>
-        <w:rPr>
-          <w:rFonts w:ascii="Arial" w:eastAsia="Calibri" w:hAnsi="Arial" w:cs="Arial"/>
-          <w:color w:val="000000"/>
-          <w:sz w:val="20"/>
-          <w:szCs w:val="20"/>
-          <w:lang w:val="en-GB"/>
-        </w:rPr>
-        <w:t>ate</w:t>
-      </w:r>
-      <w:proofErr w:type="spellEnd"/>
-      <w:r>
-        <w:rPr>
-          <w:rFonts w:ascii="Arial" w:eastAsia="Calibri" w:hAnsi="Arial" w:cs="Arial"/>
-          <w:color w:val="000000"/>
-          <w:sz w:val="20"/>
-          <w:szCs w:val="20"/>
-          <w:lang w:val="en-GB"/>
-        </w:rPr>
-        <w:t>}</w:t>
-      </w:r>
-    </w:p>
-    <w:p>
-      <w:pPr>
-        <w:rPr>
-          <w:rFonts w:ascii="Arial" w:eastAsia="Calibri" w:hAnsi="Arial" w:cs="Arial"/>
-          <w:i/>
-          <w:sz w:val="20"/>
-          <w:szCs w:val="20"/>
-          <w:lang w:val="en-GB"/>
-        </w:rPr>
-      </w:pPr>
-      <w:r>
-        <w:rPr>
-          <w:rFonts w:ascii="Arial" w:hAnsi="Arial" w:cs="Arial"/>
-          <w:sz w:val="20"/>
-          <w:szCs w:val="20"/>
-          <w:lang w:val="en-GB"/>
-        </w:rPr>
-        <w:t>{description}</w:t>
-      </w:r>
-    </w:p>
-    <w:p>
-      <w:pPr>
-        <w:rPr>
-          <w:rFonts w:eastAsia="Calibri"/>
-        </w:rPr>
-      </w:pPr>
-    </w:p>
-    <w:p>
-      <w:pPr>
-        <w:rPr>
-          <w:rFonts w:ascii="Arial" w:eastAsia="Calibri" w:hAnsi="Arial" w:cs="Arial"/>
-          <w:sz w:val="20"/>
-          <w:szCs w:val="20"/>
-          <w:lang w:val="en-GB"/>
-        </w:rPr>
-      </w:pPr>
-      <w:r>
-        <w:rPr>
-          <w:rFonts w:ascii="Arial" w:eastAsia="Calibri" w:hAnsi="Arial" w:cs="Arial"/>
-          <w:sz w:val="20"/>
-          <w:szCs w:val="20"/>
-          <w:lang w:val="en-GB"/>
-        </w:rPr>
-        <w:t>{/education</w:t>
-      </w:r>
-      <w:r>
-        <w:rPr>
-          <w:rFonts w:ascii="Arial" w:eastAsia="Calibri" w:hAnsi="Arial" w:cs="Arial"/>
-          <w:sz w:val="20"/>
-          <w:szCs w:val="20"/>
-          <w:lang w:val="en-GB"/>
-        </w:rPr>
-        <w:t>s</w:t>
-      </w:r>
-      <w:r>
-        <w:rPr>
-          <w:rFonts w:ascii="Arial" w:eastAsia="Calibri" w:hAnsi="Arial" w:cs="Arial"/>
-          <w:sz w:val="20"/>
-          <w:szCs w:val="20"/>
-          <w:lang w:val="en-GB"/>
-        </w:rPr>
-        <w:t>}</w:t>
-      </w:r>
     </w:p>
     <w:p>
       <w:pPr>
@@ -1219,28 +1109,7 @@
           <w:szCs w:val="20"/>
           <w:lang w:val="en-GB"/>
         </w:rPr>
-        <w:t xml:space="preserve"> </w:t>
-      </w:r>
-      <w:r>
-        <w:rPr>
-          <w:rFonts w:ascii="Arial" w:eastAsia="Calibri" w:hAnsi="Arial" w:cs="Arial"/>
-          <w:b/>
-          <w:color w:val="000000"/>
-          <w:sz w:val="20"/>
-          <w:szCs w:val="20"/>
-          <w:lang w:val="en-GB"/>
-        </w:rPr>
         <w:t>educations</w:t>
-      </w:r>
-      <w:r>
-        <w:rPr>
-          <w:rFonts w:ascii="Arial" w:eastAsia="Calibri" w:hAnsi="Arial" w:cs="Arial"/>
-          <w:b/>
-          <w:sz w:val="20"/>
-          <w:szCs w:val="20"/>
-          <w:lang w:val="en-GB"/>
-        </w:rPr>
-        <w:t xml:space="preserve"> </w:t>
       </w:r>
       <w:r>
         <w:rPr>
@@ -1409,15 +1278,6 @@
           <w:szCs w:val="20"/>
           <w:lang w:val="en-GB"/>
         </w:rPr>
-        <w:t xml:space="preserve"> </w:t>
-      </w:r>
-      <w:r>
-        <w:rPr>
-          <w:rFonts w:ascii="Arial" w:eastAsia="Calibri" w:hAnsi="Arial" w:cs="Arial"/>
-          <w:sz w:val="20"/>
-          <w:szCs w:val="20"/>
-          <w:lang w:val="en-GB"/>
-        </w:rPr>
         <w:t>educations</w:t>
       </w:r>
       <w:r>
@@ -1473,6 +1333,7 @@
           <w:between w:val="nil"/>
         </w:pBdr>
         <w:shd w:val="clear" w:color="auto" w:fill="FFFFFF"/>
+        <w:jc w:val="both"/>
         <w:rPr>
           <w:rFonts w:ascii="Arial" w:hAnsi="Arial" w:cs="Arial"/>
           <w:color w:val="000000"/>
@@ -1519,7 +1380,27 @@
           <w:szCs w:val="20"/>
           <w:lang w:val="en-GB"/>
         </w:rPr>
-        <w:t xml:space="preserve">{.},{/skills} </w:t>
+        <w:t>{.},</w:t>
+      </w:r>
+      <w:r>
+        <w:rPr>
+          <w:rFonts w:ascii="Arial" w:hAnsi="Arial" w:cs="Arial"/>
+          <w:color w:val="000000"/>
+          <w:sz w:val="20"/>
+          <w:szCs w:val="20"/>
+          <w:lang w:val="en-GB"/>
+        </w:rPr>
+        <w:t xml:space="preserve"> </w:t>
+      </w:r>
+      <w:r>
+        <w:rPr>
+          <w:rFonts w:ascii="Arial" w:hAnsi="Arial" w:cs="Arial"/>
+          <w:color w:val="000000"/>
+          <w:sz w:val="20"/>
+          <w:szCs w:val="20"/>
+          <w:lang w:val="en-GB"/>
+        </w:rPr>
+        <w:t xml:space="preserve">{/skills} </w:t>
       </w:r>
     </w:p>
     <w:p>

</xml_diff>

<commit_message>
refactor: improve document styling
</commit_message>
<xml_diff>
--- a/public/assets/templates/cv.docx
+++ b/public/assets/templates/cv.docx
@@ -15,7 +15,7 @@
         <w:rPr>
           <w:rFonts w:ascii="Arial" w:eastAsia="Calibri" w:hAnsi="Arial" w:cs="Arial"/>
           <w:b/>
-          <w:color w:val="000000"/>
+          <w:color w:val="000000" w:themeColor="text1"/>
           <w:sz w:val="32"/>
           <w:szCs w:val="32"/>
         </w:rPr>
@@ -24,7 +24,7 @@
         <w:rPr>
           <w:rFonts w:ascii="Arial" w:eastAsia="Calibri" w:hAnsi="Arial" w:cs="Arial"/>
           <w:b/>
-          <w:color w:val="000000"/>
+          <w:color w:val="000000" w:themeColor="text1"/>
           <w:sz w:val="32"/>
           <w:szCs w:val="32"/>
           <w:lang w:val="en-GB"/>
@@ -35,7 +35,7 @@
         <w:rPr>
           <w:rFonts w:ascii="Arial" w:eastAsia="Calibri" w:hAnsi="Arial" w:cs="Arial"/>
           <w:b/>
-          <w:color w:val="000000"/>
+          <w:color w:val="000000" w:themeColor="text1"/>
           <w:sz w:val="32"/>
           <w:szCs w:val="32"/>
           <w:lang w:val="en-GB"/>
@@ -46,7 +46,7 @@
         <w:rPr>
           <w:rFonts w:ascii="Arial" w:eastAsia="Calibri" w:hAnsi="Arial" w:cs="Arial"/>
           <w:b/>
-          <w:color w:val="000000"/>
+          <w:color w:val="000000" w:themeColor="text1"/>
           <w:sz w:val="32"/>
           <w:szCs w:val="32"/>
           <w:lang w:val="en-GB"/>
@@ -57,7 +57,7 @@
         <w:rPr>
           <w:rFonts w:ascii="Arial" w:eastAsia="Calibri" w:hAnsi="Arial" w:cs="Arial"/>
           <w:bCs/>
-          <w:color w:val="000000"/>
+          <w:color w:val="000000" w:themeColor="text1"/>
           <w:sz w:val="32"/>
           <w:szCs w:val="32"/>
           <w:lang w:val="en-GB"/>
@@ -77,45 +77,130 @@
         <w:jc w:val="center"/>
         <w:rPr>
           <w:rFonts w:ascii="Arial" w:eastAsia="Calibri" w:hAnsi="Arial" w:cs="Arial"/>
-          <w:color w:val="000000"/>
-          <w:sz w:val="20"/>
-          <w:szCs w:val="20"/>
-          <w:lang w:val="en-GB"/>
-        </w:rPr>
-      </w:pPr>
-      <w:r>
-        <w:rPr>
-          <w:rFonts w:ascii="Arial" w:eastAsia="Calibri" w:hAnsi="Arial" w:cs="Arial"/>
+          <w:color w:val="000000" w:themeColor="text1"/>
+          <w:sz w:val="20"/>
+          <w:szCs w:val="20"/>
+          <w:lang w:val="en-GB"/>
+        </w:rPr>
+      </w:pPr>
+      <w:r>
+        <w:rPr>
+          <w:rFonts w:ascii="Arial" w:eastAsia="Calibri" w:hAnsi="Arial" w:cs="Arial"/>
+          <w:color w:val="000000" w:themeColor="text1"/>
+          <w:sz w:val="20"/>
+          <w:szCs w:val="20"/>
+          <w:lang w:val="en-GB"/>
+        </w:rPr>
+        <w:t>{a</w:t>
+      </w:r>
+      <w:r>
+        <w:rPr>
+          <w:rFonts w:ascii="Arial" w:eastAsia="Calibri" w:hAnsi="Arial" w:cs="Arial"/>
+          <w:color w:val="000000" w:themeColor="text1"/>
+          <w:sz w:val="20"/>
+          <w:szCs w:val="20"/>
+          <w:lang w:val="en-GB"/>
+        </w:rPr>
+        <w:t>ddress</w:t>
+      </w:r>
+      <w:r>
+        <w:rPr>
+          <w:rFonts w:ascii="Arial" w:eastAsia="Calibri" w:hAnsi="Arial" w:cs="Arial"/>
+          <w:color w:val="000000" w:themeColor="text1"/>
+          <w:sz w:val="20"/>
+          <w:szCs w:val="20"/>
+          <w:lang w:val="en-GB"/>
+        </w:rPr>
+        <w:t>}</w:t>
+      </w:r>
+      <w:r>
+        <w:rPr>
+          <w:rFonts w:ascii="Arial" w:eastAsia="Calibri" w:hAnsi="Arial" w:cs="Arial"/>
+          <w:color w:val="000000" w:themeColor="text1"/>
+          <w:sz w:val="20"/>
+          <w:szCs w:val="20"/>
+          <w:lang w:val="en-GB"/>
+        </w:rPr>
+        <w:t xml:space="preserve"> </w:t>
+      </w:r>
+      <w:r>
+        <w:rPr>
+          <w:rFonts w:ascii="Arial" w:eastAsia="Calibri" w:hAnsi="Arial" w:cs="Arial"/>
+          <w:b/>
+          <w:bCs/>
+          <w:color w:val="000000" w:themeColor="text1"/>
+          <w:sz w:val="20"/>
+          <w:szCs w:val="20"/>
+          <w:lang w:val="en-GB"/>
+        </w:rPr>
+        <w:t>.</w:t>
+      </w:r>
+      <w:r>
+        <w:rPr>
+          <w:rFonts w:ascii="Arial" w:eastAsia="Calibri" w:hAnsi="Arial" w:cs="Arial"/>
+          <w:color w:val="000000" w:themeColor="text1"/>
+          <w:sz w:val="20"/>
+          <w:szCs w:val="20"/>
+          <w:lang w:val="en-GB"/>
+        </w:rPr>
+        <w:t xml:space="preserve"> </w:t>
+      </w:r>
+      <w:r>
+        <w:rPr>
+          <w:rFonts w:ascii="Arial" w:eastAsia="Calibri" w:hAnsi="Arial" w:cs="Arial"/>
+          <w:color w:val="000000" w:themeColor="text1"/>
           <w:sz w:val="20"/>
           <w:szCs w:val="20"/>
           <w:lang w:val="en-GB"/>
         </w:rPr>
         <w:t>{</w:t>
       </w:r>
-      <w:r>
-        <w:rPr>
-          <w:rFonts w:ascii="Arial" w:eastAsia="Calibri" w:hAnsi="Arial" w:cs="Arial"/>
-          <w:color w:val="000000"/>
-          <w:sz w:val="20"/>
-          <w:szCs w:val="20"/>
-          <w:lang w:val="en-GB"/>
-        </w:rPr>
-        <w:t>a</w:t>
-      </w:r>
-      <w:r>
-        <w:rPr>
-          <w:rFonts w:ascii="Arial" w:eastAsia="Calibri" w:hAnsi="Arial" w:cs="Arial"/>
-          <w:color w:val="000000"/>
+      <w:proofErr w:type="spellStart"/>
+      <w:r>
+        <w:rPr>
+          <w:rFonts w:ascii="Arial" w:eastAsia="Calibri" w:hAnsi="Arial" w:cs="Arial"/>
+          <w:color w:val="000000" w:themeColor="text1"/>
+          <w:sz w:val="20"/>
+          <w:szCs w:val="20"/>
+          <w:lang w:val="en-GB"/>
+        </w:rPr>
+        <w:t>e</w:t>
+      </w:r>
+      <w:r>
+        <w:rPr>
+          <w:rFonts w:ascii="Arial" w:eastAsia="Calibri" w:hAnsi="Arial" w:cs="Arial"/>
+          <w:color w:val="000000" w:themeColor="text1"/>
+          <w:sz w:val="20"/>
+          <w:szCs w:val="20"/>
+          <w:lang w:val="en-GB"/>
+        </w:rPr>
+        <w:t>mail</w:t>
+      </w:r>
+      <w:r>
+        <w:rPr>
+          <w:rFonts w:ascii="Arial" w:eastAsia="Calibri" w:hAnsi="Arial" w:cs="Arial"/>
+          <w:color w:val="000000" w:themeColor="text1"/>
+          <w:sz w:val="20"/>
+          <w:szCs w:val="20"/>
+          <w:lang w:val="en-GB"/>
+        </w:rPr>
+        <w:t>_a</w:t>
+      </w:r>
+      <w:r>
+        <w:rPr>
+          <w:rFonts w:ascii="Arial" w:eastAsia="Calibri" w:hAnsi="Arial" w:cs="Arial"/>
+          <w:color w:val="000000" w:themeColor="text1"/>
           <w:sz w:val="20"/>
           <w:szCs w:val="20"/>
           <w:lang w:val="en-GB"/>
         </w:rPr>
         <w:t>ddress</w:t>
       </w:r>
-      <w:r>
-        <w:rPr>
-          <w:rFonts w:ascii="Arial" w:eastAsia="Calibri" w:hAnsi="Arial" w:cs="Arial"/>
-          <w:color w:val="000000"/>
+      <w:proofErr w:type="spellEnd"/>
+      <w:r>
+        <w:rPr>
+          <w:rFonts w:ascii="Arial" w:eastAsia="Calibri" w:hAnsi="Arial" w:cs="Arial"/>
+          <w:color w:val="000000" w:themeColor="text1"/>
           <w:sz w:val="20"/>
           <w:szCs w:val="20"/>
           <w:lang w:val="en-GB"/>
@@ -125,7 +210,7 @@
       <w:r>
         <w:rPr>
           <w:rFonts w:ascii="Arial" w:eastAsia="Calibri" w:hAnsi="Arial" w:cs="Arial"/>
-          <w:color w:val="000000"/>
+          <w:color w:val="000000" w:themeColor="text1"/>
           <w:sz w:val="20"/>
           <w:szCs w:val="20"/>
           <w:lang w:val="en-GB"/>
@@ -137,7 +222,7 @@
           <w:rFonts w:ascii="Arial" w:eastAsia="Calibri" w:hAnsi="Arial" w:cs="Arial"/>
           <w:b/>
           <w:bCs/>
-          <w:color w:val="000000"/>
+          <w:color w:val="000000" w:themeColor="text1"/>
           <w:sz w:val="20"/>
           <w:szCs w:val="20"/>
           <w:lang w:val="en-GB"/>
@@ -147,7 +232,7 @@
       <w:r>
         <w:rPr>
           <w:rFonts w:ascii="Arial" w:eastAsia="Calibri" w:hAnsi="Arial" w:cs="Arial"/>
-          <w:color w:val="000000"/>
+          <w:color w:val="000000" w:themeColor="text1"/>
           <w:sz w:val="20"/>
           <w:szCs w:val="20"/>
           <w:lang w:val="en-GB"/>
@@ -157,99 +242,28 @@
       <w:r>
         <w:rPr>
           <w:rFonts w:ascii="Arial" w:eastAsia="Calibri" w:hAnsi="Arial" w:cs="Arial"/>
-          <w:color w:val="000000"/>
-          <w:sz w:val="20"/>
-          <w:szCs w:val="20"/>
-          <w:lang w:val="en-GB"/>
-        </w:rPr>
-        <w:t>{e</w:t>
-      </w:r>
-      <w:r>
-        <w:rPr>
-          <w:rFonts w:ascii="Arial" w:eastAsia="Calibri" w:hAnsi="Arial" w:cs="Arial"/>
-          <w:color w:val="000000"/>
-          <w:sz w:val="20"/>
-          <w:szCs w:val="20"/>
-          <w:lang w:val="en-GB"/>
-        </w:rPr>
-        <w:t>mail</w:t>
-      </w:r>
-      <w:r>
-        <w:rPr>
-          <w:rFonts w:ascii="Arial" w:eastAsia="Calibri" w:hAnsi="Arial" w:cs="Arial"/>
-          <w:color w:val="000000"/>
-          <w:sz w:val="20"/>
-          <w:szCs w:val="20"/>
-          <w:lang w:val="en-GB"/>
-        </w:rPr>
-        <w:t>_a</w:t>
-      </w:r>
-      <w:r>
-        <w:rPr>
-          <w:rFonts w:ascii="Arial" w:eastAsia="Calibri" w:hAnsi="Arial" w:cs="Arial"/>
-          <w:color w:val="000000"/>
-          <w:sz w:val="20"/>
-          <w:szCs w:val="20"/>
-          <w:lang w:val="en-GB"/>
-        </w:rPr>
-        <w:t>ddress</w:t>
-      </w:r>
-      <w:r>
-        <w:rPr>
-          <w:rFonts w:ascii="Arial" w:eastAsia="Calibri" w:hAnsi="Arial" w:cs="Arial"/>
-          <w:color w:val="000000"/>
-          <w:sz w:val="20"/>
-          <w:szCs w:val="20"/>
-          <w:lang w:val="en-GB"/>
-        </w:rPr>
-        <w:t>}</w:t>
-      </w:r>
-      <w:r>
-        <w:rPr>
-          <w:rFonts w:ascii="Arial" w:eastAsia="Calibri" w:hAnsi="Arial" w:cs="Arial"/>
-          <w:color w:val="000000"/>
-          <w:sz w:val="20"/>
-          <w:szCs w:val="20"/>
-          <w:lang w:val="en-GB"/>
-        </w:rPr>
-        <w:t xml:space="preserve"> </w:t>
-      </w:r>
-      <w:r>
-        <w:rPr>
-          <w:rFonts w:ascii="Arial" w:eastAsia="Calibri" w:hAnsi="Arial" w:cs="Arial"/>
-          <w:b/>
-          <w:bCs/>
-          <w:color w:val="000000"/>
-          <w:sz w:val="20"/>
-          <w:szCs w:val="20"/>
-          <w:lang w:val="en-GB"/>
-        </w:rPr>
-        <w:t>.</w:t>
-      </w:r>
-      <w:r>
-        <w:rPr>
-          <w:rFonts w:ascii="Arial" w:eastAsia="Calibri" w:hAnsi="Arial" w:cs="Arial"/>
-          <w:color w:val="000000"/>
-          <w:sz w:val="20"/>
-          <w:szCs w:val="20"/>
-          <w:lang w:val="en-GB"/>
-        </w:rPr>
-        <w:t xml:space="preserve"> </w:t>
-      </w:r>
-      <w:r>
-        <w:rPr>
-          <w:rFonts w:ascii="Arial" w:eastAsia="Calibri" w:hAnsi="Arial" w:cs="Arial"/>
-          <w:color w:val="000000"/>
-          <w:sz w:val="20"/>
-          <w:szCs w:val="20"/>
-          <w:lang w:val="en-GB"/>
-        </w:rPr>
-        <w:t>{p</w:t>
-      </w:r>
-      <w:r>
-        <w:rPr>
-          <w:rFonts w:ascii="Arial" w:eastAsia="Calibri" w:hAnsi="Arial" w:cs="Arial"/>
-          <w:color w:val="000000"/>
+          <w:color w:val="000000" w:themeColor="text1"/>
+          <w:sz w:val="20"/>
+          <w:szCs w:val="20"/>
+          <w:lang w:val="en-GB"/>
+        </w:rPr>
+        <w:t>{</w:t>
+      </w:r>
+      <w:proofErr w:type="spellStart"/>
+      <w:r>
+        <w:rPr>
+          <w:rFonts w:ascii="Arial" w:eastAsia="Calibri" w:hAnsi="Arial" w:cs="Arial"/>
+          <w:color w:val="000000" w:themeColor="text1"/>
+          <w:sz w:val="20"/>
+          <w:szCs w:val="20"/>
+          <w:lang w:val="en-GB"/>
+        </w:rPr>
+        <w:t>p</w:t>
+      </w:r>
+      <w:r>
+        <w:rPr>
+          <w:rFonts w:ascii="Arial" w:eastAsia="Calibri" w:hAnsi="Arial" w:cs="Arial"/>
+          <w:color w:val="000000" w:themeColor="text1"/>
           <w:sz w:val="20"/>
           <w:szCs w:val="20"/>
           <w:lang w:val="en-GB"/>
@@ -259,7 +273,7 @@
       <w:r>
         <w:rPr>
           <w:rFonts w:ascii="Arial" w:eastAsia="Calibri" w:hAnsi="Arial" w:cs="Arial"/>
-          <w:color w:val="000000"/>
+          <w:color w:val="000000" w:themeColor="text1"/>
           <w:sz w:val="20"/>
           <w:szCs w:val="20"/>
           <w:lang w:val="en-GB"/>
@@ -269,17 +283,18 @@
       <w:r>
         <w:rPr>
           <w:rFonts w:ascii="Arial" w:eastAsia="Calibri" w:hAnsi="Arial" w:cs="Arial"/>
-          <w:color w:val="000000"/>
+          <w:color w:val="000000" w:themeColor="text1"/>
           <w:sz w:val="20"/>
           <w:szCs w:val="20"/>
           <w:lang w:val="en-GB"/>
         </w:rPr>
         <w:t>umber</w:t>
       </w:r>
-      <w:r>
-        <w:rPr>
-          <w:rFonts w:ascii="Arial" w:eastAsia="Calibri" w:hAnsi="Arial" w:cs="Arial"/>
-          <w:color w:val="000000"/>
+      <w:proofErr w:type="spellEnd"/>
+      <w:r>
+        <w:rPr>
+          <w:rFonts w:ascii="Arial" w:eastAsia="Calibri" w:hAnsi="Arial" w:cs="Arial"/>
+          <w:color w:val="000000" w:themeColor="text1"/>
           <w:sz w:val="20"/>
           <w:szCs w:val="20"/>
           <w:lang w:val="en-GB"/>
@@ -300,7 +315,7 @@
         <w:jc w:val="center"/>
         <w:rPr>
           <w:rFonts w:ascii="Arial" w:eastAsia="Calibri" w:hAnsi="Arial" w:cs="Arial"/>
-          <w:color w:val="000000"/>
+          <w:color w:val="000000" w:themeColor="text1"/>
           <w:sz w:val="20"/>
           <w:szCs w:val="20"/>
           <w:lang w:val="en-GB"/>
@@ -319,7 +334,7 @@
         <w:rPr>
           <w:rFonts w:ascii="Arial" w:eastAsia="Calibri" w:hAnsi="Arial" w:cs="Arial"/>
           <w:b/>
-          <w:color w:val="000000"/>
+          <w:color w:val="000000" w:themeColor="text1"/>
           <w:sz w:val="20"/>
           <w:szCs w:val="20"/>
           <w:u w:val="single"/>
@@ -330,7 +345,7 @@
         <w:rPr>
           <w:rFonts w:ascii="Arial" w:eastAsia="Calibri" w:hAnsi="Arial" w:cs="Arial"/>
           <w:b/>
-          <w:color w:val="000000"/>
+          <w:color w:val="000000" w:themeColor="text1"/>
           <w:sz w:val="20"/>
           <w:szCs w:val="20"/>
           <w:u w:val="single"/>
@@ -352,7 +367,7 @@
         <w:rPr>
           <w:rFonts w:ascii="Arial" w:eastAsia="Calibri" w:hAnsi="Arial" w:cs="Arial"/>
           <w:bCs/>
-          <w:color w:val="000000"/>
+          <w:color w:val="000000" w:themeColor="text1"/>
           <w:sz w:val="20"/>
           <w:szCs w:val="20"/>
           <w:lang w:val="en-GB"/>
@@ -362,7 +377,7 @@
         <w:rPr>
           <w:rFonts w:ascii="Arial" w:eastAsia="Calibri" w:hAnsi="Arial" w:cs="Arial"/>
           <w:bCs/>
-          <w:color w:val="000000"/>
+          <w:color w:val="000000" w:themeColor="text1"/>
           <w:sz w:val="20"/>
           <w:szCs w:val="20"/>
           <w:lang w:val="en-GB"/>
@@ -373,7 +388,7 @@
         <w:rPr>
           <w:rFonts w:ascii="Arial" w:eastAsia="Calibri" w:hAnsi="Arial" w:cs="Arial"/>
           <w:bCs/>
-          <w:color w:val="000000"/>
+          <w:color w:val="000000" w:themeColor="text1"/>
           <w:sz w:val="20"/>
           <w:szCs w:val="20"/>
           <w:lang w:val="en-GB"/>
@@ -384,7 +399,7 @@
         <w:rPr>
           <w:rFonts w:ascii="Arial" w:eastAsia="Calibri" w:hAnsi="Arial" w:cs="Arial"/>
           <w:bCs/>
-          <w:color w:val="000000"/>
+          <w:color w:val="000000" w:themeColor="text1"/>
           <w:sz w:val="20"/>
           <w:szCs w:val="20"/>
           <w:lang w:val="en-GB"/>
@@ -405,18 +420,19 @@
         <w:rPr>
           <w:rFonts w:ascii="Arial" w:eastAsia="Calibri" w:hAnsi="Arial" w:cs="Arial"/>
           <w:bCs/>
-          <w:color w:val="000000"/>
-          <w:sz w:val="20"/>
-          <w:szCs w:val="20"/>
-          <w:lang w:val="en-GB"/>
-        </w:rPr>
-      </w:pPr>
-    </w:p>
-    <w:p>
-      <w:pPr>
-        <w:rPr>
-          <w:rFonts w:ascii="Arial" w:eastAsia="Calibri" w:hAnsi="Arial" w:cs="Arial"/>
-          <w:b/>
+          <w:color w:val="000000" w:themeColor="text1"/>
+          <w:sz w:val="20"/>
+          <w:szCs w:val="20"/>
+          <w:lang w:val="en-GB"/>
+        </w:rPr>
+      </w:pPr>
+    </w:p>
+    <w:p>
+      <w:pPr>
+        <w:rPr>
+          <w:rFonts w:ascii="Arial" w:eastAsia="Calibri" w:hAnsi="Arial" w:cs="Arial"/>
+          <w:b/>
+          <w:color w:val="000000" w:themeColor="text1"/>
           <w:sz w:val="20"/>
           <w:szCs w:val="20"/>
           <w:u w:val="single"/>
@@ -427,6 +443,7 @@
         <w:rPr>
           <w:rFonts w:ascii="Arial" w:eastAsia="Calibri" w:hAnsi="Arial" w:cs="Arial"/>
           <w:b/>
+          <w:color w:val="000000" w:themeColor="text1"/>
           <w:sz w:val="20"/>
           <w:szCs w:val="20"/>
           <w:u w:val="single"/>
@@ -440,15 +457,17 @@
         <w:rPr>
           <w:rFonts w:ascii="Arial" w:eastAsia="Calibri" w:hAnsi="Arial" w:cs="Arial"/>
           <w:b/>
-          <w:sz w:val="20"/>
-          <w:szCs w:val="20"/>
-          <w:lang w:val="en-GB"/>
-        </w:rPr>
-      </w:pPr>
-      <w:r>
-        <w:rPr>
-          <w:rFonts w:ascii="Arial" w:eastAsia="Calibri" w:hAnsi="Arial" w:cs="Arial"/>
-          <w:b/>
+          <w:color w:val="000000" w:themeColor="text1"/>
+          <w:sz w:val="20"/>
+          <w:szCs w:val="20"/>
+          <w:lang w:val="en-GB"/>
+        </w:rPr>
+      </w:pPr>
+      <w:r>
+        <w:rPr>
+          <w:rFonts w:ascii="Arial" w:eastAsia="Calibri" w:hAnsi="Arial" w:cs="Arial"/>
+          <w:b/>
+          <w:color w:val="000000" w:themeColor="text1"/>
           <w:sz w:val="20"/>
           <w:szCs w:val="20"/>
           <w:lang w:val="en-GB"/>
@@ -471,17 +490,17 @@
         </w:tabs>
         <w:rPr>
           <w:rFonts w:ascii="Arial" w:eastAsia="Calibri" w:hAnsi="Arial" w:cs="Arial"/>
-          <w:color w:val="000000"/>
-          <w:sz w:val="20"/>
-          <w:szCs w:val="20"/>
-          <w:lang w:val="en-GB"/>
-        </w:rPr>
-      </w:pPr>
-      <w:r>
-        <w:rPr>
-          <w:rFonts w:ascii="Arial" w:eastAsia="Calibri" w:hAnsi="Arial" w:cs="Arial"/>
-          <w:b/>
-          <w:color w:val="000000"/>
+          <w:color w:val="000000" w:themeColor="text1"/>
+          <w:sz w:val="20"/>
+          <w:szCs w:val="20"/>
+          <w:lang w:val="en-GB"/>
+        </w:rPr>
+      </w:pPr>
+      <w:r>
+        <w:rPr>
+          <w:rFonts w:ascii="Arial" w:eastAsia="Calibri" w:hAnsi="Arial" w:cs="Arial"/>
+          <w:b/>
+          <w:color w:val="000000" w:themeColor="text1"/>
           <w:sz w:val="20"/>
           <w:szCs w:val="20"/>
           <w:lang w:val="en-GB"/>
@@ -491,7 +510,7 @@
       <w:r>
         <w:rPr>
           <w:rFonts w:ascii="Arial" w:eastAsia="Calibri" w:hAnsi="Arial" w:cs="Arial"/>
-          <w:color w:val="000000"/>
+          <w:color w:val="000000" w:themeColor="text1"/>
           <w:sz w:val="20"/>
           <w:szCs w:val="20"/>
           <w:lang w:val="en-GB"/>
@@ -515,7 +534,7 @@
         </w:tabs>
         <w:rPr>
           <w:rFonts w:ascii="Arial" w:eastAsia="Calibri" w:hAnsi="Arial" w:cs="Arial"/>
-          <w:color w:val="000000"/>
+          <w:color w:val="000000" w:themeColor="text1"/>
           <w:sz w:val="20"/>
           <w:szCs w:val="20"/>
           <w:lang w:val="en-GB"/>
@@ -525,7 +544,7 @@
         <w:rPr>
           <w:rFonts w:ascii="Arial" w:eastAsia="Calibri" w:hAnsi="Arial" w:cs="Arial"/>
           <w:i/>
-          <w:color w:val="000000"/>
+          <w:color w:val="000000" w:themeColor="text1"/>
           <w:sz w:val="20"/>
           <w:szCs w:val="20"/>
           <w:lang w:val="en-GB"/>
@@ -535,7 +554,7 @@
       <w:r>
         <w:rPr>
           <w:rFonts w:ascii="Arial" w:eastAsia="Calibri" w:hAnsi="Arial" w:cs="Arial"/>
-          <w:color w:val="000000"/>
+          <w:color w:val="000000" w:themeColor="text1"/>
           <w:sz w:val="20"/>
           <w:szCs w:val="20"/>
           <w:lang w:val="en-GB"/>
@@ -543,29 +562,32 @@
         <w:tab/>
         <w:t>{</w:t>
       </w:r>
-      <w:r>
-        <w:rPr>
-          <w:rFonts w:ascii="Arial" w:eastAsia="Calibri" w:hAnsi="Arial" w:cs="Arial"/>
-          <w:sz w:val="20"/>
-          <w:szCs w:val="20"/>
-          <w:lang w:val="en-GB"/>
-        </w:rPr>
-        <w:t>startDate}</w:t>
-      </w:r>
-      <w:r>
-        <w:rPr>
-          <w:rFonts w:ascii="Arial" w:eastAsia="Calibri" w:hAnsi="Arial" w:cs="Arial"/>
-          <w:color w:val="000000"/>
-          <w:sz w:val="20"/>
-          <w:szCs w:val="20"/>
-          <w:lang w:val="en-GB"/>
-        </w:rPr>
-        <w:t xml:space="preserve"> </w:t>
-      </w:r>
-      <w:r>
-        <w:rPr>
-          <w:rFonts w:ascii="Arial" w:eastAsia="Calibri" w:hAnsi="Arial" w:cs="Arial"/>
-          <w:color w:val="000000"/>
+      <w:proofErr w:type="spellStart"/>
+      <w:r>
+        <w:rPr>
+          <w:rFonts w:ascii="Arial" w:eastAsia="Calibri" w:hAnsi="Arial" w:cs="Arial"/>
+          <w:color w:val="000000" w:themeColor="text1"/>
+          <w:sz w:val="20"/>
+          <w:szCs w:val="20"/>
+          <w:lang w:val="en-GB"/>
+        </w:rPr>
+        <w:t>startDate</w:t>
+      </w:r>
+      <w:proofErr w:type="spellEnd"/>
+      <w:r>
+        <w:rPr>
+          <w:rFonts w:ascii="Arial" w:eastAsia="Calibri" w:hAnsi="Arial" w:cs="Arial"/>
+          <w:color w:val="000000" w:themeColor="text1"/>
+          <w:sz w:val="20"/>
+          <w:szCs w:val="20"/>
+          <w:lang w:val="en-GB"/>
+        </w:rPr>
+        <w:t xml:space="preserve">} </w:t>
+      </w:r>
+      <w:r>
+        <w:rPr>
+          <w:rFonts w:ascii="Arial" w:eastAsia="Calibri" w:hAnsi="Arial" w:cs="Arial"/>
+          <w:color w:val="000000" w:themeColor="text1"/>
           <w:sz w:val="20"/>
           <w:szCs w:val="20"/>
           <w:lang w:val="en-GB"/>
@@ -575,12 +597,34 @@
       <w:r>
         <w:rPr>
           <w:rFonts w:ascii="Arial" w:eastAsia="Calibri" w:hAnsi="Arial" w:cs="Arial"/>
-          <w:color w:val="000000"/>
-          <w:sz w:val="20"/>
-          <w:szCs w:val="20"/>
-          <w:lang w:val="en-GB"/>
-        </w:rPr>
-        <w:t xml:space="preserve"> {endDate}</w:t>
+          <w:color w:val="000000" w:themeColor="text1"/>
+          <w:sz w:val="20"/>
+          <w:szCs w:val="20"/>
+          <w:lang w:val="en-GB"/>
+        </w:rPr>
+        <w:t xml:space="preserve"> {</w:t>
+      </w:r>
+      <w:proofErr w:type="spellStart"/>
+      <w:r>
+        <w:rPr>
+          <w:rFonts w:ascii="Arial" w:eastAsia="Calibri" w:hAnsi="Arial" w:cs="Arial"/>
+          <w:color w:val="000000" w:themeColor="text1"/>
+          <w:sz w:val="20"/>
+          <w:szCs w:val="20"/>
+          <w:lang w:val="en-GB"/>
+        </w:rPr>
+        <w:t>endDate</w:t>
+      </w:r>
+      <w:proofErr w:type="spellEnd"/>
+      <w:r>
+        <w:rPr>
+          <w:rFonts w:ascii="Arial" w:eastAsia="Calibri" w:hAnsi="Arial" w:cs="Arial"/>
+          <w:color w:val="000000" w:themeColor="text1"/>
+          <w:sz w:val="20"/>
+          <w:szCs w:val="20"/>
+          <w:lang w:val="en-GB"/>
+        </w:rPr>
+        <w:t>}</w:t>
       </w:r>
     </w:p>
     <w:p>
@@ -596,16 +640,16 @@
         <w:jc w:val="both"/>
         <w:rPr>
           <w:rFonts w:ascii="Arial" w:eastAsia="Calibri" w:hAnsi="Arial" w:cs="Arial"/>
-          <w:color w:val="000000"/>
-          <w:sz w:val="20"/>
-          <w:szCs w:val="20"/>
-          <w:lang w:val="en-GB"/>
-        </w:rPr>
-      </w:pPr>
-      <w:r>
-        <w:rPr>
-          <w:rFonts w:ascii="Arial" w:eastAsia="Calibri" w:hAnsi="Arial" w:cs="Arial"/>
-          <w:color w:val="000000"/>
+          <w:color w:val="000000" w:themeColor="text1"/>
+          <w:sz w:val="20"/>
+          <w:szCs w:val="20"/>
+          <w:lang w:val="en-GB"/>
+        </w:rPr>
+      </w:pPr>
+      <w:r>
+        <w:rPr>
+          <w:rFonts w:ascii="Arial" w:eastAsia="Calibri" w:hAnsi="Arial" w:cs="Arial"/>
+          <w:color w:val="000000" w:themeColor="text1"/>
           <w:sz w:val="20"/>
           <w:szCs w:val="20"/>
           <w:lang w:val="en-GB"/>
@@ -625,7 +669,7 @@
         <w:shd w:val="clear" w:color="auto" w:fill="FFFFFF"/>
         <w:rPr>
           <w:rFonts w:ascii="Arial" w:eastAsia="Calibri" w:hAnsi="Arial" w:cs="Arial"/>
-          <w:color w:val="000000"/>
+          <w:color w:val="000000" w:themeColor="text1"/>
           <w:sz w:val="20"/>
           <w:szCs w:val="20"/>
           <w:lang w:val="en-GB"/>
@@ -643,16 +687,16 @@
         </w:pBdr>
         <w:rPr>
           <w:rFonts w:ascii="Arial" w:eastAsia="Calibri" w:hAnsi="Arial" w:cs="Arial"/>
-          <w:color w:val="000000"/>
-          <w:sz w:val="20"/>
-          <w:szCs w:val="20"/>
-          <w:lang w:val="en-GB"/>
-        </w:rPr>
-      </w:pPr>
-      <w:r>
-        <w:rPr>
-          <w:rFonts w:ascii="Arial" w:eastAsia="Calibri" w:hAnsi="Arial" w:cs="Arial"/>
-          <w:color w:val="000000"/>
+          <w:color w:val="000000" w:themeColor="text1"/>
+          <w:sz w:val="20"/>
+          <w:szCs w:val="20"/>
+          <w:lang w:val="en-GB"/>
+        </w:rPr>
+      </w:pPr>
+      <w:r>
+        <w:rPr>
+          <w:rFonts w:ascii="Arial" w:eastAsia="Calibri" w:hAnsi="Arial" w:cs="Arial"/>
+          <w:color w:val="000000" w:themeColor="text1"/>
           <w:sz w:val="20"/>
           <w:szCs w:val="20"/>
           <w:lang w:val="en-GB"/>
@@ -672,7 +716,7 @@
         <w:rPr>
           <w:rFonts w:ascii="Arial" w:eastAsia="Calibri" w:hAnsi="Arial" w:cs="Arial"/>
           <w:b/>
-          <w:color w:val="000000"/>
+          <w:color w:val="000000" w:themeColor="text1"/>
           <w:sz w:val="20"/>
           <w:szCs w:val="20"/>
           <w:u w:val="single"/>
@@ -683,7 +727,7 @@
         <w:rPr>
           <w:rFonts w:ascii="Arial" w:eastAsia="Calibri" w:hAnsi="Arial" w:cs="Arial"/>
           <w:b/>
-          <w:color w:val="000000"/>
+          <w:color w:val="000000" w:themeColor="text1"/>
           <w:sz w:val="20"/>
           <w:szCs w:val="20"/>
           <w:u w:val="single"/>
@@ -704,17 +748,17 @@
         <w:rPr>
           <w:rFonts w:ascii="Arial" w:eastAsia="Calibri" w:hAnsi="Arial" w:cs="Arial"/>
           <w:b/>
-          <w:color w:val="000000"/>
-          <w:sz w:val="20"/>
-          <w:szCs w:val="20"/>
-          <w:lang w:val="en-GB"/>
-        </w:rPr>
-      </w:pPr>
-      <w:r>
-        <w:rPr>
-          <w:rFonts w:ascii="Arial" w:eastAsia="Calibri" w:hAnsi="Arial" w:cs="Arial"/>
-          <w:b/>
-          <w:color w:val="000000"/>
+          <w:color w:val="000000" w:themeColor="text1"/>
+          <w:sz w:val="20"/>
+          <w:szCs w:val="20"/>
+          <w:lang w:val="en-GB"/>
+        </w:rPr>
+      </w:pPr>
+      <w:r>
+        <w:rPr>
+          <w:rFonts w:ascii="Arial" w:eastAsia="Calibri" w:hAnsi="Arial" w:cs="Arial"/>
+          <w:b/>
+          <w:color w:val="000000" w:themeColor="text1"/>
           <w:sz w:val="20"/>
           <w:szCs w:val="20"/>
           <w:lang w:val="en-GB"/>
@@ -730,15 +774,17 @@
         <w:rPr>
           <w:rFonts w:ascii="Arial" w:hAnsi="Arial" w:cs="Arial"/>
           <w:b/>
-          <w:sz w:val="20"/>
-          <w:szCs w:val="20"/>
-          <w:lang w:val="en-GB"/>
-        </w:rPr>
-      </w:pPr>
-      <w:r>
-        <w:rPr>
-          <w:rFonts w:ascii="Arial" w:hAnsi="Arial" w:cs="Arial"/>
-          <w:b/>
+          <w:color w:val="000000" w:themeColor="text1"/>
+          <w:sz w:val="20"/>
+          <w:szCs w:val="20"/>
+          <w:lang w:val="en-GB"/>
+        </w:rPr>
+      </w:pPr>
+      <w:r>
+        <w:rPr>
+          <w:rFonts w:ascii="Arial" w:hAnsi="Arial" w:cs="Arial"/>
+          <w:b/>
+          <w:color w:val="000000" w:themeColor="text1"/>
           <w:sz w:val="20"/>
           <w:szCs w:val="20"/>
           <w:lang w:val="en-GB"/>
@@ -749,6 +795,7 @@
         <w:rPr>
           <w:rFonts w:ascii="Arial" w:hAnsi="Arial" w:cs="Arial"/>
           <w:b/>
+          <w:color w:val="000000" w:themeColor="text1"/>
           <w:sz w:val="20"/>
           <w:szCs w:val="20"/>
           <w:lang w:val="en-GB"/>
@@ -759,6 +806,7 @@
         <w:rPr>
           <w:rFonts w:ascii="Arial" w:hAnsi="Arial" w:cs="Arial"/>
           <w:b/>
+          <w:color w:val="000000" w:themeColor="text1"/>
           <w:sz w:val="20"/>
           <w:szCs w:val="20"/>
           <w:lang w:val="en-GB"/>
@@ -769,6 +817,7 @@
         <w:rPr>
           <w:rFonts w:ascii="Arial" w:hAnsi="Arial" w:cs="Arial"/>
           <w:b/>
+          <w:color w:val="000000" w:themeColor="text1"/>
           <w:sz w:val="20"/>
           <w:szCs w:val="20"/>
           <w:lang w:val="en-GB"/>
@@ -778,6 +827,7 @@
       <w:r>
         <w:rPr>
           <w:rFonts w:ascii="Arial" w:hAnsi="Arial" w:cs="Arial"/>
+          <w:color w:val="000000" w:themeColor="text1"/>
           <w:sz w:val="20"/>
           <w:szCs w:val="20"/>
           <w:lang w:val="en-GB"/>
@@ -787,6 +837,7 @@
       <w:r>
         <w:rPr>
           <w:rFonts w:ascii="Arial" w:hAnsi="Arial" w:cs="Arial"/>
+          <w:color w:val="000000" w:themeColor="text1"/>
           <w:sz w:val="20"/>
           <w:szCs w:val="20"/>
           <w:lang w:val="en-GB"/>
@@ -809,7 +860,7 @@
         </w:tabs>
         <w:rPr>
           <w:rFonts w:ascii="Arial" w:eastAsia="Calibri" w:hAnsi="Arial" w:cs="Arial"/>
-          <w:color w:val="000000"/>
+          <w:color w:val="000000" w:themeColor="text1"/>
           <w:sz w:val="20"/>
           <w:szCs w:val="20"/>
           <w:lang w:val="en-GB"/>
@@ -819,6 +870,7 @@
         <w:rPr>
           <w:rFonts w:ascii="Arial" w:hAnsi="Arial" w:cs="Arial"/>
           <w:i/>
+          <w:color w:val="000000" w:themeColor="text1"/>
           <w:sz w:val="20"/>
           <w:szCs w:val="20"/>
           <w:lang w:val="en-GB"/>
@@ -829,6 +881,7 @@
         <w:rPr>
           <w:rFonts w:ascii="Arial" w:hAnsi="Arial" w:cs="Arial"/>
           <w:i/>
+          <w:color w:val="000000" w:themeColor="text1"/>
           <w:sz w:val="20"/>
           <w:szCs w:val="20"/>
           <w:lang w:val="en-GB"/>
@@ -839,6 +892,7 @@
         <w:rPr>
           <w:rFonts w:ascii="Arial" w:hAnsi="Arial" w:cs="Arial"/>
           <w:i/>
+          <w:color w:val="000000" w:themeColor="text1"/>
           <w:sz w:val="20"/>
           <w:szCs w:val="20"/>
           <w:lang w:val="en-GB"/>
@@ -849,16 +903,30 @@
         <w:rPr>
           <w:rFonts w:ascii="Arial" w:hAnsi="Arial" w:cs="Arial"/>
           <w:i/>
-          <w:sz w:val="20"/>
-          <w:szCs w:val="20"/>
-          <w:lang w:val="en-GB"/>
-        </w:rPr>
-        <w:t>{field</w:t>
-      </w:r>
+          <w:color w:val="000000" w:themeColor="text1"/>
+          <w:sz w:val="20"/>
+          <w:szCs w:val="20"/>
+          <w:lang w:val="en-GB"/>
+        </w:rPr>
+        <w:t>{</w:t>
+      </w:r>
+      <w:proofErr w:type="spellStart"/>
       <w:r>
         <w:rPr>
           <w:rFonts w:ascii="Arial" w:hAnsi="Arial" w:cs="Arial"/>
           <w:i/>
+          <w:color w:val="000000" w:themeColor="text1"/>
+          <w:sz w:val="20"/>
+          <w:szCs w:val="20"/>
+          <w:lang w:val="en-GB"/>
+        </w:rPr>
+        <w:t>field</w:t>
+      </w:r>
+      <w:r>
+        <w:rPr>
+          <w:rFonts w:ascii="Arial" w:hAnsi="Arial" w:cs="Arial"/>
+          <w:i/>
+          <w:color w:val="000000" w:themeColor="text1"/>
           <w:sz w:val="20"/>
           <w:szCs w:val="20"/>
           <w:lang w:val="en-GB"/>
@@ -869,6 +937,7 @@
         <w:rPr>
           <w:rFonts w:ascii="Arial" w:hAnsi="Arial" w:cs="Arial"/>
           <w:i/>
+          <w:color w:val="000000" w:themeColor="text1"/>
           <w:sz w:val="20"/>
           <w:szCs w:val="20"/>
           <w:lang w:val="en-GB"/>
@@ -879,6 +948,7 @@
         <w:rPr>
           <w:rFonts w:ascii="Arial" w:hAnsi="Arial" w:cs="Arial"/>
           <w:i/>
+          <w:color w:val="000000" w:themeColor="text1"/>
           <w:sz w:val="20"/>
           <w:szCs w:val="20"/>
           <w:lang w:val="en-GB"/>
@@ -889,15 +959,29 @@
         <w:rPr>
           <w:rFonts w:ascii="Arial" w:hAnsi="Arial" w:cs="Arial"/>
           <w:i/>
-          <w:sz w:val="20"/>
-          <w:szCs w:val="20"/>
-          <w:lang w:val="en-GB"/>
-        </w:rPr>
-        <w:t>tudy}</w:t>
-      </w:r>
-      <w:r>
-        <w:rPr>
-          <w:rFonts w:ascii="Arial" w:hAnsi="Arial" w:cs="Arial"/>
+          <w:color w:val="000000" w:themeColor="text1"/>
+          <w:sz w:val="20"/>
+          <w:szCs w:val="20"/>
+          <w:lang w:val="en-GB"/>
+        </w:rPr>
+        <w:t>tudy</w:t>
+      </w:r>
+      <w:proofErr w:type="spellEnd"/>
+      <w:r>
+        <w:rPr>
+          <w:rFonts w:ascii="Arial" w:hAnsi="Arial" w:cs="Arial"/>
+          <w:i/>
+          <w:color w:val="000000" w:themeColor="text1"/>
+          <w:sz w:val="20"/>
+          <w:szCs w:val="20"/>
+          <w:lang w:val="en-GB"/>
+        </w:rPr>
+        <w:t>}</w:t>
+      </w:r>
+      <w:r>
+        <w:rPr>
+          <w:rFonts w:ascii="Arial" w:hAnsi="Arial" w:cs="Arial"/>
+          <w:color w:val="000000" w:themeColor="text1"/>
           <w:sz w:val="20"/>
           <w:szCs w:val="20"/>
           <w:lang w:val="en-GB"/>
@@ -907,16 +991,18 @@
       <w:r>
         <w:rPr>
           <w:rFonts w:ascii="Arial" w:eastAsia="Calibri" w:hAnsi="Arial" w:cs="Arial"/>
-          <w:color w:val="000000"/>
+          <w:color w:val="000000" w:themeColor="text1"/>
           <w:sz w:val="20"/>
           <w:szCs w:val="20"/>
           <w:lang w:val="en-GB"/>
         </w:rPr>
         <w:t>{</w:t>
       </w:r>
-      <w:r>
-        <w:rPr>
-          <w:rFonts w:ascii="Arial" w:eastAsia="Calibri" w:hAnsi="Arial" w:cs="Arial"/>
+      <w:proofErr w:type="spellStart"/>
+      <w:r>
+        <w:rPr>
+          <w:rFonts w:ascii="Arial" w:eastAsia="Calibri" w:hAnsi="Arial" w:cs="Arial"/>
+          <w:color w:val="000000" w:themeColor="text1"/>
           <w:sz w:val="20"/>
           <w:szCs w:val="20"/>
           <w:lang w:val="en-GB"/>
@@ -926,6 +1012,7 @@
       <w:r>
         <w:rPr>
           <w:rFonts w:ascii="Arial" w:eastAsia="Calibri" w:hAnsi="Arial" w:cs="Arial"/>
+          <w:color w:val="000000" w:themeColor="text1"/>
           <w:sz w:val="20"/>
           <w:szCs w:val="20"/>
           <w:lang w:val="en-GB"/>
@@ -935,26 +1022,28 @@
       <w:r>
         <w:rPr>
           <w:rFonts w:ascii="Arial" w:eastAsia="Calibri" w:hAnsi="Arial" w:cs="Arial"/>
-          <w:sz w:val="20"/>
-          <w:szCs w:val="20"/>
-          <w:lang w:val="en-GB"/>
-        </w:rPr>
-        <w:t>ate}</w:t>
-      </w:r>
-      <w:r>
-        <w:rPr>
-          <w:rFonts w:ascii="Arial" w:eastAsia="Calibri" w:hAnsi="Arial" w:cs="Arial"/>
-          <w:color w:val="000000"/>
-          <w:sz w:val="20"/>
-          <w:szCs w:val="20"/>
-          <w:lang w:val="en-GB"/>
-        </w:rPr>
-        <w:t xml:space="preserve"> </w:t>
-      </w:r>
-      <w:r>
-        <w:rPr>
-          <w:rFonts w:ascii="Arial" w:eastAsia="Calibri" w:hAnsi="Arial" w:cs="Arial"/>
-          <w:color w:val="000000"/>
+          <w:color w:val="000000" w:themeColor="text1"/>
+          <w:sz w:val="20"/>
+          <w:szCs w:val="20"/>
+          <w:lang w:val="en-GB"/>
+        </w:rPr>
+        <w:t>ate</w:t>
+      </w:r>
+      <w:proofErr w:type="spellEnd"/>
+      <w:r>
+        <w:rPr>
+          <w:rFonts w:ascii="Arial" w:eastAsia="Calibri" w:hAnsi="Arial" w:cs="Arial"/>
+          <w:color w:val="000000" w:themeColor="text1"/>
+          <w:sz w:val="20"/>
+          <w:szCs w:val="20"/>
+          <w:lang w:val="en-GB"/>
+        </w:rPr>
+        <w:t xml:space="preserve">} </w:t>
+      </w:r>
+      <w:r>
+        <w:rPr>
+          <w:rFonts w:ascii="Arial" w:eastAsia="Calibri" w:hAnsi="Arial" w:cs="Arial"/>
+          <w:color w:val="000000" w:themeColor="text1"/>
           <w:sz w:val="20"/>
           <w:szCs w:val="20"/>
           <w:lang w:val="en-GB"/>
@@ -964,17 +1053,28 @@
       <w:r>
         <w:rPr>
           <w:rFonts w:ascii="Arial" w:eastAsia="Calibri" w:hAnsi="Arial" w:cs="Arial"/>
-          <w:color w:val="000000"/>
-          <w:sz w:val="20"/>
-          <w:szCs w:val="20"/>
-          <w:lang w:val="en-GB"/>
-        </w:rPr>
-        <w:t xml:space="preserve"> {end</w:t>
-      </w:r>
-      <w:r>
-        <w:rPr>
-          <w:rFonts w:ascii="Arial" w:eastAsia="Calibri" w:hAnsi="Arial" w:cs="Arial"/>
-          <w:color w:val="000000"/>
+          <w:color w:val="000000" w:themeColor="text1"/>
+          <w:sz w:val="20"/>
+          <w:szCs w:val="20"/>
+          <w:lang w:val="en-GB"/>
+        </w:rPr>
+        <w:t xml:space="preserve"> {</w:t>
+      </w:r>
+      <w:proofErr w:type="spellStart"/>
+      <w:r>
+        <w:rPr>
+          <w:rFonts w:ascii="Arial" w:eastAsia="Calibri" w:hAnsi="Arial" w:cs="Arial"/>
+          <w:color w:val="000000" w:themeColor="text1"/>
+          <w:sz w:val="20"/>
+          <w:szCs w:val="20"/>
+          <w:lang w:val="en-GB"/>
+        </w:rPr>
+        <w:t>end</w:t>
+      </w:r>
+      <w:r>
+        <w:rPr>
+          <w:rFonts w:ascii="Arial" w:eastAsia="Calibri" w:hAnsi="Arial" w:cs="Arial"/>
+          <w:color w:val="000000" w:themeColor="text1"/>
           <w:sz w:val="20"/>
           <w:szCs w:val="20"/>
           <w:lang w:val="en-GB"/>
@@ -984,12 +1084,23 @@
       <w:r>
         <w:rPr>
           <w:rFonts w:ascii="Arial" w:eastAsia="Calibri" w:hAnsi="Arial" w:cs="Arial"/>
-          <w:color w:val="000000"/>
-          <w:sz w:val="20"/>
-          <w:szCs w:val="20"/>
-          <w:lang w:val="en-GB"/>
-        </w:rPr>
-        <w:t>ate}</w:t>
+          <w:color w:val="000000" w:themeColor="text1"/>
+          <w:sz w:val="20"/>
+          <w:szCs w:val="20"/>
+          <w:lang w:val="en-GB"/>
+        </w:rPr>
+        <w:t>ate</w:t>
+      </w:r>
+      <w:proofErr w:type="spellEnd"/>
+      <w:r>
+        <w:rPr>
+          <w:rFonts w:ascii="Arial" w:eastAsia="Calibri" w:hAnsi="Arial" w:cs="Arial"/>
+          <w:color w:val="000000" w:themeColor="text1"/>
+          <w:sz w:val="20"/>
+          <w:szCs w:val="20"/>
+          <w:lang w:val="en-GB"/>
+        </w:rPr>
+        <w:t>}</w:t>
       </w:r>
     </w:p>
     <w:p>
@@ -998,14 +1109,16 @@
         <w:rPr>
           <w:rFonts w:ascii="Arial" w:eastAsia="Calibri" w:hAnsi="Arial" w:cs="Arial"/>
           <w:i/>
-          <w:sz w:val="20"/>
-          <w:szCs w:val="20"/>
-          <w:lang w:val="en-GB"/>
-        </w:rPr>
-      </w:pPr>
-      <w:r>
-        <w:rPr>
-          <w:rFonts w:ascii="Arial" w:hAnsi="Arial" w:cs="Arial"/>
+          <w:color w:val="000000" w:themeColor="text1"/>
+          <w:sz w:val="20"/>
+          <w:szCs w:val="20"/>
+          <w:lang w:val="en-GB"/>
+        </w:rPr>
+      </w:pPr>
+      <w:r>
+        <w:rPr>
+          <w:rFonts w:ascii="Arial" w:hAnsi="Arial" w:cs="Arial"/>
+          <w:color w:val="000000" w:themeColor="text1"/>
           <w:sz w:val="20"/>
           <w:szCs w:val="20"/>
           <w:lang w:val="en-GB"/>
@@ -1017,21 +1130,24 @@
       <w:pPr>
         <w:rPr>
           <w:rFonts w:eastAsia="Calibri"/>
-        </w:rPr>
-      </w:pPr>
-    </w:p>
-    <w:p>
-      <w:pPr>
-        <w:rPr>
-          <w:rFonts w:ascii="Arial" w:eastAsia="Calibri" w:hAnsi="Arial" w:cs="Arial"/>
-          <w:sz w:val="20"/>
-          <w:szCs w:val="20"/>
-          <w:lang w:val="en-GB"/>
-        </w:rPr>
-      </w:pPr>
-      <w:r>
-        <w:rPr>
-          <w:rFonts w:ascii="Arial" w:eastAsia="Calibri" w:hAnsi="Arial" w:cs="Arial"/>
+          <w:color w:val="000000" w:themeColor="text1"/>
+        </w:rPr>
+      </w:pPr>
+    </w:p>
+    <w:p>
+      <w:pPr>
+        <w:rPr>
+          <w:rFonts w:ascii="Arial" w:eastAsia="Calibri" w:hAnsi="Arial" w:cs="Arial"/>
+          <w:color w:val="000000" w:themeColor="text1"/>
+          <w:sz w:val="20"/>
+          <w:szCs w:val="20"/>
+          <w:lang w:val="en-GB"/>
+        </w:rPr>
+      </w:pPr>
+      <w:r>
+        <w:rPr>
+          <w:rFonts w:ascii="Arial" w:eastAsia="Calibri" w:hAnsi="Arial" w:cs="Arial"/>
+          <w:color w:val="000000" w:themeColor="text1"/>
           <w:sz w:val="20"/>
           <w:szCs w:val="20"/>
           <w:lang w:val="en-GB"/>
@@ -1041,6 +1157,7 @@
       <w:r>
         <w:rPr>
           <w:rFonts w:ascii="Arial" w:eastAsia="Calibri" w:hAnsi="Arial" w:cs="Arial"/>
+          <w:color w:val="000000" w:themeColor="text1"/>
           <w:sz w:val="20"/>
           <w:szCs w:val="20"/>
           <w:lang w:val="en-GB"/>
@@ -1050,6 +1167,7 @@
       <w:r>
         <w:rPr>
           <w:rFonts w:ascii="Arial" w:eastAsia="Calibri" w:hAnsi="Arial" w:cs="Arial"/>
+          <w:color w:val="000000" w:themeColor="text1"/>
           <w:sz w:val="20"/>
           <w:szCs w:val="20"/>
           <w:lang w:val="en-GB"/>
@@ -1062,6 +1180,7 @@
         <w:rPr>
           <w:rFonts w:ascii="Arial" w:eastAsia="Calibri" w:hAnsi="Arial" w:cs="Arial"/>
           <w:b/>
+          <w:color w:val="000000" w:themeColor="text1"/>
           <w:sz w:val="20"/>
           <w:szCs w:val="20"/>
           <w:u w:val="single"/>
@@ -1072,6 +1191,7 @@
         <w:rPr>
           <w:rFonts w:ascii="Arial" w:eastAsia="Calibri" w:hAnsi="Arial" w:cs="Arial"/>
           <w:b/>
+          <w:color w:val="000000" w:themeColor="text1"/>
           <w:sz w:val="20"/>
           <w:szCs w:val="20"/>
           <w:u w:val="single"/>
@@ -1085,15 +1205,17 @@
         <w:rPr>
           <w:rFonts w:ascii="Arial" w:eastAsia="Calibri" w:hAnsi="Arial" w:cs="Arial"/>
           <w:b/>
-          <w:sz w:val="20"/>
-          <w:szCs w:val="20"/>
-          <w:lang w:val="en-GB"/>
-        </w:rPr>
-      </w:pPr>
-      <w:r>
-        <w:rPr>
-          <w:rFonts w:ascii="Arial" w:eastAsia="Calibri" w:hAnsi="Arial" w:cs="Arial"/>
-          <w:b/>
+          <w:color w:val="000000" w:themeColor="text1"/>
+          <w:sz w:val="20"/>
+          <w:szCs w:val="20"/>
+          <w:lang w:val="en-GB"/>
+        </w:rPr>
+      </w:pPr>
+      <w:r>
+        <w:rPr>
+          <w:rFonts w:ascii="Arial" w:eastAsia="Calibri" w:hAnsi="Arial" w:cs="Arial"/>
+          <w:b/>
+          <w:color w:val="000000" w:themeColor="text1"/>
           <w:sz w:val="20"/>
           <w:szCs w:val="20"/>
           <w:lang w:val="en-GB"/>
@@ -1104,7 +1226,7 @@
         <w:rPr>
           <w:rFonts w:ascii="Arial" w:eastAsia="Calibri" w:hAnsi="Arial" w:cs="Arial"/>
           <w:b/>
-          <w:color w:val="000000"/>
+          <w:color w:val="000000" w:themeColor="text1"/>
           <w:sz w:val="20"/>
           <w:szCs w:val="20"/>
           <w:lang w:val="en-GB"/>
@@ -1115,6 +1237,7 @@
         <w:rPr>
           <w:rFonts w:ascii="Arial" w:eastAsia="Calibri" w:hAnsi="Arial" w:cs="Arial"/>
           <w:b/>
+          <w:color w:val="000000" w:themeColor="text1"/>
           <w:sz w:val="20"/>
           <w:szCs w:val="20"/>
           <w:lang w:val="en-GB"/>
@@ -1137,17 +1260,17 @@
         </w:tabs>
         <w:rPr>
           <w:rFonts w:ascii="Arial" w:eastAsia="Calibri" w:hAnsi="Arial" w:cs="Arial"/>
-          <w:color w:val="000000"/>
-          <w:sz w:val="20"/>
-          <w:szCs w:val="20"/>
-          <w:lang w:val="en-GB"/>
-        </w:rPr>
-      </w:pPr>
-      <w:r>
-        <w:rPr>
-          <w:rFonts w:ascii="Arial" w:eastAsia="Calibri" w:hAnsi="Arial" w:cs="Arial"/>
-          <w:b/>
-          <w:color w:val="000000"/>
+          <w:color w:val="000000" w:themeColor="text1"/>
+          <w:sz w:val="20"/>
+          <w:szCs w:val="20"/>
+          <w:lang w:val="en-GB"/>
+        </w:rPr>
+      </w:pPr>
+      <w:r>
+        <w:rPr>
+          <w:rFonts w:ascii="Arial" w:eastAsia="Calibri" w:hAnsi="Arial" w:cs="Arial"/>
+          <w:b/>
+          <w:color w:val="000000" w:themeColor="text1"/>
           <w:sz w:val="20"/>
           <w:szCs w:val="20"/>
           <w:lang w:val="en-GB"/>
@@ -1158,6 +1281,7 @@
         <w:rPr>
           <w:rFonts w:ascii="Arial" w:hAnsi="Arial" w:cs="Arial"/>
           <w:b/>
+          <w:color w:val="000000" w:themeColor="text1"/>
           <w:sz w:val="20"/>
           <w:szCs w:val="20"/>
           <w:lang w:val="en-GB"/>
@@ -1168,7 +1292,7 @@
         <w:rPr>
           <w:rFonts w:ascii="Arial" w:eastAsia="Calibri" w:hAnsi="Arial" w:cs="Arial"/>
           <w:b/>
-          <w:color w:val="000000"/>
+          <w:color w:val="000000" w:themeColor="text1"/>
           <w:sz w:val="20"/>
           <w:szCs w:val="20"/>
           <w:lang w:val="en-GB"/>
@@ -1188,16 +1312,16 @@
         <w:shd w:val="clear" w:color="auto" w:fill="FFFFFF"/>
         <w:rPr>
           <w:rFonts w:ascii="Arial" w:eastAsia="Calibri" w:hAnsi="Arial" w:cs="Arial"/>
-          <w:color w:val="000000"/>
-          <w:sz w:val="20"/>
-          <w:szCs w:val="20"/>
-          <w:lang w:val="en-GB"/>
-        </w:rPr>
-      </w:pPr>
-      <w:r>
-        <w:rPr>
-          <w:rFonts w:ascii="Arial" w:eastAsia="Calibri" w:hAnsi="Arial" w:cs="Arial"/>
-          <w:color w:val="000000"/>
+          <w:color w:val="000000" w:themeColor="text1"/>
+          <w:sz w:val="20"/>
+          <w:szCs w:val="20"/>
+          <w:lang w:val="en-GB"/>
+        </w:rPr>
+      </w:pPr>
+      <w:r>
+        <w:rPr>
+          <w:rFonts w:ascii="Arial" w:eastAsia="Calibri" w:hAnsi="Arial" w:cs="Arial"/>
+          <w:color w:val="000000" w:themeColor="text1"/>
           <w:sz w:val="20"/>
           <w:szCs w:val="20"/>
           <w:lang w:val="en-GB"/>
@@ -1207,7 +1331,7 @@
       <w:r>
         <w:rPr>
           <w:rFonts w:ascii="Arial" w:eastAsia="Calibri" w:hAnsi="Arial" w:cs="Arial"/>
-          <w:color w:val="000000"/>
+          <w:color w:val="000000" w:themeColor="text1"/>
           <w:sz w:val="20"/>
           <w:szCs w:val="20"/>
           <w:lang w:val="en-GB"/>
@@ -1217,7 +1341,7 @@
       <w:r>
         <w:rPr>
           <w:rFonts w:ascii="Arial" w:eastAsia="Calibri" w:hAnsi="Arial" w:cs="Arial"/>
-          <w:color w:val="000000"/>
+          <w:color w:val="000000" w:themeColor="text1"/>
           <w:sz w:val="20"/>
           <w:szCs w:val="20"/>
           <w:lang w:val="en-GB"/>
@@ -1237,7 +1361,7 @@
         <w:shd w:val="clear" w:color="auto" w:fill="FFFFFF"/>
         <w:rPr>
           <w:rFonts w:ascii="Arial" w:eastAsia="Calibri" w:hAnsi="Arial" w:cs="Arial"/>
-          <w:color w:val="000000"/>
+          <w:color w:val="000000" w:themeColor="text1"/>
           <w:sz w:val="20"/>
           <w:szCs w:val="20"/>
           <w:lang w:val="en-GB"/>
@@ -1255,16 +1379,16 @@
         </w:pBdr>
         <w:rPr>
           <w:rFonts w:ascii="Arial" w:eastAsia="Calibri" w:hAnsi="Arial" w:cs="Arial"/>
-          <w:color w:val="000000"/>
-          <w:sz w:val="20"/>
-          <w:szCs w:val="20"/>
-          <w:lang w:val="en-GB"/>
-        </w:rPr>
-      </w:pPr>
-      <w:r>
-        <w:rPr>
-          <w:rFonts w:ascii="Arial" w:eastAsia="Calibri" w:hAnsi="Arial" w:cs="Arial"/>
-          <w:color w:val="000000"/>
+          <w:color w:val="000000" w:themeColor="text1"/>
+          <w:sz w:val="20"/>
+          <w:szCs w:val="20"/>
+          <w:lang w:val="en-GB"/>
+        </w:rPr>
+      </w:pPr>
+      <w:r>
+        <w:rPr>
+          <w:rFonts w:ascii="Arial" w:eastAsia="Calibri" w:hAnsi="Arial" w:cs="Arial"/>
+          <w:color w:val="000000" w:themeColor="text1"/>
           <w:sz w:val="20"/>
           <w:szCs w:val="20"/>
           <w:lang w:val="en-GB"/>
@@ -1274,6 +1398,7 @@
       <w:r>
         <w:rPr>
           <w:rFonts w:ascii="Arial" w:eastAsia="Calibri" w:hAnsi="Arial" w:cs="Arial"/>
+          <w:color w:val="000000" w:themeColor="text1"/>
           <w:sz w:val="20"/>
           <w:szCs w:val="20"/>
           <w:lang w:val="en-GB"/>
@@ -1283,7 +1408,7 @@
       <w:r>
         <w:rPr>
           <w:rFonts w:ascii="Arial" w:eastAsia="Calibri" w:hAnsi="Arial" w:cs="Arial"/>
-          <w:color w:val="000000"/>
+          <w:color w:val="000000" w:themeColor="text1"/>
           <w:sz w:val="20"/>
           <w:szCs w:val="20"/>
           <w:lang w:val="en-GB"/>
@@ -1303,7 +1428,7 @@
         <w:rPr>
           <w:rFonts w:ascii="Arial" w:eastAsia="Calibri" w:hAnsi="Arial" w:cs="Arial"/>
           <w:b/>
-          <w:color w:val="000000"/>
+          <w:color w:val="000000" w:themeColor="text1"/>
           <w:sz w:val="20"/>
           <w:szCs w:val="20"/>
           <w:u w:val="single"/>
@@ -1314,7 +1439,7 @@
         <w:rPr>
           <w:rFonts w:ascii="Arial" w:eastAsia="Calibri" w:hAnsi="Arial" w:cs="Arial"/>
           <w:b/>
-          <w:color w:val="000000"/>
+          <w:color w:val="000000" w:themeColor="text1"/>
           <w:sz w:val="20"/>
           <w:szCs w:val="20"/>
           <w:u w:val="single"/>
@@ -1336,16 +1461,16 @@
         <w:jc w:val="both"/>
         <w:rPr>
           <w:rFonts w:ascii="Arial" w:hAnsi="Arial" w:cs="Arial"/>
-          <w:color w:val="000000"/>
-          <w:sz w:val="20"/>
-          <w:szCs w:val="20"/>
-          <w:lang w:val="en-GB"/>
-        </w:rPr>
-      </w:pPr>
-      <w:r>
-        <w:rPr>
-          <w:rFonts w:ascii="Arial" w:hAnsi="Arial" w:cs="Arial"/>
-          <w:color w:val="000000"/>
+          <w:color w:val="000000" w:themeColor="text1"/>
+          <w:sz w:val="20"/>
+          <w:szCs w:val="20"/>
+          <w:lang w:val="en-GB"/>
+        </w:rPr>
+      </w:pPr>
+      <w:r>
+        <w:rPr>
+          <w:rFonts w:ascii="Arial" w:hAnsi="Arial" w:cs="Arial"/>
+          <w:color w:val="000000" w:themeColor="text1"/>
           <w:sz w:val="20"/>
           <w:szCs w:val="20"/>
           <w:lang w:val="en-GB"/>
@@ -1355,7 +1480,7 @@
       <w:r>
         <w:rPr>
           <w:rFonts w:ascii="Arial" w:hAnsi="Arial" w:cs="Arial"/>
-          <w:color w:val="000000"/>
+          <w:color w:val="000000" w:themeColor="text1"/>
           <w:sz w:val="20"/>
           <w:szCs w:val="20"/>
           <w:lang w:val="en-GB"/>
@@ -1365,7 +1490,7 @@
       <w:r>
         <w:rPr>
           <w:rFonts w:ascii="Arial" w:hAnsi="Arial" w:cs="Arial"/>
-          <w:color w:val="000000"/>
+          <w:color w:val="000000" w:themeColor="text1"/>
           <w:sz w:val="20"/>
           <w:szCs w:val="20"/>
           <w:lang w:val="en-GB"/>
@@ -1375,7 +1500,7 @@
       <w:r>
         <w:rPr>
           <w:rFonts w:ascii="Arial" w:hAnsi="Arial" w:cs="Arial"/>
-          <w:color w:val="000000"/>
+          <w:color w:val="000000" w:themeColor="text1"/>
           <w:sz w:val="20"/>
           <w:szCs w:val="20"/>
           <w:lang w:val="en-GB"/>
@@ -1385,7 +1510,7 @@
       <w:r>
         <w:rPr>
           <w:rFonts w:ascii="Arial" w:hAnsi="Arial" w:cs="Arial"/>
-          <w:color w:val="000000"/>
+          <w:color w:val="000000" w:themeColor="text1"/>
           <w:sz w:val="20"/>
           <w:szCs w:val="20"/>
           <w:lang w:val="en-GB"/>
@@ -1395,7 +1520,7 @@
       <w:r>
         <w:rPr>
           <w:rFonts w:ascii="Arial" w:hAnsi="Arial" w:cs="Arial"/>
-          <w:color w:val="000000"/>
+          <w:color w:val="000000" w:themeColor="text1"/>
           <w:sz w:val="20"/>
           <w:szCs w:val="20"/>
           <w:lang w:val="en-GB"/>
@@ -1415,7 +1540,7 @@
         <w:shd w:val="clear" w:color="auto" w:fill="FFFFFF"/>
         <w:rPr>
           <w:rFonts w:ascii="Arial" w:hAnsi="Arial" w:cs="Arial"/>
-          <w:color w:val="000000"/>
+          <w:color w:val="000000" w:themeColor="text1"/>
           <w:sz w:val="20"/>
           <w:szCs w:val="20"/>
           <w:lang w:val="en-GB"/>
@@ -1434,7 +1559,7 @@
         <w:rPr>
           <w:rFonts w:ascii="Arial" w:eastAsia="Calibri" w:hAnsi="Arial" w:cs="Arial"/>
           <w:b/>
-          <w:color w:val="000000"/>
+          <w:color w:val="000000" w:themeColor="text1"/>
           <w:sz w:val="20"/>
           <w:szCs w:val="20"/>
           <w:u w:val="single"/>
@@ -1445,7 +1570,7 @@
         <w:rPr>
           <w:rFonts w:ascii="Arial" w:eastAsia="Calibri" w:hAnsi="Arial" w:cs="Arial"/>
           <w:b/>
-          <w:color w:val="000000"/>
+          <w:color w:val="000000" w:themeColor="text1"/>
           <w:sz w:val="20"/>
           <w:szCs w:val="20"/>
           <w:u w:val="single"/>
@@ -1466,16 +1591,16 @@
         <w:shd w:val="clear" w:color="auto" w:fill="FFFFFF"/>
         <w:rPr>
           <w:rFonts w:ascii="Arial" w:hAnsi="Arial" w:cs="Arial"/>
-          <w:color w:val="000000"/>
-          <w:sz w:val="20"/>
-          <w:szCs w:val="20"/>
-          <w:lang w:val="en-GB"/>
-        </w:rPr>
-      </w:pPr>
-      <w:r>
-        <w:rPr>
-          <w:rFonts w:ascii="Arial" w:hAnsi="Arial" w:cs="Arial"/>
-          <w:color w:val="000000"/>
+          <w:color w:val="000000" w:themeColor="text1"/>
+          <w:sz w:val="20"/>
+          <w:szCs w:val="20"/>
+          <w:lang w:val="en-GB"/>
+        </w:rPr>
+      </w:pPr>
+      <w:r>
+        <w:rPr>
+          <w:rFonts w:ascii="Arial" w:hAnsi="Arial" w:cs="Arial"/>
+          <w:color w:val="000000" w:themeColor="text1"/>
           <w:sz w:val="20"/>
           <w:szCs w:val="20"/>
           <w:lang w:val="en-GB"/>
@@ -1485,7 +1610,7 @@
       <w:r>
         <w:rPr>
           <w:rFonts w:ascii="Arial" w:hAnsi="Arial" w:cs="Arial"/>
-          <w:color w:val="000000"/>
+          <w:color w:val="000000" w:themeColor="text1"/>
           <w:sz w:val="20"/>
           <w:szCs w:val="20"/>
           <w:lang w:val="en-GB"/>
@@ -1495,7 +1620,7 @@
       <w:r>
         <w:rPr>
           <w:rFonts w:ascii="Arial" w:hAnsi="Arial" w:cs="Arial"/>
-          <w:color w:val="000000"/>
+          <w:color w:val="000000" w:themeColor="text1"/>
           <w:sz w:val="20"/>
           <w:szCs w:val="20"/>
           <w:lang w:val="en-GB"/>
@@ -1505,7 +1630,7 @@
       <w:r>
         <w:rPr>
           <w:rFonts w:ascii="Arial" w:hAnsi="Arial" w:cs="Arial"/>
-          <w:color w:val="000000"/>
+          <w:color w:val="000000" w:themeColor="text1"/>
           <w:sz w:val="20"/>
           <w:szCs w:val="20"/>
           <w:lang w:val="en-GB"/>
@@ -1515,7 +1640,7 @@
       <w:r>
         <w:rPr>
           <w:rFonts w:ascii="Arial" w:hAnsi="Arial" w:cs="Arial"/>
-          <w:color w:val="000000"/>
+          <w:color w:val="000000" w:themeColor="text1"/>
           <w:sz w:val="20"/>
           <w:szCs w:val="20"/>
           <w:lang w:val="en-GB"/>
@@ -1525,7 +1650,7 @@
       <w:r>
         <w:rPr>
           <w:rFonts w:ascii="Arial" w:hAnsi="Arial" w:cs="Arial"/>
-          <w:color w:val="000000"/>
+          <w:color w:val="000000" w:themeColor="text1"/>
           <w:sz w:val="20"/>
           <w:szCs w:val="20"/>
           <w:lang w:val="en-GB"/>
@@ -1545,7 +1670,7 @@
         <w:shd w:val="clear" w:color="auto" w:fill="FFFFFF"/>
         <w:rPr>
           <w:rFonts w:ascii="Arial" w:hAnsi="Arial" w:cs="Arial"/>
-          <w:color w:val="000000"/>
+          <w:color w:val="000000" w:themeColor="text1"/>
           <w:sz w:val="20"/>
           <w:szCs w:val="20"/>
           <w:lang w:val="en-GB"/>

</xml_diff>